<commit_message>
proj backend started - User model created
</commit_message>
<xml_diff>
--- a/Commands and imp Points.docx
+++ b/Commands and imp Points.docx
@@ -33,7 +33,7 @@
       <w:r>
         <w:t xml:space="preserve"> - </w:t>
       </w:r>
-      <w:hyperlink r:id="rId4" w:history="1">
+      <w:hyperlink r:id="rId5" w:history="1">
         <w:r>
           <w:rPr>
             <w:rStyle w:val="Hyperlink"/>
@@ -62,7 +62,7 @@
       <w:r>
         <w:t xml:space="preserve">- </w:t>
       </w:r>
-      <w:hyperlink r:id="rId5" w:history="1">
+      <w:hyperlink r:id="rId6" w:history="1">
         <w:r>
           <w:rPr>
             <w:rStyle w:val="Hyperlink"/>
@@ -997,10 +997,373 @@
     <w:p/>
     <w:p>
       <w:r>
-        <w:t>To start server use -&gt; npm start</w:t>
+        <w:t xml:space="preserve">To start server use -&gt; </w:t>
+      </w:r>
+      <w:proofErr w:type="spellStart"/>
+      <w:r>
+        <w:t>npm</w:t>
+      </w:r>
+      <w:proofErr w:type="spellEnd"/>
+      <w:r>
+        <w:t xml:space="preserve"> start</w:t>
+      </w:r>
+    </w:p>
+    <w:p>
+      <w:pPr>
+        <w:jc w:val="center"/>
+        <w:rPr>
+          <w:b/>
+          <w:sz w:val="32"/>
+          <w:szCs w:val="32"/>
+        </w:rPr>
+      </w:pPr>
+      <w:r>
+        <w:rPr>
+          <w:b/>
+          <w:sz w:val="32"/>
+          <w:szCs w:val="32"/>
+        </w:rPr>
+        <w:t>Backend Development</w:t>
+      </w:r>
+    </w:p>
+    <w:p>
+      <w:r>
+        <w:t xml:space="preserve">Create </w:t>
+      </w:r>
+      <w:proofErr w:type="spellStart"/>
+      <w:r>
+        <w:t>projbackend</w:t>
+      </w:r>
+      <w:proofErr w:type="spellEnd"/>
+      <w:r>
+        <w:t xml:space="preserve"> folder and create folders as mentioned below</w:t>
+      </w:r>
+    </w:p>
+    <w:p>
+      <w:r>
+        <w:drawing>
+          <wp:anchor distT="0" distB="0" distL="114300" distR="114300" simplePos="0" relativeHeight="251658240" behindDoc="0" locked="0" layoutInCell="1" allowOverlap="1" wp14:anchorId="0391CDFB" wp14:editId="7CE43D14">
+            <wp:simplePos x="0" y="0"/>
+            <wp:positionH relativeFrom="column">
+              <wp:posOffset>2613</wp:posOffset>
+            </wp:positionH>
+            <wp:positionV relativeFrom="paragraph">
+              <wp:posOffset>-2359</wp:posOffset>
+            </wp:positionV>
+            <wp:extent cx="2398340" cy="1220470"/>
+            <wp:effectExtent l="0" t="0" r="2540" b="0"/>
+            <wp:wrapSquare wrapText="bothSides"/>
+            <wp:docPr id="1" name="Picture 1"/>
+            <wp:cNvGraphicFramePr>
+              <a:graphicFrameLocks xmlns:a="http://schemas.openxmlformats.org/drawingml/2006/main" noChangeAspect="1"/>
+            </wp:cNvGraphicFramePr>
+            <a:graphic xmlns:a="http://schemas.openxmlformats.org/drawingml/2006/main">
+              <a:graphicData uri="http://schemas.openxmlformats.org/drawingml/2006/picture">
+                <pic:pic xmlns:pic="http://schemas.openxmlformats.org/drawingml/2006/picture">
+                  <pic:nvPicPr>
+                    <pic:cNvPr id="1" name=""/>
+                    <pic:cNvPicPr/>
+                  </pic:nvPicPr>
+                  <pic:blipFill>
+                    <a:blip r:embed="rId7">
+                      <a:extLst>
+                        <a:ext uri="{28A0092B-C50C-407E-A947-70E740481C1C}">
+                          <a14:useLocalDpi xmlns:a14="http://schemas.microsoft.com/office/drawing/2010/main" val="0"/>
+                        </a:ext>
+                      </a:extLst>
+                    </a:blip>
+                    <a:stretch>
+                      <a:fillRect/>
+                    </a:stretch>
+                  </pic:blipFill>
+                  <pic:spPr>
+                    <a:xfrm>
+                      <a:off x="0" y="0"/>
+                      <a:ext cx="2398340" cy="1220470"/>
+                    </a:xfrm>
+                    <a:prstGeom prst="rect">
+                      <a:avLst/>
+                    </a:prstGeom>
+                  </pic:spPr>
+                </pic:pic>
+              </a:graphicData>
+            </a:graphic>
+          </wp:anchor>
+        </w:drawing>
+      </w:r>
+    </w:p>
+    <w:p>
+      <w:r>
+        <w:rPr>
+          <w:b/>
+        </w:rPr>
+        <w:t>Mongoose</w:t>
+      </w:r>
+      <w:r>
+        <w:t xml:space="preserve"> – used to deal with </w:t>
+      </w:r>
+      <w:proofErr w:type="spellStart"/>
+      <w:r>
+        <w:t>mangodb</w:t>
+      </w:r>
+      <w:proofErr w:type="spellEnd"/>
+      <w:r>
+        <w:t xml:space="preserve"> and object modelling.</w:t>
+      </w:r>
+    </w:p>
+    <w:p>
+      <w:r>
+        <w:rPr>
+          <w:b/>
+        </w:rPr>
+        <w:t>Documentation</w:t>
+      </w:r>
+      <w:r>
+        <w:t xml:space="preserve"> - </w:t>
+      </w:r>
+      <w:hyperlink r:id="rId8" w:history="1">
+        <w:r>
+          <w:rPr>
+            <w:rStyle w:val="Hyperlink"/>
+          </w:rPr>
+          <w:t>https://mongoosejs.com/docs/guide.html</w:t>
+        </w:r>
+      </w:hyperlink>
+    </w:p>
+    <w:p/>
+    <w:p>
+      <w:r>
+        <w:rPr>
+          <w:b/>
+        </w:rPr>
+        <w:lastRenderedPageBreak/>
+        <w:t>Salt cryptography</w:t>
+      </w:r>
+      <w:r>
+        <w:t xml:space="preserve"> - </w:t>
+      </w:r>
+      <w:hyperlink r:id="rId9" w:history="1">
+        <w:r>
+          <w:rPr>
+            <w:rStyle w:val="Hyperlink"/>
+          </w:rPr>
+          <w:t>https://en.wikipedia.org/wiki/Salt_(cryptography)</w:t>
+        </w:r>
+      </w:hyperlink>
+    </w:p>
+    <w:p>
+      <w:r>
+        <w:t>It is used to store password in encrypted format.</w:t>
+      </w:r>
+    </w:p>
+    <w:p>
+      <w:r>
+        <w:t xml:space="preserve">Steps for backend – </w:t>
+      </w:r>
+    </w:p>
+    <w:p>
+      <w:pPr>
+        <w:pStyle w:val="ListParagraph"/>
+        <w:numPr>
+          <w:ilvl w:val="0"/>
+          <w:numId w:val="1"/>
+        </w:numPr>
+      </w:pPr>
+      <w:r>
+        <w:t>Add required libraries.</w:t>
+      </w:r>
+    </w:p>
+    <w:p>
+      <w:pPr>
+        <w:pStyle w:val="ListParagraph"/>
+        <w:numPr>
+          <w:ilvl w:val="0"/>
+          <w:numId w:val="1"/>
+        </w:numPr>
+      </w:pPr>
+      <w:r>
+        <w:t>Create Models (</w:t>
+      </w:r>
+      <w:proofErr w:type="spellStart"/>
+      <w:r>
+        <w:t>Mangoose</w:t>
+      </w:r>
+      <w:proofErr w:type="spellEnd"/>
+      <w:r>
+        <w:t xml:space="preserve"> Schema).</w:t>
+      </w:r>
+    </w:p>
+    <w:p>
+      <w:pPr>
+        <w:pStyle w:val="ListParagraph"/>
+        <w:numPr>
+          <w:ilvl w:val="0"/>
+          <w:numId w:val="1"/>
+        </w:numPr>
+      </w:pPr>
+      <w:r>
+        <w:t xml:space="preserve">Export module </w:t>
+      </w:r>
+      <w:r>
+        <w:t xml:space="preserve">as </w:t>
+      </w:r>
+    </w:p>
+    <w:p>
+      <w:pPr>
+        <w:pStyle w:val="ListParagraph"/>
+        <w:shd w:val="clear" w:color="auto" w:fill="242936"/>
+        <w:spacing w:after="0" w:line="390" w:lineRule="atLeast"/>
+      </w:pPr>
+      <w:proofErr w:type="spellStart"/>
+      <w:proofErr w:type="gramStart"/>
+      <w:r>
+        <w:rPr>
+          <w:rFonts w:ascii="Consolas" w:eastAsia="Times New Roman" w:hAnsi="Consolas" w:cs="Times New Roman"/>
+          <w:color w:val="F29E74"/>
+          <w:sz w:val="29"/>
+          <w:szCs w:val="29"/>
+          <w:lang w:eastAsia="en-IN"/>
+        </w:rPr>
+        <w:t>module.</w:t>
+      </w:r>
+      <w:r>
+        <w:rPr>
+          <w:rFonts w:ascii="Consolas" w:eastAsia="Times New Roman" w:hAnsi="Consolas" w:cs="Times New Roman"/>
+          <w:color w:val="5CCFE6"/>
+          <w:sz w:val="29"/>
+          <w:szCs w:val="29"/>
+          <w:lang w:eastAsia="en-IN"/>
+        </w:rPr>
+        <w:t>exp</w:t>
       </w:r>
       <w:bookmarkStart w:id="0" w:name="_GoBack"/>
       <w:bookmarkEnd w:id="0"/>
+      <w:r>
+        <w:rPr>
+          <w:rFonts w:ascii="Consolas" w:eastAsia="Times New Roman" w:hAnsi="Consolas" w:cs="Times New Roman"/>
+          <w:color w:val="5CCFE6"/>
+          <w:sz w:val="29"/>
+          <w:szCs w:val="29"/>
+          <w:lang w:eastAsia="en-IN"/>
+        </w:rPr>
+        <w:t>orts</w:t>
+      </w:r>
+      <w:proofErr w:type="spellEnd"/>
+      <w:proofErr w:type="gramEnd"/>
+      <w:r>
+        <w:rPr>
+          <w:rFonts w:ascii="Consolas" w:eastAsia="Times New Roman" w:hAnsi="Consolas" w:cs="Times New Roman"/>
+          <w:color w:val="CCCAC2"/>
+          <w:sz w:val="29"/>
+          <w:szCs w:val="29"/>
+          <w:lang w:eastAsia="en-IN"/>
+        </w:rPr>
+        <w:t xml:space="preserve"> </w:t>
+      </w:r>
+      <w:r>
+        <w:rPr>
+          <w:rFonts w:ascii="Consolas" w:eastAsia="Times New Roman" w:hAnsi="Consolas" w:cs="Times New Roman"/>
+          <w:color w:val="F29E74"/>
+          <w:sz w:val="29"/>
+          <w:szCs w:val="29"/>
+          <w:lang w:eastAsia="en-IN"/>
+        </w:rPr>
+        <w:t>=</w:t>
+      </w:r>
+      <w:r>
+        <w:rPr>
+          <w:rFonts w:ascii="Consolas" w:eastAsia="Times New Roman" w:hAnsi="Consolas" w:cs="Times New Roman"/>
+          <w:color w:val="CCCAC2"/>
+          <w:sz w:val="29"/>
+          <w:szCs w:val="29"/>
+          <w:lang w:eastAsia="en-IN"/>
+        </w:rPr>
+        <w:t xml:space="preserve"> </w:t>
+      </w:r>
+      <w:proofErr w:type="spellStart"/>
+      <w:r>
+        <w:rPr>
+          <w:rFonts w:ascii="Consolas" w:eastAsia="Times New Roman" w:hAnsi="Consolas" w:cs="Times New Roman"/>
+          <w:color w:val="CCCAC2"/>
+          <w:sz w:val="29"/>
+          <w:szCs w:val="29"/>
+          <w:lang w:eastAsia="en-IN"/>
+        </w:rPr>
+        <w:t>mongoose</w:t>
+      </w:r>
+      <w:r>
+        <w:rPr>
+          <w:rFonts w:ascii="Consolas" w:eastAsia="Times New Roman" w:hAnsi="Consolas" w:cs="Times New Roman"/>
+          <w:color w:val="F29E74"/>
+          <w:sz w:val="29"/>
+          <w:szCs w:val="29"/>
+          <w:lang w:eastAsia="en-IN"/>
+        </w:rPr>
+        <w:t>.</w:t>
+      </w:r>
+      <w:r>
+        <w:rPr>
+          <w:rFonts w:ascii="Consolas" w:eastAsia="Times New Roman" w:hAnsi="Consolas" w:cs="Times New Roman"/>
+          <w:color w:val="FFD173"/>
+          <w:sz w:val="29"/>
+          <w:szCs w:val="29"/>
+          <w:lang w:eastAsia="en-IN"/>
+        </w:rPr>
+        <w:t>model</w:t>
+      </w:r>
+      <w:proofErr w:type="spellEnd"/>
+      <w:r>
+        <w:rPr>
+          <w:rFonts w:ascii="Consolas" w:eastAsia="Times New Roman" w:hAnsi="Consolas" w:cs="Times New Roman"/>
+          <w:color w:val="CCCAC2"/>
+          <w:sz w:val="29"/>
+          <w:szCs w:val="29"/>
+          <w:lang w:eastAsia="en-IN"/>
+        </w:rPr>
+        <w:t>(</w:t>
+      </w:r>
+      <w:r>
+        <w:rPr>
+          <w:rFonts w:ascii="Consolas" w:eastAsia="Times New Roman" w:hAnsi="Consolas" w:cs="Times New Roman"/>
+          <w:color w:val="D5FF80"/>
+          <w:sz w:val="29"/>
+          <w:szCs w:val="29"/>
+          <w:lang w:eastAsia="en-IN"/>
+        </w:rPr>
+        <w:t>"User"</w:t>
+      </w:r>
+      <w:r>
+        <w:rPr>
+          <w:rFonts w:ascii="Consolas" w:eastAsia="Times New Roman" w:hAnsi="Consolas" w:cs="Times New Roman"/>
+          <w:color w:val="CCCAC2"/>
+          <w:sz w:val="29"/>
+          <w:szCs w:val="29"/>
+          <w:lang w:eastAsia="en-IN"/>
+        </w:rPr>
+        <w:t xml:space="preserve">, </w:t>
+      </w:r>
+      <w:proofErr w:type="spellStart"/>
+      <w:r>
+        <w:rPr>
+          <w:rFonts w:ascii="Consolas" w:eastAsia="Times New Roman" w:hAnsi="Consolas" w:cs="Times New Roman"/>
+          <w:color w:val="CCCAC2"/>
+          <w:sz w:val="29"/>
+          <w:szCs w:val="29"/>
+          <w:lang w:eastAsia="en-IN"/>
+        </w:rPr>
+        <w:t>userSchema</w:t>
+      </w:r>
+      <w:proofErr w:type="spellEnd"/>
+      <w:r>
+        <w:rPr>
+          <w:rFonts w:ascii="Consolas" w:eastAsia="Times New Roman" w:hAnsi="Consolas" w:cs="Times New Roman"/>
+          <w:color w:val="CCCAC2"/>
+          <w:sz w:val="29"/>
+          <w:szCs w:val="29"/>
+          <w:lang w:eastAsia="en-IN"/>
+        </w:rPr>
+        <w:t>);</w:t>
+      </w:r>
     </w:p>
     <w:sectPr>
       <w:pgSz w:w="11906" w:h="16838"/>
@@ -1010,6 +1373,103 @@
     </w:sectPr>
   </w:body>
 </w:document>
+</file>
+
+<file path=word/numbering.xml><?xml version="1.0" encoding="utf-8"?>
+<w:numbering xmlns:wpc="http://schemas.microsoft.com/office/word/2010/wordprocessingCanvas" xmlns:cx="http://schemas.microsoft.com/office/drawing/2014/chartex" xmlns:cx1="http://schemas.microsoft.com/office/drawing/2015/9/8/chartex" xmlns:cx2="http://schemas.microsoft.com/office/drawing/2015/10/21/chartex" xmlns:cx3="http://schemas.microsoft.com/office/drawing/2016/5/9/chartex" xmlns:cx4="http://schemas.microsoft.com/office/drawing/2016/5/10/chartex" xmlns:cx5="http://schemas.microsoft.com/office/drawing/2016/5/11/chartex" xmlns:cx6="http://schemas.microsoft.com/office/drawing/2016/5/12/chartex" xmlns:cx7="http://schemas.microsoft.com/office/drawing/2016/5/13/chartex" xmlns:cx8="http://schemas.microsoft.com/office/drawing/2016/5/14/chartex" xmlns:mc="http://schemas.openxmlformats.org/markup-compatibility/2006" xmlns:aink="http://schemas.microsoft.com/office/drawing/2016/ink" xmlns:am3d="http://schemas.microsoft.com/office/drawing/2017/model3d" xmlns:o="urn:schemas-microsoft-com:office:office" xmlns:r="http://schemas.openxmlformats.org/officeDocument/2006/relationships" xmlns:m="http://schemas.openxmlformats.org/officeDocument/2006/math" xmlns:v="urn:schemas-microsoft-com:vml" xmlns:wp14="http://schemas.microsoft.com/office/word/2010/wordprocessingDrawing" xmlns:wp="http://schemas.openxmlformats.org/drawingml/2006/wordprocessingDrawing" xmlns:w10="urn:schemas-microsoft-com:office:word" xmlns:w="http://schemas.openxmlformats.org/wordprocessingml/2006/main" xmlns:w14="http://schemas.microsoft.com/office/word/2010/wordml" xmlns:w15="http://schemas.microsoft.com/office/word/2012/wordml" xmlns:w16cid="http://schemas.microsoft.com/office/word/2016/wordml/cid" xmlns:w16se="http://schemas.microsoft.com/office/word/2015/wordml/symex" xmlns:wpg="http://schemas.microsoft.com/office/word/2010/wordprocessingGroup" xmlns:wpi="http://schemas.microsoft.com/office/word/2010/wordprocessingInk" xmlns:wne="http://schemas.microsoft.com/office/word/2006/wordml" xmlns:wps="http://schemas.microsoft.com/office/word/2010/wordprocessingShape" mc:Ignorable="w14 w15 w16se w16cid wp14">
+  <w:abstractNum w:abstractNumId="0" w15:restartNumberingAfterBreak="0">
+    <w:nsid w:val="55A72302"/>
+    <w:multiLevelType w:val="hybridMultilevel"/>
+    <w:tmpl w:val="20A60870"/>
+    <w:lvl w:ilvl="0" w:tplc="4009000F">
+      <w:start w:val="1"/>
+      <w:numFmt w:val="decimal"/>
+      <w:lvlText w:val="%1."/>
+      <w:lvlJc w:val="left"/>
+      <w:pPr>
+        <w:ind w:left="720" w:hanging="360"/>
+      </w:pPr>
+      <w:rPr>
+        <w:rFonts w:hint="default"/>
+      </w:rPr>
+    </w:lvl>
+    <w:lvl w:ilvl="1" w:tplc="40090019" w:tentative="1">
+      <w:start w:val="1"/>
+      <w:numFmt w:val="lowerLetter"/>
+      <w:lvlText w:val="%2."/>
+      <w:lvlJc w:val="left"/>
+      <w:pPr>
+        <w:ind w:left="1440" w:hanging="360"/>
+      </w:pPr>
+    </w:lvl>
+    <w:lvl w:ilvl="2" w:tplc="4009001B" w:tentative="1">
+      <w:start w:val="1"/>
+      <w:numFmt w:val="lowerRoman"/>
+      <w:lvlText w:val="%3."/>
+      <w:lvlJc w:val="right"/>
+      <w:pPr>
+        <w:ind w:left="2160" w:hanging="180"/>
+      </w:pPr>
+    </w:lvl>
+    <w:lvl w:ilvl="3" w:tplc="4009000F" w:tentative="1">
+      <w:start w:val="1"/>
+      <w:numFmt w:val="decimal"/>
+      <w:lvlText w:val="%4."/>
+      <w:lvlJc w:val="left"/>
+      <w:pPr>
+        <w:ind w:left="2880" w:hanging="360"/>
+      </w:pPr>
+    </w:lvl>
+    <w:lvl w:ilvl="4" w:tplc="40090019" w:tentative="1">
+      <w:start w:val="1"/>
+      <w:numFmt w:val="lowerLetter"/>
+      <w:lvlText w:val="%5."/>
+      <w:lvlJc w:val="left"/>
+      <w:pPr>
+        <w:ind w:left="3600" w:hanging="360"/>
+      </w:pPr>
+    </w:lvl>
+    <w:lvl w:ilvl="5" w:tplc="4009001B" w:tentative="1">
+      <w:start w:val="1"/>
+      <w:numFmt w:val="lowerRoman"/>
+      <w:lvlText w:val="%6."/>
+      <w:lvlJc w:val="right"/>
+      <w:pPr>
+        <w:ind w:left="4320" w:hanging="180"/>
+      </w:pPr>
+    </w:lvl>
+    <w:lvl w:ilvl="6" w:tplc="4009000F" w:tentative="1">
+      <w:start w:val="1"/>
+      <w:numFmt w:val="decimal"/>
+      <w:lvlText w:val="%7."/>
+      <w:lvlJc w:val="left"/>
+      <w:pPr>
+        <w:ind w:left="5040" w:hanging="360"/>
+      </w:pPr>
+    </w:lvl>
+    <w:lvl w:ilvl="7" w:tplc="40090019" w:tentative="1">
+      <w:start w:val="1"/>
+      <w:numFmt w:val="lowerLetter"/>
+      <w:lvlText w:val="%8."/>
+      <w:lvlJc w:val="left"/>
+      <w:pPr>
+        <w:ind w:left="5760" w:hanging="360"/>
+      </w:pPr>
+    </w:lvl>
+    <w:lvl w:ilvl="8" w:tplc="4009001B" w:tentative="1">
+      <w:start w:val="1"/>
+      <w:numFmt w:val="lowerRoman"/>
+      <w:lvlText w:val="%9."/>
+      <w:lvlJc w:val="right"/>
+      <w:pPr>
+        <w:ind w:left="6480" w:hanging="180"/>
+      </w:pPr>
+    </w:lvl>
+  </w:abstractNum>
+  <w:num w:numId="1">
+    <w:abstractNumId w:val="0"/>
+  </w:num>
+</w:numbering>
 </file>
 
 <file path=word/styles.xml><?xml version="1.0" encoding="utf-8"?>
@@ -1460,6 +1920,17 @@
       <w:shd w:val="clear" w:color="auto" w:fill="E1DFDD"/>
     </w:rPr>
   </w:style>
+  <w:style w:type="paragraph" w:styleId="ListParagraph">
+    <w:name w:val="List Paragraph"/>
+    <w:basedOn w:val="Normal"/>
+    <w:uiPriority w:val="34"/>
+    <w:qFormat/>
+    <w:rsid w:val="00A66A98"/>
+    <w:pPr>
+      <w:ind w:left="720"/>
+      <w:contextualSpacing/>
+    </w:pPr>
+  </w:style>
 </w:styles>
 </file>
 

</xml_diff>

<commit_message>
methods added to user model
</commit_message>
<xml_diff>
--- a/Commands and imp Points.docx
+++ b/Commands and imp Points.docx
@@ -9,34 +9,54 @@
         </w:pBdr>
         <w:jc w:val="center"/>
         <w:rPr>
+          <w:rFonts w:cstheme="minorHAnsi"/>
           <w:b/>
-          <w:sz w:val="32"/>
-          <w:szCs w:val="32"/>
-        </w:rPr>
-      </w:pPr>
-      <w:r>
-        <w:rPr>
+          <w:sz w:val="28"/>
+          <w:szCs w:val="28"/>
+        </w:rPr>
+      </w:pPr>
+      <w:r>
+        <w:rPr>
+          <w:rFonts w:cstheme="minorHAnsi"/>
           <w:b/>
-          <w:sz w:val="32"/>
-          <w:szCs w:val="32"/>
+          <w:sz w:val="28"/>
+          <w:szCs w:val="28"/>
         </w:rPr>
         <w:t>MERN BOOTCAMP</w:t>
       </w:r>
     </w:p>
     <w:p>
-      <w:r>
-        <w:rPr>
+      <w:pPr>
+        <w:rPr>
+          <w:rFonts w:cstheme="minorHAnsi"/>
+          <w:sz w:val="24"/>
+          <w:szCs w:val="24"/>
+        </w:rPr>
+      </w:pPr>
+      <w:r>
+        <w:rPr>
+          <w:rFonts w:cstheme="minorHAnsi"/>
           <w:b/>
+          <w:sz w:val="24"/>
+          <w:szCs w:val="24"/>
         </w:rPr>
         <w:t>Mango DB</w:t>
       </w:r>
       <w:r>
+        <w:rPr>
+          <w:rFonts w:cstheme="minorHAnsi"/>
+          <w:sz w:val="24"/>
+          <w:szCs w:val="24"/>
+        </w:rPr>
         <w:t xml:space="preserve"> - </w:t>
       </w:r>
       <w:hyperlink r:id="rId5" w:history="1">
         <w:r>
           <w:rPr>
             <w:rStyle w:val="Hyperlink"/>
+            <w:rFonts w:cstheme="minorHAnsi"/>
+            <w:sz w:val="24"/>
+            <w:szCs w:val="24"/>
           </w:rPr>
           <w:t>https://docs.mongodb.com/manual/tutorial/install-mongodb-on-windows/</w:t>
         </w:r>
@@ -47,32 +67,72 @@
         <w:pBdr>
           <w:bottom w:val="single" w:sz="6" w:space="1" w:color="auto"/>
         </w:pBdr>
-      </w:pPr>
-      <w:r>
+        <w:rPr>
+          <w:rFonts w:cstheme="minorHAnsi"/>
+          <w:sz w:val="24"/>
+          <w:szCs w:val="24"/>
+        </w:rPr>
+      </w:pPr>
+      <w:r>
+        <w:rPr>
+          <w:rFonts w:cstheme="minorHAnsi"/>
+          <w:sz w:val="24"/>
+          <w:szCs w:val="24"/>
+        </w:rPr>
         <w:t>Run MangoDB - C:\Program Files\MongoDB\Server\5.0\bin\mongod.exe</w:t>
       </w:r>
     </w:p>
     <w:p>
-      <w:r>
-        <w:rPr>
+      <w:pPr>
+        <w:rPr>
+          <w:rFonts w:cstheme="minorHAnsi"/>
+          <w:sz w:val="24"/>
+          <w:szCs w:val="24"/>
+        </w:rPr>
+      </w:pPr>
+      <w:r>
+        <w:rPr>
+          <w:rFonts w:cstheme="minorHAnsi"/>
           <w:b/>
+          <w:sz w:val="24"/>
+          <w:szCs w:val="24"/>
         </w:rPr>
         <w:t xml:space="preserve">Express JS </w:t>
       </w:r>
       <w:r>
+        <w:rPr>
+          <w:rFonts w:cstheme="minorHAnsi"/>
+          <w:sz w:val="24"/>
+          <w:szCs w:val="24"/>
+        </w:rPr>
         <w:t xml:space="preserve">- </w:t>
       </w:r>
       <w:hyperlink r:id="rId6" w:history="1">
         <w:r>
           <w:rPr>
             <w:rStyle w:val="Hyperlink"/>
+            <w:rFonts w:cstheme="minorHAnsi"/>
+            <w:sz w:val="24"/>
+            <w:szCs w:val="24"/>
           </w:rPr>
           <w:t>https://expressjs.com/</w:t>
         </w:r>
       </w:hyperlink>
     </w:p>
     <w:p>
-      <w:r>
+      <w:pPr>
+        <w:rPr>
+          <w:rFonts w:cstheme="minorHAnsi"/>
+          <w:sz w:val="24"/>
+          <w:szCs w:val="24"/>
+        </w:rPr>
+      </w:pPr>
+      <w:r>
+        <w:rPr>
+          <w:rFonts w:cstheme="minorHAnsi"/>
+          <w:sz w:val="24"/>
+          <w:szCs w:val="24"/>
+        </w:rPr>
         <w:t>1) npm init =&gt; start server.</w:t>
       </w:r>
     </w:p>
@@ -81,18 +141,52 @@
         <w:pBdr>
           <w:bottom w:val="single" w:sz="6" w:space="1" w:color="auto"/>
         </w:pBdr>
-      </w:pPr>
-      <w:r>
+        <w:rPr>
+          <w:rFonts w:cstheme="minorHAnsi"/>
+          <w:sz w:val="24"/>
+          <w:szCs w:val="24"/>
+        </w:rPr>
+      </w:pPr>
+      <w:r>
+        <w:rPr>
+          <w:rFonts w:cstheme="minorHAnsi"/>
+          <w:sz w:val="24"/>
+          <w:szCs w:val="24"/>
+        </w:rPr>
         <w:t>2) npm i express =&gt; install Express.</w:t>
       </w:r>
     </w:p>
     <w:p>
-      <w:r>
+      <w:pPr>
+        <w:rPr>
+          <w:rFonts w:cstheme="minorHAnsi"/>
+          <w:sz w:val="24"/>
+          <w:szCs w:val="24"/>
+        </w:rPr>
+      </w:pPr>
+      <w:r>
+        <w:rPr>
+          <w:rFonts w:cstheme="minorHAnsi"/>
+          <w:sz w:val="24"/>
+          <w:szCs w:val="24"/>
+        </w:rPr>
         <w:t>Before any project do this</w:t>
       </w:r>
     </w:p>
     <w:p>
-      <w:r>
+      <w:pPr>
+        <w:rPr>
+          <w:rFonts w:cstheme="minorHAnsi"/>
+          <w:sz w:val="24"/>
+          <w:szCs w:val="24"/>
+        </w:rPr>
+      </w:pPr>
+      <w:r>
+        <w:rPr>
+          <w:rFonts w:cstheme="minorHAnsi"/>
+          <w:sz w:val="24"/>
+          <w:szCs w:val="24"/>
+        </w:rPr>
         <w:t>// add all used packages as mentioned below.</w:t>
       </w:r>
     </w:p>
@@ -101,109 +195,109 @@
         <w:shd w:val="clear" w:color="auto" w:fill="242936"/>
         <w:spacing w:after="0" w:line="390" w:lineRule="atLeast"/>
         <w:rPr>
-          <w:rFonts w:ascii="Consolas" w:eastAsia="Times New Roman" w:hAnsi="Consolas" w:cs="Times New Roman"/>
-          <w:color w:val="CCCAC2"/>
-          <w:sz w:val="29"/>
-          <w:szCs w:val="29"/>
-          <w:lang w:eastAsia="en-IN"/>
-        </w:rPr>
-      </w:pPr>
-      <w:r>
-        <w:rPr>
-          <w:rFonts w:ascii="Consolas" w:eastAsia="Times New Roman" w:hAnsi="Consolas" w:cs="Times New Roman"/>
+          <w:rFonts w:eastAsia="Times New Roman" w:cstheme="minorHAnsi"/>
+          <w:color w:val="CCCAC2"/>
+          <w:sz w:val="24"/>
+          <w:szCs w:val="24"/>
+          <w:lang w:eastAsia="en-IN"/>
+        </w:rPr>
+      </w:pPr>
+      <w:r>
+        <w:rPr>
+          <w:rFonts w:eastAsia="Times New Roman" w:cstheme="minorHAnsi"/>
           <w:color w:val="FFAD66"/>
-          <w:sz w:val="29"/>
-          <w:szCs w:val="29"/>
+          <w:sz w:val="24"/>
+          <w:szCs w:val="24"/>
           <w:lang w:eastAsia="en-IN"/>
         </w:rPr>
         <w:t>const</w:t>
       </w:r>
       <w:r>
         <w:rPr>
-          <w:rFonts w:ascii="Consolas" w:eastAsia="Times New Roman" w:hAnsi="Consolas" w:cs="Times New Roman"/>
-          <w:color w:val="CCCAC2"/>
-          <w:sz w:val="29"/>
-          <w:szCs w:val="29"/>
+          <w:rFonts w:eastAsia="Times New Roman" w:cstheme="minorHAnsi"/>
+          <w:color w:val="CCCAC2"/>
+          <w:sz w:val="24"/>
+          <w:szCs w:val="24"/>
           <w:lang w:eastAsia="en-IN"/>
         </w:rPr>
         <w:t xml:space="preserve"> </w:t>
       </w:r>
       <w:r>
         <w:rPr>
-          <w:rFonts w:ascii="Consolas" w:eastAsia="Times New Roman" w:hAnsi="Consolas" w:cs="Times New Roman"/>
+          <w:rFonts w:eastAsia="Times New Roman" w:cstheme="minorHAnsi"/>
           <w:color w:val="FFD173"/>
-          <w:sz w:val="29"/>
-          <w:szCs w:val="29"/>
+          <w:sz w:val="24"/>
+          <w:szCs w:val="24"/>
           <w:lang w:eastAsia="en-IN"/>
         </w:rPr>
         <w:t>express</w:t>
       </w:r>
       <w:r>
         <w:rPr>
-          <w:rFonts w:ascii="Consolas" w:eastAsia="Times New Roman" w:hAnsi="Consolas" w:cs="Times New Roman"/>
-          <w:color w:val="CCCAC2"/>
-          <w:sz w:val="29"/>
-          <w:szCs w:val="29"/>
+          <w:rFonts w:eastAsia="Times New Roman" w:cstheme="minorHAnsi"/>
+          <w:color w:val="CCCAC2"/>
+          <w:sz w:val="24"/>
+          <w:szCs w:val="24"/>
           <w:lang w:eastAsia="en-IN"/>
         </w:rPr>
         <w:t xml:space="preserve"> </w:t>
       </w:r>
       <w:r>
         <w:rPr>
-          <w:rFonts w:ascii="Consolas" w:eastAsia="Times New Roman" w:hAnsi="Consolas" w:cs="Times New Roman"/>
+          <w:rFonts w:eastAsia="Times New Roman" w:cstheme="minorHAnsi"/>
           <w:color w:val="F29E74"/>
-          <w:sz w:val="29"/>
-          <w:szCs w:val="29"/>
+          <w:sz w:val="24"/>
+          <w:szCs w:val="24"/>
           <w:lang w:eastAsia="en-IN"/>
         </w:rPr>
         <w:t>=</w:t>
       </w:r>
       <w:r>
         <w:rPr>
-          <w:rFonts w:ascii="Consolas" w:eastAsia="Times New Roman" w:hAnsi="Consolas" w:cs="Times New Roman"/>
-          <w:color w:val="CCCAC2"/>
-          <w:sz w:val="29"/>
-          <w:szCs w:val="29"/>
+          <w:rFonts w:eastAsia="Times New Roman" w:cstheme="minorHAnsi"/>
+          <w:color w:val="CCCAC2"/>
+          <w:sz w:val="24"/>
+          <w:szCs w:val="24"/>
           <w:lang w:eastAsia="en-IN"/>
         </w:rPr>
         <w:t xml:space="preserve"> </w:t>
       </w:r>
       <w:r>
         <w:rPr>
-          <w:rFonts w:ascii="Consolas" w:eastAsia="Times New Roman" w:hAnsi="Consolas" w:cs="Times New Roman"/>
+          <w:rFonts w:eastAsia="Times New Roman" w:cstheme="minorHAnsi"/>
           <w:color w:val="FFD173"/>
-          <w:sz w:val="29"/>
-          <w:szCs w:val="29"/>
+          <w:sz w:val="24"/>
+          <w:szCs w:val="24"/>
           <w:lang w:eastAsia="en-IN"/>
         </w:rPr>
         <w:t>require</w:t>
       </w:r>
       <w:r>
         <w:rPr>
-          <w:rFonts w:ascii="Consolas" w:eastAsia="Times New Roman" w:hAnsi="Consolas" w:cs="Times New Roman"/>
-          <w:color w:val="CCCAC2"/>
-          <w:sz w:val="29"/>
-          <w:szCs w:val="29"/>
+          <w:rFonts w:eastAsia="Times New Roman" w:cstheme="minorHAnsi"/>
+          <w:color w:val="CCCAC2"/>
+          <w:sz w:val="24"/>
+          <w:szCs w:val="24"/>
           <w:lang w:eastAsia="en-IN"/>
         </w:rPr>
         <w:t>(</w:t>
       </w:r>
       <w:r>
         <w:rPr>
-          <w:rFonts w:ascii="Consolas" w:eastAsia="Times New Roman" w:hAnsi="Consolas" w:cs="Times New Roman"/>
+          <w:rFonts w:eastAsia="Times New Roman" w:cstheme="minorHAnsi"/>
           <w:color w:val="D5FF80"/>
-          <w:sz w:val="29"/>
-          <w:szCs w:val="29"/>
+          <w:sz w:val="24"/>
+          <w:szCs w:val="24"/>
           <w:lang w:eastAsia="en-IN"/>
         </w:rPr>
         <w:t>"express"</w:t>
       </w:r>
       <w:r>
         <w:rPr>
-          <w:rFonts w:ascii="Consolas" w:eastAsia="Times New Roman" w:hAnsi="Consolas" w:cs="Times New Roman"/>
-          <w:color w:val="CCCAC2"/>
-          <w:sz w:val="29"/>
-          <w:szCs w:val="29"/>
+          <w:rFonts w:eastAsia="Times New Roman" w:cstheme="minorHAnsi"/>
+          <w:color w:val="CCCAC2"/>
+          <w:sz w:val="24"/>
+          <w:szCs w:val="24"/>
           <w:lang w:eastAsia="en-IN"/>
         </w:rPr>
         <w:t>);</w:t>
@@ -214,49 +308,49 @@
         <w:shd w:val="clear" w:color="auto" w:fill="242936"/>
         <w:spacing w:after="0" w:line="390" w:lineRule="atLeast"/>
         <w:rPr>
-          <w:rFonts w:ascii="Consolas" w:eastAsia="Times New Roman" w:hAnsi="Consolas" w:cs="Times New Roman"/>
-          <w:color w:val="CCCAC2"/>
-          <w:sz w:val="29"/>
-          <w:szCs w:val="29"/>
-          <w:lang w:eastAsia="en-IN"/>
-        </w:rPr>
-      </w:pPr>
-      <w:r>
-        <w:rPr>
-          <w:rFonts w:ascii="Consolas" w:eastAsia="Times New Roman" w:hAnsi="Consolas" w:cs="Times New Roman"/>
+          <w:rFonts w:eastAsia="Times New Roman" w:cstheme="minorHAnsi"/>
+          <w:color w:val="CCCAC2"/>
+          <w:sz w:val="24"/>
+          <w:szCs w:val="24"/>
+          <w:lang w:eastAsia="en-IN"/>
+        </w:rPr>
+      </w:pPr>
+      <w:r>
+        <w:rPr>
+          <w:rFonts w:eastAsia="Times New Roman" w:cstheme="minorHAnsi"/>
           <w:color w:val="FFAD66"/>
-          <w:sz w:val="29"/>
-          <w:szCs w:val="29"/>
+          <w:sz w:val="24"/>
+          <w:szCs w:val="24"/>
           <w:lang w:eastAsia="en-IN"/>
         </w:rPr>
         <w:t>const</w:t>
       </w:r>
       <w:r>
         <w:rPr>
-          <w:rFonts w:ascii="Consolas" w:eastAsia="Times New Roman" w:hAnsi="Consolas" w:cs="Times New Roman"/>
-          <w:color w:val="CCCAC2"/>
-          <w:sz w:val="29"/>
-          <w:szCs w:val="29"/>
+          <w:rFonts w:eastAsia="Times New Roman" w:cstheme="minorHAnsi"/>
+          <w:color w:val="CCCAC2"/>
+          <w:sz w:val="24"/>
+          <w:szCs w:val="24"/>
           <w:lang w:eastAsia="en-IN"/>
         </w:rPr>
         <w:t xml:space="preserve"> app </w:t>
       </w:r>
       <w:r>
         <w:rPr>
-          <w:rFonts w:ascii="Consolas" w:eastAsia="Times New Roman" w:hAnsi="Consolas" w:cs="Times New Roman"/>
+          <w:rFonts w:eastAsia="Times New Roman" w:cstheme="minorHAnsi"/>
           <w:color w:val="F29E74"/>
-          <w:sz w:val="29"/>
-          <w:szCs w:val="29"/>
+          <w:sz w:val="24"/>
+          <w:szCs w:val="24"/>
           <w:lang w:eastAsia="en-IN"/>
         </w:rPr>
         <w:t>=</w:t>
       </w:r>
       <w:r>
         <w:rPr>
-          <w:rFonts w:ascii="Consolas" w:eastAsia="Times New Roman" w:hAnsi="Consolas" w:cs="Times New Roman"/>
-          <w:color w:val="CCCAC2"/>
-          <w:sz w:val="29"/>
-          <w:szCs w:val="29"/>
+          <w:rFonts w:eastAsia="Times New Roman" w:cstheme="minorHAnsi"/>
+          <w:color w:val="CCCAC2"/>
+          <w:sz w:val="24"/>
+          <w:szCs w:val="24"/>
           <w:lang w:eastAsia="en-IN"/>
         </w:rPr>
         <w:t xml:space="preserve"> </w:t>
@@ -264,20 +358,20 @@
       <w:proofErr w:type="gramStart"/>
       <w:r>
         <w:rPr>
-          <w:rFonts w:ascii="Consolas" w:eastAsia="Times New Roman" w:hAnsi="Consolas" w:cs="Times New Roman"/>
+          <w:rFonts w:eastAsia="Times New Roman" w:cstheme="minorHAnsi"/>
           <w:color w:val="FFD173"/>
-          <w:sz w:val="29"/>
-          <w:szCs w:val="29"/>
+          <w:sz w:val="24"/>
+          <w:szCs w:val="24"/>
           <w:lang w:eastAsia="en-IN"/>
         </w:rPr>
         <w:t>express</w:t>
       </w:r>
       <w:r>
         <w:rPr>
-          <w:rFonts w:ascii="Consolas" w:eastAsia="Times New Roman" w:hAnsi="Consolas" w:cs="Times New Roman"/>
-          <w:color w:val="CCCAC2"/>
-          <w:sz w:val="29"/>
-          <w:szCs w:val="29"/>
+          <w:rFonts w:eastAsia="Times New Roman" w:cstheme="minorHAnsi"/>
+          <w:color w:val="CCCAC2"/>
+          <w:sz w:val="24"/>
+          <w:szCs w:val="24"/>
           <w:lang w:eastAsia="en-IN"/>
         </w:rPr>
         <w:t>(</w:t>
@@ -285,10 +379,10 @@
       <w:proofErr w:type="gramEnd"/>
       <w:r>
         <w:rPr>
-          <w:rFonts w:ascii="Consolas" w:eastAsia="Times New Roman" w:hAnsi="Consolas" w:cs="Times New Roman"/>
-          <w:color w:val="CCCAC2"/>
-          <w:sz w:val="29"/>
-          <w:szCs w:val="29"/>
+          <w:rFonts w:eastAsia="Times New Roman" w:cstheme="minorHAnsi"/>
+          <w:color w:val="CCCAC2"/>
+          <w:sz w:val="24"/>
+          <w:szCs w:val="24"/>
           <w:lang w:eastAsia="en-IN"/>
         </w:rPr>
         <w:t>);</w:t>
@@ -299,59 +393,59 @@
         <w:shd w:val="clear" w:color="auto" w:fill="242936"/>
         <w:spacing w:after="0" w:line="390" w:lineRule="atLeast"/>
         <w:rPr>
-          <w:rFonts w:ascii="Consolas" w:eastAsia="Times New Roman" w:hAnsi="Consolas" w:cs="Times New Roman"/>
+          <w:rFonts w:eastAsia="Times New Roman" w:cstheme="minorHAnsi"/>
           <w:color w:val="DFBFFF"/>
-          <w:sz w:val="29"/>
-          <w:szCs w:val="29"/>
-          <w:lang w:eastAsia="en-IN"/>
-        </w:rPr>
-      </w:pPr>
-      <w:r>
-        <w:rPr>
-          <w:rFonts w:ascii="Consolas" w:eastAsia="Times New Roman" w:hAnsi="Consolas" w:cs="Times New Roman"/>
+          <w:sz w:val="24"/>
+          <w:szCs w:val="24"/>
+          <w:lang w:eastAsia="en-IN"/>
+        </w:rPr>
+      </w:pPr>
+      <w:r>
+        <w:rPr>
+          <w:rFonts w:eastAsia="Times New Roman" w:cstheme="minorHAnsi"/>
           <w:color w:val="FFAD66"/>
-          <w:sz w:val="29"/>
-          <w:szCs w:val="29"/>
+          <w:sz w:val="24"/>
+          <w:szCs w:val="24"/>
           <w:lang w:eastAsia="en-IN"/>
         </w:rPr>
         <w:t>const</w:t>
       </w:r>
       <w:r>
         <w:rPr>
-          <w:rFonts w:ascii="Consolas" w:eastAsia="Times New Roman" w:hAnsi="Consolas" w:cs="Times New Roman"/>
-          <w:color w:val="CCCAC2"/>
-          <w:sz w:val="29"/>
-          <w:szCs w:val="29"/>
+          <w:rFonts w:eastAsia="Times New Roman" w:cstheme="minorHAnsi"/>
+          <w:color w:val="CCCAC2"/>
+          <w:sz w:val="24"/>
+          <w:szCs w:val="24"/>
           <w:lang w:eastAsia="en-IN"/>
         </w:rPr>
         <w:t xml:space="preserve"> port </w:t>
       </w:r>
       <w:r>
         <w:rPr>
-          <w:rFonts w:ascii="Consolas" w:eastAsia="Times New Roman" w:hAnsi="Consolas" w:cs="Times New Roman"/>
+          <w:rFonts w:eastAsia="Times New Roman" w:cstheme="minorHAnsi"/>
           <w:color w:val="F29E74"/>
-          <w:sz w:val="29"/>
-          <w:szCs w:val="29"/>
+          <w:sz w:val="24"/>
+          <w:szCs w:val="24"/>
           <w:lang w:eastAsia="en-IN"/>
         </w:rPr>
         <w:t>=</w:t>
       </w:r>
       <w:r>
         <w:rPr>
-          <w:rFonts w:ascii="Consolas" w:eastAsia="Times New Roman" w:hAnsi="Consolas" w:cs="Times New Roman"/>
-          <w:color w:val="CCCAC2"/>
-          <w:sz w:val="29"/>
-          <w:szCs w:val="29"/>
+          <w:rFonts w:eastAsia="Times New Roman" w:cstheme="minorHAnsi"/>
+          <w:color w:val="CCCAC2"/>
+          <w:sz w:val="24"/>
+          <w:szCs w:val="24"/>
           <w:lang w:eastAsia="en-IN"/>
         </w:rPr>
         <w:t xml:space="preserve"> </w:t>
       </w:r>
       <w:r>
         <w:rPr>
-          <w:rFonts w:ascii="Consolas" w:eastAsia="Times New Roman" w:hAnsi="Consolas" w:cs="Times New Roman"/>
+          <w:rFonts w:eastAsia="Times New Roman" w:cstheme="minorHAnsi"/>
           <w:color w:val="DFBFFF"/>
-          <w:sz w:val="29"/>
-          <w:szCs w:val="29"/>
+          <w:sz w:val="24"/>
+          <w:szCs w:val="24"/>
           <w:lang w:eastAsia="en-IN"/>
         </w:rPr>
         <w:t>3000</w:t>
@@ -362,19 +456,19 @@
         <w:shd w:val="clear" w:color="auto" w:fill="242936"/>
         <w:spacing w:after="0" w:line="390" w:lineRule="atLeast"/>
         <w:rPr>
-          <w:rFonts w:ascii="Consolas" w:eastAsia="Times New Roman" w:hAnsi="Consolas" w:cs="Times New Roman"/>
-          <w:color w:val="CCCAC2"/>
-          <w:sz w:val="29"/>
-          <w:szCs w:val="29"/>
-          <w:lang w:eastAsia="en-IN"/>
-        </w:rPr>
-      </w:pPr>
-      <w:r>
-        <w:rPr>
-          <w:rFonts w:ascii="Consolas" w:eastAsia="Times New Roman" w:hAnsi="Consolas" w:cs="Times New Roman"/>
-          <w:color w:val="CCCAC2"/>
-          <w:sz w:val="29"/>
-          <w:szCs w:val="29"/>
+          <w:rFonts w:eastAsia="Times New Roman" w:cstheme="minorHAnsi"/>
+          <w:color w:val="CCCAC2"/>
+          <w:sz w:val="24"/>
+          <w:szCs w:val="24"/>
+          <w:lang w:eastAsia="en-IN"/>
+        </w:rPr>
+      </w:pPr>
+      <w:r>
+        <w:rPr>
+          <w:rFonts w:eastAsia="Times New Roman" w:cstheme="minorHAnsi"/>
+          <w:color w:val="CCCAC2"/>
+          <w:sz w:val="24"/>
+          <w:szCs w:val="24"/>
           <w:lang w:eastAsia="en-IN"/>
         </w:rPr>
         <w:t>// create routes</w:t>
@@ -385,10 +479,10 @@
         <w:shd w:val="clear" w:color="auto" w:fill="242936"/>
         <w:spacing w:after="0" w:line="390" w:lineRule="atLeast"/>
         <w:rPr>
-          <w:rFonts w:ascii="Consolas" w:eastAsia="Times New Roman" w:hAnsi="Consolas" w:cs="Times New Roman"/>
-          <w:color w:val="CCCAC2"/>
-          <w:sz w:val="29"/>
-          <w:szCs w:val="29"/>
+          <w:rFonts w:eastAsia="Times New Roman" w:cstheme="minorHAnsi"/>
+          <w:color w:val="CCCAC2"/>
+          <w:sz w:val="24"/>
+          <w:szCs w:val="24"/>
           <w:lang w:eastAsia="en-IN"/>
         </w:rPr>
       </w:pPr>
@@ -396,30 +490,30 @@
       <w:proofErr w:type="gramStart"/>
       <w:r>
         <w:rPr>
-          <w:rFonts w:ascii="Consolas" w:eastAsia="Times New Roman" w:hAnsi="Consolas" w:cs="Times New Roman"/>
-          <w:color w:val="CCCAC2"/>
-          <w:sz w:val="29"/>
-          <w:szCs w:val="29"/>
+          <w:rFonts w:eastAsia="Times New Roman" w:cstheme="minorHAnsi"/>
+          <w:color w:val="CCCAC2"/>
+          <w:sz w:val="24"/>
+          <w:szCs w:val="24"/>
           <w:lang w:eastAsia="en-IN"/>
         </w:rPr>
         <w:t>app</w:t>
       </w:r>
       <w:r>
         <w:rPr>
-          <w:rFonts w:ascii="Consolas" w:eastAsia="Times New Roman" w:hAnsi="Consolas" w:cs="Times New Roman"/>
+          <w:rFonts w:eastAsia="Times New Roman" w:cstheme="minorHAnsi"/>
           <w:color w:val="F29E74"/>
-          <w:sz w:val="29"/>
-          <w:szCs w:val="29"/>
+          <w:sz w:val="24"/>
+          <w:szCs w:val="24"/>
           <w:lang w:eastAsia="en-IN"/>
         </w:rPr>
         <w:t>.</w:t>
       </w:r>
       <w:r>
         <w:rPr>
-          <w:rFonts w:ascii="Consolas" w:eastAsia="Times New Roman" w:hAnsi="Consolas" w:cs="Times New Roman"/>
+          <w:rFonts w:eastAsia="Times New Roman" w:cstheme="minorHAnsi"/>
           <w:color w:val="FFD173"/>
-          <w:sz w:val="29"/>
-          <w:szCs w:val="29"/>
+          <w:sz w:val="24"/>
+          <w:szCs w:val="24"/>
           <w:lang w:eastAsia="en-IN"/>
         </w:rPr>
         <w:t>get</w:t>
@@ -427,10 +521,10 @@
       <w:proofErr w:type="spellEnd"/>
       <w:r>
         <w:rPr>
-          <w:rFonts w:ascii="Consolas" w:eastAsia="Times New Roman" w:hAnsi="Consolas" w:cs="Times New Roman"/>
-          <w:color w:val="CCCAC2"/>
-          <w:sz w:val="29"/>
-          <w:szCs w:val="29"/>
+          <w:rFonts w:eastAsia="Times New Roman" w:cstheme="minorHAnsi"/>
+          <w:color w:val="CCCAC2"/>
+          <w:sz w:val="24"/>
+          <w:szCs w:val="24"/>
           <w:lang w:eastAsia="en-IN"/>
         </w:rPr>
         <w:t>(</w:t>
@@ -438,20 +532,20 @@
       <w:proofErr w:type="gramEnd"/>
       <w:r>
         <w:rPr>
-          <w:rFonts w:ascii="Consolas" w:eastAsia="Times New Roman" w:hAnsi="Consolas" w:cs="Times New Roman"/>
+          <w:rFonts w:eastAsia="Times New Roman" w:cstheme="minorHAnsi"/>
           <w:color w:val="D5FF80"/>
-          <w:sz w:val="29"/>
-          <w:szCs w:val="29"/>
+          <w:sz w:val="24"/>
+          <w:szCs w:val="24"/>
           <w:lang w:eastAsia="en-IN"/>
         </w:rPr>
         <w:t>'/'</w:t>
       </w:r>
       <w:r>
         <w:rPr>
-          <w:rFonts w:ascii="Consolas" w:eastAsia="Times New Roman" w:hAnsi="Consolas" w:cs="Times New Roman"/>
-          <w:color w:val="CCCAC2"/>
-          <w:sz w:val="29"/>
-          <w:szCs w:val="29"/>
+          <w:rFonts w:eastAsia="Times New Roman" w:cstheme="minorHAnsi"/>
+          <w:color w:val="CCCAC2"/>
+          <w:sz w:val="24"/>
+          <w:szCs w:val="24"/>
           <w:lang w:eastAsia="en-IN"/>
         </w:rPr>
         <w:t>, (</w:t>
@@ -459,10 +553,10 @@
       <w:proofErr w:type="spellStart"/>
       <w:r>
         <w:rPr>
-          <w:rFonts w:ascii="Consolas" w:eastAsia="Times New Roman" w:hAnsi="Consolas" w:cs="Times New Roman"/>
+          <w:rFonts w:eastAsia="Times New Roman" w:cstheme="minorHAnsi"/>
           <w:color w:val="DFBFFF"/>
-          <w:sz w:val="29"/>
-          <w:szCs w:val="29"/>
+          <w:sz w:val="24"/>
+          <w:szCs w:val="24"/>
           <w:lang w:eastAsia="en-IN"/>
         </w:rPr>
         <w:t>req</w:t>
@@ -470,50 +564,50 @@
       <w:proofErr w:type="spellEnd"/>
       <w:r>
         <w:rPr>
-          <w:rFonts w:ascii="Consolas" w:eastAsia="Times New Roman" w:hAnsi="Consolas" w:cs="Times New Roman"/>
-          <w:color w:val="CCCAC2"/>
-          <w:sz w:val="29"/>
-          <w:szCs w:val="29"/>
+          <w:rFonts w:eastAsia="Times New Roman" w:cstheme="minorHAnsi"/>
+          <w:color w:val="CCCAC2"/>
+          <w:sz w:val="24"/>
+          <w:szCs w:val="24"/>
           <w:lang w:eastAsia="en-IN"/>
         </w:rPr>
         <w:t xml:space="preserve">, </w:t>
       </w:r>
       <w:r>
         <w:rPr>
-          <w:rFonts w:ascii="Consolas" w:eastAsia="Times New Roman" w:hAnsi="Consolas" w:cs="Times New Roman"/>
+          <w:rFonts w:eastAsia="Times New Roman" w:cstheme="minorHAnsi"/>
           <w:color w:val="DFBFFF"/>
-          <w:sz w:val="29"/>
-          <w:szCs w:val="29"/>
+          <w:sz w:val="24"/>
+          <w:szCs w:val="24"/>
           <w:lang w:eastAsia="en-IN"/>
         </w:rPr>
         <w:t>res</w:t>
       </w:r>
       <w:r>
         <w:rPr>
-          <w:rFonts w:ascii="Consolas" w:eastAsia="Times New Roman" w:hAnsi="Consolas" w:cs="Times New Roman"/>
-          <w:color w:val="CCCAC2"/>
-          <w:sz w:val="29"/>
-          <w:szCs w:val="29"/>
+          <w:rFonts w:eastAsia="Times New Roman" w:cstheme="minorHAnsi"/>
+          <w:color w:val="CCCAC2"/>
+          <w:sz w:val="24"/>
+          <w:szCs w:val="24"/>
           <w:lang w:eastAsia="en-IN"/>
         </w:rPr>
         <w:t xml:space="preserve">) </w:t>
       </w:r>
       <w:r>
         <w:rPr>
-          <w:rFonts w:ascii="Consolas" w:eastAsia="Times New Roman" w:hAnsi="Consolas" w:cs="Times New Roman"/>
+          <w:rFonts w:eastAsia="Times New Roman" w:cstheme="minorHAnsi"/>
           <w:color w:val="FFAD66"/>
-          <w:sz w:val="29"/>
-          <w:szCs w:val="29"/>
+          <w:sz w:val="24"/>
+          <w:szCs w:val="24"/>
           <w:lang w:eastAsia="en-IN"/>
         </w:rPr>
         <w:t>=&gt;</w:t>
       </w:r>
       <w:r>
         <w:rPr>
-          <w:rFonts w:ascii="Consolas" w:eastAsia="Times New Roman" w:hAnsi="Consolas" w:cs="Times New Roman"/>
-          <w:color w:val="CCCAC2"/>
-          <w:sz w:val="29"/>
-          <w:szCs w:val="29"/>
+          <w:rFonts w:eastAsia="Times New Roman" w:cstheme="minorHAnsi"/>
+          <w:color w:val="CCCAC2"/>
+          <w:sz w:val="24"/>
+          <w:szCs w:val="24"/>
           <w:lang w:eastAsia="en-IN"/>
         </w:rPr>
         <w:t xml:space="preserve"> {</w:t>
@@ -524,19 +618,19 @@
         <w:shd w:val="clear" w:color="auto" w:fill="242936"/>
         <w:spacing w:after="0" w:line="390" w:lineRule="atLeast"/>
         <w:rPr>
-          <w:rFonts w:ascii="Consolas" w:eastAsia="Times New Roman" w:hAnsi="Consolas" w:cs="Times New Roman"/>
-          <w:color w:val="CCCAC2"/>
-          <w:sz w:val="29"/>
-          <w:szCs w:val="29"/>
-          <w:lang w:eastAsia="en-IN"/>
-        </w:rPr>
-      </w:pPr>
-      <w:r>
-        <w:rPr>
-          <w:rFonts w:ascii="Consolas" w:eastAsia="Times New Roman" w:hAnsi="Consolas" w:cs="Times New Roman"/>
-          <w:color w:val="CCCAC2"/>
-          <w:sz w:val="29"/>
-          <w:szCs w:val="29"/>
+          <w:rFonts w:eastAsia="Times New Roman" w:cstheme="minorHAnsi"/>
+          <w:color w:val="CCCAC2"/>
+          <w:sz w:val="24"/>
+          <w:szCs w:val="24"/>
+          <w:lang w:eastAsia="en-IN"/>
+        </w:rPr>
+      </w:pPr>
+      <w:r>
+        <w:rPr>
+          <w:rFonts w:eastAsia="Times New Roman" w:cstheme="minorHAnsi"/>
+          <w:color w:val="CCCAC2"/>
+          <w:sz w:val="24"/>
+          <w:szCs w:val="24"/>
           <w:lang w:eastAsia="en-IN"/>
         </w:rPr>
         <w:t xml:space="preserve">  </w:t>
@@ -545,30 +639,30 @@
       <w:proofErr w:type="gramStart"/>
       <w:r>
         <w:rPr>
-          <w:rFonts w:ascii="Consolas" w:eastAsia="Times New Roman" w:hAnsi="Consolas" w:cs="Times New Roman"/>
+          <w:rFonts w:eastAsia="Times New Roman" w:cstheme="minorHAnsi"/>
           <w:color w:val="DFBFFF"/>
-          <w:sz w:val="29"/>
-          <w:szCs w:val="29"/>
+          <w:sz w:val="24"/>
+          <w:szCs w:val="24"/>
           <w:lang w:eastAsia="en-IN"/>
         </w:rPr>
         <w:t>res</w:t>
       </w:r>
       <w:r>
         <w:rPr>
-          <w:rFonts w:ascii="Consolas" w:eastAsia="Times New Roman" w:hAnsi="Consolas" w:cs="Times New Roman"/>
+          <w:rFonts w:eastAsia="Times New Roman" w:cstheme="minorHAnsi"/>
           <w:color w:val="F29E74"/>
-          <w:sz w:val="29"/>
-          <w:szCs w:val="29"/>
+          <w:sz w:val="24"/>
+          <w:szCs w:val="24"/>
           <w:lang w:eastAsia="en-IN"/>
         </w:rPr>
         <w:t>.</w:t>
       </w:r>
       <w:r>
         <w:rPr>
-          <w:rFonts w:ascii="Consolas" w:eastAsia="Times New Roman" w:hAnsi="Consolas" w:cs="Times New Roman"/>
+          <w:rFonts w:eastAsia="Times New Roman" w:cstheme="minorHAnsi"/>
           <w:color w:val="FFD173"/>
-          <w:sz w:val="29"/>
-          <w:szCs w:val="29"/>
+          <w:sz w:val="24"/>
+          <w:szCs w:val="24"/>
           <w:lang w:eastAsia="en-IN"/>
         </w:rPr>
         <w:t>send</w:t>
@@ -577,30 +671,30 @@
       <w:proofErr w:type="gramEnd"/>
       <w:r>
         <w:rPr>
-          <w:rFonts w:ascii="Consolas" w:eastAsia="Times New Roman" w:hAnsi="Consolas" w:cs="Times New Roman"/>
-          <w:color w:val="CCCAC2"/>
-          <w:sz w:val="29"/>
-          <w:szCs w:val="29"/>
+          <w:rFonts w:eastAsia="Times New Roman" w:cstheme="minorHAnsi"/>
+          <w:color w:val="CCCAC2"/>
+          <w:sz w:val="24"/>
+          <w:szCs w:val="24"/>
           <w:lang w:eastAsia="en-IN"/>
         </w:rPr>
         <w:t>(</w:t>
       </w:r>
       <w:r>
         <w:rPr>
-          <w:rFonts w:ascii="Consolas" w:eastAsia="Times New Roman" w:hAnsi="Consolas" w:cs="Times New Roman"/>
+          <w:rFonts w:eastAsia="Times New Roman" w:cstheme="minorHAnsi"/>
           <w:color w:val="D5FF80"/>
-          <w:sz w:val="29"/>
-          <w:szCs w:val="29"/>
+          <w:sz w:val="24"/>
+          <w:szCs w:val="24"/>
           <w:lang w:eastAsia="en-IN"/>
         </w:rPr>
         <w:t>'Hello World!'</w:t>
       </w:r>
       <w:r>
         <w:rPr>
-          <w:rFonts w:ascii="Consolas" w:eastAsia="Times New Roman" w:hAnsi="Consolas" w:cs="Times New Roman"/>
-          <w:color w:val="CCCAC2"/>
-          <w:sz w:val="29"/>
-          <w:szCs w:val="29"/>
+          <w:rFonts w:eastAsia="Times New Roman" w:cstheme="minorHAnsi"/>
+          <w:color w:val="CCCAC2"/>
+          <w:sz w:val="24"/>
+          <w:szCs w:val="24"/>
           <w:lang w:eastAsia="en-IN"/>
         </w:rPr>
         <w:t>)</w:t>
@@ -611,19 +705,19 @@
         <w:shd w:val="clear" w:color="auto" w:fill="242936"/>
         <w:spacing w:after="0" w:line="390" w:lineRule="atLeast"/>
         <w:rPr>
-          <w:rFonts w:ascii="Consolas" w:eastAsia="Times New Roman" w:hAnsi="Consolas" w:cs="Times New Roman"/>
-          <w:color w:val="CCCAC2"/>
-          <w:sz w:val="29"/>
-          <w:szCs w:val="29"/>
-          <w:lang w:eastAsia="en-IN"/>
-        </w:rPr>
-      </w:pPr>
-      <w:r>
-        <w:rPr>
-          <w:rFonts w:ascii="Consolas" w:eastAsia="Times New Roman" w:hAnsi="Consolas" w:cs="Times New Roman"/>
-          <w:color w:val="CCCAC2"/>
-          <w:sz w:val="29"/>
-          <w:szCs w:val="29"/>
+          <w:rFonts w:eastAsia="Times New Roman" w:cstheme="minorHAnsi"/>
+          <w:color w:val="CCCAC2"/>
+          <w:sz w:val="24"/>
+          <w:szCs w:val="24"/>
+          <w:lang w:eastAsia="en-IN"/>
+        </w:rPr>
+      </w:pPr>
+      <w:r>
+        <w:rPr>
+          <w:rFonts w:eastAsia="Times New Roman" w:cstheme="minorHAnsi"/>
+          <w:color w:val="CCCAC2"/>
+          <w:sz w:val="24"/>
+          <w:szCs w:val="24"/>
           <w:lang w:eastAsia="en-IN"/>
         </w:rPr>
         <w:t>})</w:t>
@@ -634,10 +728,10 @@
         <w:shd w:val="clear" w:color="auto" w:fill="242936"/>
         <w:spacing w:after="0" w:line="390" w:lineRule="atLeast"/>
         <w:rPr>
-          <w:rFonts w:ascii="Consolas" w:eastAsia="Times New Roman" w:hAnsi="Consolas" w:cs="Times New Roman"/>
-          <w:color w:val="CCCAC2"/>
-          <w:sz w:val="29"/>
-          <w:szCs w:val="29"/>
+          <w:rFonts w:eastAsia="Times New Roman" w:cstheme="minorHAnsi"/>
+          <w:color w:val="CCCAC2"/>
+          <w:sz w:val="24"/>
+          <w:szCs w:val="24"/>
           <w:lang w:eastAsia="en-IN"/>
         </w:rPr>
       </w:pPr>
@@ -647,10 +741,10 @@
         <w:shd w:val="clear" w:color="auto" w:fill="242936"/>
         <w:spacing w:after="0" w:line="390" w:lineRule="atLeast"/>
         <w:rPr>
-          <w:rFonts w:ascii="Consolas" w:eastAsia="Times New Roman" w:hAnsi="Consolas" w:cs="Times New Roman"/>
-          <w:color w:val="CCCAC2"/>
-          <w:sz w:val="29"/>
-          <w:szCs w:val="29"/>
+          <w:rFonts w:eastAsia="Times New Roman" w:cstheme="minorHAnsi"/>
+          <w:color w:val="CCCAC2"/>
+          <w:sz w:val="24"/>
+          <w:szCs w:val="24"/>
           <w:lang w:eastAsia="en-IN"/>
         </w:rPr>
       </w:pPr>
@@ -658,30 +752,30 @@
       <w:proofErr w:type="gramStart"/>
       <w:r>
         <w:rPr>
-          <w:rFonts w:ascii="Consolas" w:eastAsia="Times New Roman" w:hAnsi="Consolas" w:cs="Times New Roman"/>
-          <w:color w:val="CCCAC2"/>
-          <w:sz w:val="29"/>
-          <w:szCs w:val="29"/>
+          <w:rFonts w:eastAsia="Times New Roman" w:cstheme="minorHAnsi"/>
+          <w:color w:val="CCCAC2"/>
+          <w:sz w:val="24"/>
+          <w:szCs w:val="24"/>
           <w:lang w:eastAsia="en-IN"/>
         </w:rPr>
         <w:t>app</w:t>
       </w:r>
       <w:r>
         <w:rPr>
-          <w:rFonts w:ascii="Consolas" w:eastAsia="Times New Roman" w:hAnsi="Consolas" w:cs="Times New Roman"/>
+          <w:rFonts w:eastAsia="Times New Roman" w:cstheme="minorHAnsi"/>
           <w:color w:val="F29E74"/>
-          <w:sz w:val="29"/>
-          <w:szCs w:val="29"/>
+          <w:sz w:val="24"/>
+          <w:szCs w:val="24"/>
           <w:lang w:eastAsia="en-IN"/>
         </w:rPr>
         <w:t>.</w:t>
       </w:r>
       <w:r>
         <w:rPr>
-          <w:rFonts w:ascii="Consolas" w:eastAsia="Times New Roman" w:hAnsi="Consolas" w:cs="Times New Roman"/>
+          <w:rFonts w:eastAsia="Times New Roman" w:cstheme="minorHAnsi"/>
           <w:color w:val="FFD173"/>
-          <w:sz w:val="29"/>
-          <w:szCs w:val="29"/>
+          <w:sz w:val="24"/>
+          <w:szCs w:val="24"/>
           <w:lang w:eastAsia="en-IN"/>
         </w:rPr>
         <w:t>listen</w:t>
@@ -690,30 +784,30 @@
       <w:proofErr w:type="gramEnd"/>
       <w:r>
         <w:rPr>
-          <w:rFonts w:ascii="Consolas" w:eastAsia="Times New Roman" w:hAnsi="Consolas" w:cs="Times New Roman"/>
-          <w:color w:val="CCCAC2"/>
-          <w:sz w:val="29"/>
-          <w:szCs w:val="29"/>
+          <w:rFonts w:eastAsia="Times New Roman" w:cstheme="minorHAnsi"/>
+          <w:color w:val="CCCAC2"/>
+          <w:sz w:val="24"/>
+          <w:szCs w:val="24"/>
           <w:lang w:eastAsia="en-IN"/>
         </w:rPr>
         <w:t xml:space="preserve">(port, () </w:t>
       </w:r>
       <w:r>
         <w:rPr>
-          <w:rFonts w:ascii="Consolas" w:eastAsia="Times New Roman" w:hAnsi="Consolas" w:cs="Times New Roman"/>
+          <w:rFonts w:eastAsia="Times New Roman" w:cstheme="minorHAnsi"/>
           <w:color w:val="FFAD66"/>
-          <w:sz w:val="29"/>
-          <w:szCs w:val="29"/>
+          <w:sz w:val="24"/>
+          <w:szCs w:val="24"/>
           <w:lang w:eastAsia="en-IN"/>
         </w:rPr>
         <w:t>=&gt;</w:t>
       </w:r>
       <w:r>
         <w:rPr>
-          <w:rFonts w:ascii="Consolas" w:eastAsia="Times New Roman" w:hAnsi="Consolas" w:cs="Times New Roman"/>
-          <w:color w:val="CCCAC2"/>
-          <w:sz w:val="29"/>
-          <w:szCs w:val="29"/>
+          <w:rFonts w:eastAsia="Times New Roman" w:cstheme="minorHAnsi"/>
+          <w:color w:val="CCCAC2"/>
+          <w:sz w:val="24"/>
+          <w:szCs w:val="24"/>
           <w:lang w:eastAsia="en-IN"/>
         </w:rPr>
         <w:t xml:space="preserve"> {</w:t>
@@ -724,19 +818,19 @@
         <w:shd w:val="clear" w:color="auto" w:fill="242936"/>
         <w:spacing w:after="0" w:line="390" w:lineRule="atLeast"/>
         <w:rPr>
-          <w:rFonts w:ascii="Consolas" w:eastAsia="Times New Roman" w:hAnsi="Consolas" w:cs="Times New Roman"/>
-          <w:color w:val="CCCAC2"/>
-          <w:sz w:val="29"/>
-          <w:szCs w:val="29"/>
-          <w:lang w:eastAsia="en-IN"/>
-        </w:rPr>
-      </w:pPr>
-      <w:r>
-        <w:rPr>
-          <w:rFonts w:ascii="Consolas" w:eastAsia="Times New Roman" w:hAnsi="Consolas" w:cs="Times New Roman"/>
-          <w:color w:val="CCCAC2"/>
-          <w:sz w:val="29"/>
-          <w:szCs w:val="29"/>
+          <w:rFonts w:eastAsia="Times New Roman" w:cstheme="minorHAnsi"/>
+          <w:color w:val="CCCAC2"/>
+          <w:sz w:val="24"/>
+          <w:szCs w:val="24"/>
+          <w:lang w:eastAsia="en-IN"/>
+        </w:rPr>
+      </w:pPr>
+      <w:r>
+        <w:rPr>
+          <w:rFonts w:eastAsia="Times New Roman" w:cstheme="minorHAnsi"/>
+          <w:color w:val="CCCAC2"/>
+          <w:sz w:val="24"/>
+          <w:szCs w:val="24"/>
           <w:lang w:eastAsia="en-IN"/>
         </w:rPr>
         <w:t xml:space="preserve">  </w:t>
@@ -744,40 +838,40 @@
       <w:proofErr w:type="gramStart"/>
       <w:r>
         <w:rPr>
-          <w:rFonts w:ascii="Consolas" w:eastAsia="Times New Roman" w:hAnsi="Consolas" w:cs="Times New Roman"/>
-          <w:color w:val="CCCAC2"/>
-          <w:sz w:val="29"/>
-          <w:szCs w:val="29"/>
+          <w:rFonts w:eastAsia="Times New Roman" w:cstheme="minorHAnsi"/>
+          <w:color w:val="CCCAC2"/>
+          <w:sz w:val="24"/>
+          <w:szCs w:val="24"/>
           <w:lang w:eastAsia="en-IN"/>
         </w:rPr>
         <w:t>console</w:t>
       </w:r>
       <w:r>
         <w:rPr>
-          <w:rFonts w:ascii="Consolas" w:eastAsia="Times New Roman" w:hAnsi="Consolas" w:cs="Times New Roman"/>
+          <w:rFonts w:eastAsia="Times New Roman" w:cstheme="minorHAnsi"/>
           <w:color w:val="F29E74"/>
-          <w:sz w:val="29"/>
-          <w:szCs w:val="29"/>
+          <w:sz w:val="24"/>
+          <w:szCs w:val="24"/>
           <w:lang w:eastAsia="en-IN"/>
         </w:rPr>
         <w:t>.</w:t>
       </w:r>
       <w:r>
         <w:rPr>
-          <w:rFonts w:ascii="Consolas" w:eastAsia="Times New Roman" w:hAnsi="Consolas" w:cs="Times New Roman"/>
+          <w:rFonts w:eastAsia="Times New Roman" w:cstheme="minorHAnsi"/>
           <w:color w:val="FFD173"/>
-          <w:sz w:val="29"/>
-          <w:szCs w:val="29"/>
+          <w:sz w:val="24"/>
+          <w:szCs w:val="24"/>
           <w:lang w:eastAsia="en-IN"/>
         </w:rPr>
         <w:t>log</w:t>
       </w:r>
       <w:r>
         <w:rPr>
-          <w:rFonts w:ascii="Consolas" w:eastAsia="Times New Roman" w:hAnsi="Consolas" w:cs="Times New Roman"/>
-          <w:color w:val="CCCAC2"/>
-          <w:sz w:val="29"/>
-          <w:szCs w:val="29"/>
+          <w:rFonts w:eastAsia="Times New Roman" w:cstheme="minorHAnsi"/>
+          <w:color w:val="CCCAC2"/>
+          <w:sz w:val="24"/>
+          <w:szCs w:val="24"/>
           <w:lang w:eastAsia="en-IN"/>
         </w:rPr>
         <w:t>(</w:t>
@@ -785,40 +879,40 @@
       <w:proofErr w:type="gramEnd"/>
       <w:r>
         <w:rPr>
-          <w:rFonts w:ascii="Consolas" w:eastAsia="Times New Roman" w:hAnsi="Consolas" w:cs="Times New Roman"/>
+          <w:rFonts w:eastAsia="Times New Roman" w:cstheme="minorHAnsi"/>
           <w:color w:val="D5FF80"/>
-          <w:sz w:val="29"/>
-          <w:szCs w:val="29"/>
+          <w:sz w:val="24"/>
+          <w:szCs w:val="24"/>
           <w:lang w:eastAsia="en-IN"/>
         </w:rPr>
         <w:t>`Example app listening on port ${</w:t>
       </w:r>
       <w:r>
         <w:rPr>
-          <w:rFonts w:ascii="Consolas" w:eastAsia="Times New Roman" w:hAnsi="Consolas" w:cs="Times New Roman"/>
-          <w:color w:val="CCCAC2"/>
-          <w:sz w:val="29"/>
-          <w:szCs w:val="29"/>
+          <w:rFonts w:eastAsia="Times New Roman" w:cstheme="minorHAnsi"/>
+          <w:color w:val="CCCAC2"/>
+          <w:sz w:val="24"/>
+          <w:szCs w:val="24"/>
           <w:lang w:eastAsia="en-IN"/>
         </w:rPr>
         <w:t>port</w:t>
       </w:r>
       <w:r>
         <w:rPr>
-          <w:rFonts w:ascii="Consolas" w:eastAsia="Times New Roman" w:hAnsi="Consolas" w:cs="Times New Roman"/>
+          <w:rFonts w:eastAsia="Times New Roman" w:cstheme="minorHAnsi"/>
           <w:color w:val="D5FF80"/>
-          <w:sz w:val="29"/>
-          <w:szCs w:val="29"/>
+          <w:sz w:val="24"/>
+          <w:szCs w:val="24"/>
           <w:lang w:eastAsia="en-IN"/>
         </w:rPr>
         <w:t>}`</w:t>
       </w:r>
       <w:r>
         <w:rPr>
-          <w:rFonts w:ascii="Consolas" w:eastAsia="Times New Roman" w:hAnsi="Consolas" w:cs="Times New Roman"/>
-          <w:color w:val="CCCAC2"/>
-          <w:sz w:val="29"/>
-          <w:szCs w:val="29"/>
+          <w:rFonts w:eastAsia="Times New Roman" w:cstheme="minorHAnsi"/>
+          <w:color w:val="CCCAC2"/>
+          <w:sz w:val="24"/>
+          <w:szCs w:val="24"/>
           <w:lang w:eastAsia="en-IN"/>
         </w:rPr>
         <w:t>)</w:t>
@@ -829,59 +923,118 @@
         <w:shd w:val="clear" w:color="auto" w:fill="242936"/>
         <w:spacing w:after="0" w:line="390" w:lineRule="atLeast"/>
         <w:rPr>
-          <w:rFonts w:ascii="Consolas" w:eastAsia="Times New Roman" w:hAnsi="Consolas" w:cs="Times New Roman"/>
-          <w:color w:val="CCCAC2"/>
-          <w:sz w:val="29"/>
-          <w:szCs w:val="29"/>
-          <w:lang w:eastAsia="en-IN"/>
-        </w:rPr>
-      </w:pPr>
-      <w:r>
-        <w:rPr>
-          <w:rFonts w:ascii="Consolas" w:eastAsia="Times New Roman" w:hAnsi="Consolas" w:cs="Times New Roman"/>
-          <w:color w:val="CCCAC2"/>
-          <w:sz w:val="29"/>
-          <w:szCs w:val="29"/>
+          <w:rFonts w:eastAsia="Times New Roman" w:cstheme="minorHAnsi"/>
+          <w:color w:val="CCCAC2"/>
+          <w:sz w:val="24"/>
+          <w:szCs w:val="24"/>
+          <w:lang w:eastAsia="en-IN"/>
+        </w:rPr>
+      </w:pPr>
+      <w:r>
+        <w:rPr>
+          <w:rFonts w:eastAsia="Times New Roman" w:cstheme="minorHAnsi"/>
+          <w:color w:val="CCCAC2"/>
+          <w:sz w:val="24"/>
+          <w:szCs w:val="24"/>
           <w:lang w:eastAsia="en-IN"/>
         </w:rPr>
         <w:t>})</w:t>
       </w:r>
     </w:p>
-    <w:p/>
-    <w:p>
-      <w:pPr>
-        <w:rPr>
+    <w:p>
+      <w:pPr>
+        <w:rPr>
+          <w:rFonts w:cstheme="minorHAnsi"/>
+          <w:sz w:val="24"/>
+          <w:szCs w:val="24"/>
+        </w:rPr>
+      </w:pPr>
+    </w:p>
+    <w:p>
+      <w:pPr>
+        <w:rPr>
+          <w:rFonts w:cstheme="minorHAnsi"/>
           <w:b/>
-        </w:rPr>
-      </w:pPr>
-      <w:r>
-        <w:rPr>
+          <w:sz w:val="24"/>
+          <w:szCs w:val="24"/>
+        </w:rPr>
+      </w:pPr>
+      <w:r>
+        <w:rPr>
+          <w:rFonts w:cstheme="minorHAnsi"/>
           <w:b/>
+          <w:sz w:val="24"/>
+          <w:szCs w:val="24"/>
         </w:rPr>
         <w:t>Nodemon</w:t>
       </w:r>
     </w:p>
     <w:p>
-      <w:r>
+      <w:pPr>
+        <w:spacing w:after="0"/>
+        <w:rPr>
+          <w:rFonts w:cstheme="minorHAnsi"/>
+          <w:sz w:val="24"/>
+          <w:szCs w:val="24"/>
+        </w:rPr>
+      </w:pPr>
+      <w:r>
+        <w:rPr>
+          <w:rFonts w:cstheme="minorHAnsi"/>
+          <w:sz w:val="24"/>
+          <w:szCs w:val="24"/>
+        </w:rPr>
         <w:t xml:space="preserve">When we change </w:t>
       </w:r>
       <w:r>
+        <w:rPr>
+          <w:rFonts w:cstheme="minorHAnsi"/>
+          <w:sz w:val="24"/>
+          <w:szCs w:val="24"/>
+        </w:rPr>
         <w:t>code,</w:t>
       </w:r>
       <w:r>
+        <w:rPr>
+          <w:rFonts w:cstheme="minorHAnsi"/>
+          <w:sz w:val="24"/>
+          <w:szCs w:val="24"/>
+        </w:rPr>
         <w:t xml:space="preserve"> we need to restart server, to prevent this we use nodemon (automatic reload) </w:t>
       </w:r>
     </w:p>
     <w:p>
-      <w:r>
-        <w:t>npm install nodemon</w:t>
-      </w:r>
-      <w:r>
-        <w:t xml:space="preserve"> =&gt; install nodemon</w:t>
-      </w:r>
-    </w:p>
-    <w:p>
-      <w:r>
+      <w:pPr>
+        <w:spacing w:after="0"/>
+        <w:rPr>
+          <w:rFonts w:cstheme="minorHAnsi"/>
+          <w:sz w:val="24"/>
+          <w:szCs w:val="24"/>
+        </w:rPr>
+      </w:pPr>
+      <w:r>
+        <w:rPr>
+          <w:rFonts w:cstheme="minorHAnsi"/>
+          <w:sz w:val="24"/>
+          <w:szCs w:val="24"/>
+        </w:rPr>
+        <w:t>npm install nodemon =&gt; install nodemon</w:t>
+      </w:r>
+    </w:p>
+    <w:p>
+      <w:pPr>
+        <w:rPr>
+          <w:rFonts w:cstheme="minorHAnsi"/>
+          <w:sz w:val="24"/>
+          <w:szCs w:val="24"/>
+        </w:rPr>
+      </w:pPr>
+      <w:r>
+        <w:rPr>
+          <w:rFonts w:cstheme="minorHAnsi"/>
+          <w:sz w:val="24"/>
+          <w:szCs w:val="24"/>
+        </w:rPr>
         <w:t>update json file -&gt;</w:t>
       </w:r>
     </w:p>
@@ -890,29 +1043,29 @@
         <w:shd w:val="clear" w:color="auto" w:fill="242936"/>
         <w:spacing w:after="0" w:line="390" w:lineRule="atLeast"/>
         <w:rPr>
-          <w:rFonts w:ascii="Consolas" w:eastAsia="Times New Roman" w:hAnsi="Consolas" w:cs="Times New Roman"/>
-          <w:color w:val="CCCAC2"/>
-          <w:sz w:val="29"/>
-          <w:szCs w:val="29"/>
-          <w:lang w:eastAsia="en-IN"/>
-        </w:rPr>
-      </w:pPr>
-      <w:r>
-        <w:rPr>
-          <w:rFonts w:ascii="Consolas" w:eastAsia="Times New Roman" w:hAnsi="Consolas" w:cs="Times New Roman"/>
+          <w:rFonts w:eastAsia="Times New Roman" w:cstheme="minorHAnsi"/>
+          <w:color w:val="CCCAC2"/>
+          <w:sz w:val="24"/>
+          <w:szCs w:val="24"/>
+          <w:lang w:eastAsia="en-IN"/>
+        </w:rPr>
+      </w:pPr>
+      <w:r>
+        <w:rPr>
+          <w:rFonts w:eastAsia="Times New Roman" w:cstheme="minorHAnsi"/>
           <w:color w:val="5CCFE6"/>
-          <w:sz w:val="29"/>
-          <w:szCs w:val="29"/>
+          <w:sz w:val="24"/>
+          <w:szCs w:val="24"/>
           <w:lang w:eastAsia="en-IN"/>
         </w:rPr>
         <w:t>"scripts"</w:t>
       </w:r>
       <w:r>
         <w:rPr>
-          <w:rFonts w:ascii="Consolas" w:eastAsia="Times New Roman" w:hAnsi="Consolas" w:cs="Times New Roman"/>
-          <w:color w:val="CCCAC2"/>
-          <w:sz w:val="29"/>
-          <w:szCs w:val="29"/>
+          <w:rFonts w:eastAsia="Times New Roman" w:cstheme="minorHAnsi"/>
+          <w:color w:val="CCCAC2"/>
+          <w:sz w:val="24"/>
+          <w:szCs w:val="24"/>
           <w:lang w:eastAsia="en-IN"/>
         </w:rPr>
         <w:t>: {</w:t>
@@ -923,49 +1076,49 @@
         <w:shd w:val="clear" w:color="auto" w:fill="242936"/>
         <w:spacing w:after="0" w:line="390" w:lineRule="atLeast"/>
         <w:rPr>
-          <w:rFonts w:ascii="Consolas" w:eastAsia="Times New Roman" w:hAnsi="Consolas" w:cs="Times New Roman"/>
-          <w:color w:val="CCCAC2"/>
-          <w:sz w:val="29"/>
-          <w:szCs w:val="29"/>
-          <w:lang w:eastAsia="en-IN"/>
-        </w:rPr>
-      </w:pPr>
-      <w:r>
-        <w:rPr>
-          <w:rFonts w:ascii="Consolas" w:eastAsia="Times New Roman" w:hAnsi="Consolas" w:cs="Times New Roman"/>
-          <w:color w:val="CCCAC2"/>
-          <w:sz w:val="29"/>
-          <w:szCs w:val="29"/>
+          <w:rFonts w:eastAsia="Times New Roman" w:cstheme="minorHAnsi"/>
+          <w:color w:val="CCCAC2"/>
+          <w:sz w:val="24"/>
+          <w:szCs w:val="24"/>
+          <w:lang w:eastAsia="en-IN"/>
+        </w:rPr>
+      </w:pPr>
+      <w:r>
+        <w:rPr>
+          <w:rFonts w:eastAsia="Times New Roman" w:cstheme="minorHAnsi"/>
+          <w:color w:val="CCCAC2"/>
+          <w:sz w:val="24"/>
+          <w:szCs w:val="24"/>
           <w:lang w:eastAsia="en-IN"/>
         </w:rPr>
         <w:t xml:space="preserve">    </w:t>
       </w:r>
       <w:r>
         <w:rPr>
-          <w:rFonts w:ascii="Consolas" w:eastAsia="Times New Roman" w:hAnsi="Consolas" w:cs="Times New Roman"/>
+          <w:rFonts w:eastAsia="Times New Roman" w:cstheme="minorHAnsi"/>
           <w:color w:val="5CCFE6"/>
-          <w:sz w:val="29"/>
-          <w:szCs w:val="29"/>
+          <w:sz w:val="24"/>
+          <w:szCs w:val="24"/>
           <w:lang w:eastAsia="en-IN"/>
         </w:rPr>
         <w:t>"start"</w:t>
       </w:r>
       <w:r>
         <w:rPr>
-          <w:rFonts w:ascii="Consolas" w:eastAsia="Times New Roman" w:hAnsi="Consolas" w:cs="Times New Roman"/>
-          <w:color w:val="CCCAC2"/>
-          <w:sz w:val="29"/>
-          <w:szCs w:val="29"/>
+          <w:rFonts w:eastAsia="Times New Roman" w:cstheme="minorHAnsi"/>
+          <w:color w:val="CCCAC2"/>
+          <w:sz w:val="24"/>
+          <w:szCs w:val="24"/>
           <w:lang w:eastAsia="en-IN"/>
         </w:rPr>
         <w:t xml:space="preserve">: </w:t>
       </w:r>
       <w:r>
         <w:rPr>
-          <w:rFonts w:ascii="Consolas" w:eastAsia="Times New Roman" w:hAnsi="Consolas" w:cs="Times New Roman"/>
+          <w:rFonts w:eastAsia="Times New Roman" w:cstheme="minorHAnsi"/>
           <w:color w:val="D5FF80"/>
-          <w:sz w:val="29"/>
-          <w:szCs w:val="29"/>
+          <w:sz w:val="24"/>
+          <w:szCs w:val="24"/>
           <w:lang w:eastAsia="en-IN"/>
         </w:rPr>
         <w:t>"nodemon index.js"</w:t>
@@ -976,35 +1129,56 @@
         <w:shd w:val="clear" w:color="auto" w:fill="242936"/>
         <w:spacing w:after="0" w:line="390" w:lineRule="atLeast"/>
         <w:rPr>
-          <w:rFonts w:ascii="Consolas" w:eastAsia="Times New Roman" w:hAnsi="Consolas" w:cs="Times New Roman"/>
-          <w:color w:val="CCCAC2"/>
-          <w:sz w:val="29"/>
-          <w:szCs w:val="29"/>
-          <w:lang w:eastAsia="en-IN"/>
-        </w:rPr>
-      </w:pPr>
-      <w:r>
-        <w:rPr>
-          <w:rFonts w:ascii="Consolas" w:eastAsia="Times New Roman" w:hAnsi="Consolas" w:cs="Times New Roman"/>
-          <w:color w:val="CCCAC2"/>
-          <w:sz w:val="29"/>
-          <w:szCs w:val="29"/>
+          <w:rFonts w:eastAsia="Times New Roman" w:cstheme="minorHAnsi"/>
+          <w:color w:val="CCCAC2"/>
+          <w:sz w:val="24"/>
+          <w:szCs w:val="24"/>
+          <w:lang w:eastAsia="en-IN"/>
+        </w:rPr>
+      </w:pPr>
+      <w:r>
+        <w:rPr>
+          <w:rFonts w:eastAsia="Times New Roman" w:cstheme="minorHAnsi"/>
+          <w:color w:val="CCCAC2"/>
+          <w:sz w:val="24"/>
+          <w:szCs w:val="24"/>
           <w:lang w:eastAsia="en-IN"/>
         </w:rPr>
         <w:t>  },</w:t>
       </w:r>
     </w:p>
-    <w:p/>
-    <w:p>
-      <w:r>
+    <w:p>
+      <w:pPr>
+        <w:rPr>
+          <w:rFonts w:cstheme="minorHAnsi"/>
+          <w:sz w:val="24"/>
+          <w:szCs w:val="24"/>
+        </w:rPr>
+      </w:pPr>
+      <w:r>
+        <w:rPr>
+          <w:rFonts w:cstheme="minorHAnsi"/>
+          <w:sz w:val="24"/>
+          <w:szCs w:val="24"/>
+        </w:rPr>
         <w:t xml:space="preserve">To start server use -&gt; </w:t>
       </w:r>
       <w:proofErr w:type="spellStart"/>
       <w:r>
+        <w:rPr>
+          <w:rFonts w:cstheme="minorHAnsi"/>
+          <w:sz w:val="24"/>
+          <w:szCs w:val="24"/>
+        </w:rPr>
         <w:t>npm</w:t>
       </w:r>
       <w:proofErr w:type="spellEnd"/>
       <w:r>
+        <w:rPr>
+          <w:rFonts w:cstheme="minorHAnsi"/>
+          <w:sz w:val="24"/>
+          <w:szCs w:val="24"/>
+        </w:rPr>
         <w:t xml:space="preserve"> start</w:t>
       </w:r>
     </w:p>
@@ -1012,35 +1186,72 @@
       <w:pPr>
         <w:jc w:val="center"/>
         <w:rPr>
+          <w:rFonts w:cstheme="minorHAnsi"/>
           <w:b/>
-          <w:sz w:val="32"/>
-          <w:szCs w:val="32"/>
-        </w:rPr>
-      </w:pPr>
-      <w:r>
-        <w:rPr>
+          <w:sz w:val="24"/>
+          <w:szCs w:val="24"/>
+        </w:rPr>
+      </w:pPr>
+      <w:r>
+        <w:rPr>
+          <w:rFonts w:cstheme="minorHAnsi"/>
           <w:b/>
-          <w:sz w:val="32"/>
-          <w:szCs w:val="32"/>
+          <w:sz w:val="24"/>
+          <w:szCs w:val="24"/>
         </w:rPr>
         <w:t>Backend Development</w:t>
       </w:r>
     </w:p>
     <w:p>
-      <w:r>
+      <w:pPr>
+        <w:rPr>
+          <w:rFonts w:cstheme="minorHAnsi"/>
+          <w:sz w:val="24"/>
+          <w:szCs w:val="24"/>
+        </w:rPr>
+      </w:pPr>
+      <w:r>
+        <w:rPr>
+          <w:rFonts w:cstheme="minorHAnsi"/>
+          <w:sz w:val="24"/>
+          <w:szCs w:val="24"/>
+        </w:rPr>
         <w:t xml:space="preserve">Create </w:t>
       </w:r>
       <w:proofErr w:type="spellStart"/>
       <w:r>
+        <w:rPr>
+          <w:rFonts w:cstheme="minorHAnsi"/>
+          <w:sz w:val="24"/>
+          <w:szCs w:val="24"/>
+        </w:rPr>
         <w:t>projbackend</w:t>
       </w:r>
       <w:proofErr w:type="spellEnd"/>
       <w:r>
+        <w:rPr>
+          <w:rFonts w:cstheme="minorHAnsi"/>
+          <w:sz w:val="24"/>
+          <w:szCs w:val="24"/>
+        </w:rPr>
         <w:t xml:space="preserve"> folder and create folders as mentioned below</w:t>
       </w:r>
     </w:p>
     <w:p>
-      <w:r>
+      <w:pPr>
+        <w:rPr>
+          <w:rFonts w:cstheme="minorHAnsi"/>
+          <w:sz w:val="24"/>
+          <w:szCs w:val="24"/>
+        </w:rPr>
+      </w:pPr>
+      <w:r>
+        <w:rPr>
+          <w:rFonts w:cstheme="minorHAnsi"/>
+          <w:noProof/>
+          <w:sz w:val="24"/>
+          <w:szCs w:val="24"/>
+        </w:rPr>
         <w:drawing>
           <wp:anchor distT="0" distB="0" distL="114300" distR="114300" simplePos="0" relativeHeight="251658240" behindDoc="0" locked="0" layoutInCell="1" allowOverlap="1" wp14:anchorId="0391CDFB" wp14:editId="7CE43D14">
             <wp:simplePos x="0" y="0"/>
@@ -1093,71 +1304,164 @@
       </w:r>
     </w:p>
     <w:p>
-      <w:r>
-        <w:rPr>
+      <w:pPr>
+        <w:rPr>
+          <w:rFonts w:cstheme="minorHAnsi"/>
+          <w:sz w:val="24"/>
+          <w:szCs w:val="24"/>
+        </w:rPr>
+      </w:pPr>
+      <w:r>
+        <w:rPr>
+          <w:rFonts w:cstheme="minorHAnsi"/>
           <w:b/>
+          <w:sz w:val="24"/>
+          <w:szCs w:val="24"/>
         </w:rPr>
         <w:t>Mongoose</w:t>
       </w:r>
       <w:r>
+        <w:rPr>
+          <w:rFonts w:cstheme="minorHAnsi"/>
+          <w:sz w:val="24"/>
+          <w:szCs w:val="24"/>
+        </w:rPr>
         <w:t xml:space="preserve"> – used to deal with </w:t>
       </w:r>
       <w:proofErr w:type="spellStart"/>
       <w:r>
+        <w:rPr>
+          <w:rFonts w:cstheme="minorHAnsi"/>
+          <w:sz w:val="24"/>
+          <w:szCs w:val="24"/>
+        </w:rPr>
         <w:t>mangodb</w:t>
       </w:r>
       <w:proofErr w:type="spellEnd"/>
       <w:r>
+        <w:rPr>
+          <w:rFonts w:cstheme="minorHAnsi"/>
+          <w:sz w:val="24"/>
+          <w:szCs w:val="24"/>
+        </w:rPr>
         <w:t xml:space="preserve"> and object modelling.</w:t>
       </w:r>
     </w:p>
     <w:p>
-      <w:r>
-        <w:rPr>
+      <w:pPr>
+        <w:rPr>
+          <w:rFonts w:cstheme="minorHAnsi"/>
+          <w:sz w:val="24"/>
+          <w:szCs w:val="24"/>
+        </w:rPr>
+      </w:pPr>
+      <w:r>
+        <w:rPr>
+          <w:rFonts w:cstheme="minorHAnsi"/>
           <w:b/>
+          <w:sz w:val="24"/>
+          <w:szCs w:val="24"/>
         </w:rPr>
         <w:t>Documentation</w:t>
       </w:r>
       <w:r>
+        <w:rPr>
+          <w:rFonts w:cstheme="minorHAnsi"/>
+          <w:sz w:val="24"/>
+          <w:szCs w:val="24"/>
+        </w:rPr>
         <w:t xml:space="preserve"> - </w:t>
       </w:r>
       <w:hyperlink r:id="rId8" w:history="1">
         <w:r>
           <w:rPr>
             <w:rStyle w:val="Hyperlink"/>
+            <w:rFonts w:cstheme="minorHAnsi"/>
+            <w:sz w:val="24"/>
+            <w:szCs w:val="24"/>
           </w:rPr>
           <w:t>https://mongoosejs.com/docs/guide.html</w:t>
         </w:r>
       </w:hyperlink>
     </w:p>
-    <w:p/>
-    <w:p>
-      <w:r>
-        <w:rPr>
+    <w:p>
+      <w:pPr>
+        <w:rPr>
+          <w:rFonts w:cstheme="minorHAnsi"/>
+          <w:sz w:val="24"/>
+          <w:szCs w:val="24"/>
+        </w:rPr>
+      </w:pPr>
+    </w:p>
+    <w:p>
+      <w:pPr>
+        <w:rPr>
+          <w:rFonts w:cstheme="minorHAnsi"/>
+          <w:sz w:val="24"/>
+          <w:szCs w:val="24"/>
+        </w:rPr>
+      </w:pPr>
+      <w:r>
+        <w:rPr>
+          <w:rFonts w:cstheme="minorHAnsi"/>
           <w:b/>
+          <w:sz w:val="24"/>
+          <w:szCs w:val="24"/>
         </w:rPr>
         <w:lastRenderedPageBreak/>
         <w:t>Salt cryptography</w:t>
       </w:r>
       <w:r>
+        <w:rPr>
+          <w:rFonts w:cstheme="minorHAnsi"/>
+          <w:sz w:val="24"/>
+          <w:szCs w:val="24"/>
+        </w:rPr>
         <w:t xml:space="preserve"> - </w:t>
       </w:r>
       <w:hyperlink r:id="rId9" w:history="1">
         <w:r>
           <w:rPr>
             <w:rStyle w:val="Hyperlink"/>
+            <w:rFonts w:cstheme="minorHAnsi"/>
+            <w:sz w:val="24"/>
+            <w:szCs w:val="24"/>
           </w:rPr>
           <w:t>https://en.wikipedia.org/wiki/Salt_(cryptography)</w:t>
         </w:r>
       </w:hyperlink>
     </w:p>
     <w:p>
-      <w:r>
+      <w:pPr>
+        <w:rPr>
+          <w:rFonts w:cstheme="minorHAnsi"/>
+          <w:sz w:val="24"/>
+          <w:szCs w:val="24"/>
+        </w:rPr>
+      </w:pPr>
+      <w:r>
+        <w:rPr>
+          <w:rFonts w:cstheme="minorHAnsi"/>
+          <w:sz w:val="24"/>
+          <w:szCs w:val="24"/>
+        </w:rPr>
         <w:t>It is used to store password in encrypted format.</w:t>
       </w:r>
     </w:p>
     <w:p>
-      <w:r>
+      <w:pPr>
+        <w:rPr>
+          <w:rFonts w:cstheme="minorHAnsi"/>
+          <w:sz w:val="24"/>
+          <w:szCs w:val="24"/>
+        </w:rPr>
+      </w:pPr>
+      <w:r>
+        <w:rPr>
+          <w:rFonts w:cstheme="minorHAnsi"/>
+          <w:sz w:val="24"/>
+          <w:szCs w:val="24"/>
+        </w:rPr>
         <w:t xml:space="preserve">Steps for backend – </w:t>
       </w:r>
     </w:p>
@@ -1168,8 +1472,18 @@
           <w:ilvl w:val="0"/>
           <w:numId w:val="1"/>
         </w:numPr>
-      </w:pPr>
-      <w:r>
+        <w:rPr>
+          <w:rFonts w:cstheme="minorHAnsi"/>
+          <w:sz w:val="24"/>
+          <w:szCs w:val="24"/>
+        </w:rPr>
+      </w:pPr>
+      <w:r>
+        <w:rPr>
+          <w:rFonts w:cstheme="minorHAnsi"/>
+          <w:sz w:val="24"/>
+          <w:szCs w:val="24"/>
+        </w:rPr>
         <w:t>Add required libraries.</w:t>
       </w:r>
     </w:p>
@@ -1180,16 +1494,36 @@
           <w:ilvl w:val="0"/>
           <w:numId w:val="1"/>
         </w:numPr>
-      </w:pPr>
-      <w:r>
+        <w:rPr>
+          <w:rFonts w:cstheme="minorHAnsi"/>
+          <w:sz w:val="24"/>
+          <w:szCs w:val="24"/>
+        </w:rPr>
+      </w:pPr>
+      <w:r>
+        <w:rPr>
+          <w:rFonts w:cstheme="minorHAnsi"/>
+          <w:sz w:val="24"/>
+          <w:szCs w:val="24"/>
+        </w:rPr>
         <w:t>Create Models (</w:t>
       </w:r>
       <w:proofErr w:type="spellStart"/>
       <w:r>
+        <w:rPr>
+          <w:rFonts w:cstheme="minorHAnsi"/>
+          <w:sz w:val="24"/>
+          <w:szCs w:val="24"/>
+        </w:rPr>
         <w:t>Mangoose</w:t>
       </w:r>
       <w:proofErr w:type="spellEnd"/>
       <w:r>
+        <w:rPr>
+          <w:rFonts w:cstheme="minorHAnsi"/>
+          <w:sz w:val="24"/>
+          <w:szCs w:val="24"/>
+        </w:rPr>
         <w:t xml:space="preserve"> Schema).</w:t>
       </w:r>
     </w:p>
@@ -1200,11 +1534,26 @@
           <w:ilvl w:val="0"/>
           <w:numId w:val="1"/>
         </w:numPr>
-      </w:pPr>
-      <w:r>
+        <w:rPr>
+          <w:rFonts w:cstheme="minorHAnsi"/>
+          <w:sz w:val="24"/>
+          <w:szCs w:val="24"/>
+        </w:rPr>
+      </w:pPr>
+      <w:r>
+        <w:rPr>
+          <w:rFonts w:cstheme="minorHAnsi"/>
+          <w:sz w:val="24"/>
+          <w:szCs w:val="24"/>
+        </w:rPr>
         <w:t xml:space="preserve">Export module </w:t>
       </w:r>
       <w:r>
+        <w:rPr>
+          <w:rFonts w:cstheme="minorHAnsi"/>
+          <w:sz w:val="24"/>
+          <w:szCs w:val="24"/>
+        </w:rPr>
         <w:t xml:space="preserve">as </w:t>
       </w:r>
     </w:p>
@@ -1213,69 +1562,62 @@
         <w:pStyle w:val="ListParagraph"/>
         <w:shd w:val="clear" w:color="auto" w:fill="242936"/>
         <w:spacing w:after="0" w:line="390" w:lineRule="atLeast"/>
+        <w:rPr>
+          <w:rFonts w:cstheme="minorHAnsi"/>
+          <w:sz w:val="24"/>
+          <w:szCs w:val="24"/>
+        </w:rPr>
       </w:pPr>
       <w:proofErr w:type="spellStart"/>
       <w:proofErr w:type="gramStart"/>
       <w:r>
         <w:rPr>
-          <w:rFonts w:ascii="Consolas" w:eastAsia="Times New Roman" w:hAnsi="Consolas" w:cs="Times New Roman"/>
+          <w:rFonts w:eastAsia="Times New Roman" w:cstheme="minorHAnsi"/>
           <w:color w:val="F29E74"/>
-          <w:sz w:val="29"/>
-          <w:szCs w:val="29"/>
+          <w:sz w:val="24"/>
+          <w:szCs w:val="24"/>
           <w:lang w:eastAsia="en-IN"/>
         </w:rPr>
         <w:t>module.</w:t>
       </w:r>
       <w:r>
         <w:rPr>
-          <w:rFonts w:ascii="Consolas" w:eastAsia="Times New Roman" w:hAnsi="Consolas" w:cs="Times New Roman"/>
+          <w:rFonts w:eastAsia="Times New Roman" w:cstheme="minorHAnsi"/>
           <w:color w:val="5CCFE6"/>
-          <w:sz w:val="29"/>
-          <w:szCs w:val="29"/>
-          <w:lang w:eastAsia="en-IN"/>
-        </w:rPr>
-        <w:t>exp</w:t>
-      </w:r>
-      <w:bookmarkStart w:id="0" w:name="_GoBack"/>
-      <w:bookmarkEnd w:id="0"/>
-      <w:r>
-        <w:rPr>
-          <w:rFonts w:ascii="Consolas" w:eastAsia="Times New Roman" w:hAnsi="Consolas" w:cs="Times New Roman"/>
-          <w:color w:val="5CCFE6"/>
-          <w:sz w:val="29"/>
-          <w:szCs w:val="29"/>
-          <w:lang w:eastAsia="en-IN"/>
-        </w:rPr>
-        <w:t>orts</w:t>
+          <w:sz w:val="24"/>
+          <w:szCs w:val="24"/>
+          <w:lang w:eastAsia="en-IN"/>
+        </w:rPr>
+        <w:t>exports</w:t>
       </w:r>
       <w:proofErr w:type="spellEnd"/>
       <w:proofErr w:type="gramEnd"/>
       <w:r>
         <w:rPr>
-          <w:rFonts w:ascii="Consolas" w:eastAsia="Times New Roman" w:hAnsi="Consolas" w:cs="Times New Roman"/>
-          <w:color w:val="CCCAC2"/>
-          <w:sz w:val="29"/>
-          <w:szCs w:val="29"/>
+          <w:rFonts w:eastAsia="Times New Roman" w:cstheme="minorHAnsi"/>
+          <w:color w:val="CCCAC2"/>
+          <w:sz w:val="24"/>
+          <w:szCs w:val="24"/>
           <w:lang w:eastAsia="en-IN"/>
         </w:rPr>
         <w:t xml:space="preserve"> </w:t>
       </w:r>
       <w:r>
         <w:rPr>
-          <w:rFonts w:ascii="Consolas" w:eastAsia="Times New Roman" w:hAnsi="Consolas" w:cs="Times New Roman"/>
+          <w:rFonts w:eastAsia="Times New Roman" w:cstheme="minorHAnsi"/>
           <w:color w:val="F29E74"/>
-          <w:sz w:val="29"/>
-          <w:szCs w:val="29"/>
+          <w:sz w:val="24"/>
+          <w:szCs w:val="24"/>
           <w:lang w:eastAsia="en-IN"/>
         </w:rPr>
         <w:t>=</w:t>
       </w:r>
       <w:r>
         <w:rPr>
-          <w:rFonts w:ascii="Consolas" w:eastAsia="Times New Roman" w:hAnsi="Consolas" w:cs="Times New Roman"/>
-          <w:color w:val="CCCAC2"/>
-          <w:sz w:val="29"/>
-          <w:szCs w:val="29"/>
+          <w:rFonts w:eastAsia="Times New Roman" w:cstheme="minorHAnsi"/>
+          <w:color w:val="CCCAC2"/>
+          <w:sz w:val="24"/>
+          <w:szCs w:val="24"/>
           <w:lang w:eastAsia="en-IN"/>
         </w:rPr>
         <w:t xml:space="preserve"> </w:t>
@@ -1283,30 +1625,30 @@
       <w:proofErr w:type="spellStart"/>
       <w:r>
         <w:rPr>
-          <w:rFonts w:ascii="Consolas" w:eastAsia="Times New Roman" w:hAnsi="Consolas" w:cs="Times New Roman"/>
-          <w:color w:val="CCCAC2"/>
-          <w:sz w:val="29"/>
-          <w:szCs w:val="29"/>
+          <w:rFonts w:eastAsia="Times New Roman" w:cstheme="minorHAnsi"/>
+          <w:color w:val="CCCAC2"/>
+          <w:sz w:val="24"/>
+          <w:szCs w:val="24"/>
           <w:lang w:eastAsia="en-IN"/>
         </w:rPr>
         <w:t>mongoose</w:t>
       </w:r>
       <w:r>
         <w:rPr>
-          <w:rFonts w:ascii="Consolas" w:eastAsia="Times New Roman" w:hAnsi="Consolas" w:cs="Times New Roman"/>
+          <w:rFonts w:eastAsia="Times New Roman" w:cstheme="minorHAnsi"/>
           <w:color w:val="F29E74"/>
-          <w:sz w:val="29"/>
-          <w:szCs w:val="29"/>
+          <w:sz w:val="24"/>
+          <w:szCs w:val="24"/>
           <w:lang w:eastAsia="en-IN"/>
         </w:rPr>
         <w:t>.</w:t>
       </w:r>
       <w:r>
         <w:rPr>
-          <w:rFonts w:ascii="Consolas" w:eastAsia="Times New Roman" w:hAnsi="Consolas" w:cs="Times New Roman"/>
+          <w:rFonts w:eastAsia="Times New Roman" w:cstheme="minorHAnsi"/>
           <w:color w:val="FFD173"/>
-          <w:sz w:val="29"/>
-          <w:szCs w:val="29"/>
+          <w:sz w:val="24"/>
+          <w:szCs w:val="24"/>
           <w:lang w:eastAsia="en-IN"/>
         </w:rPr>
         <w:t>model</w:t>
@@ -1314,30 +1656,30 @@
       <w:proofErr w:type="spellEnd"/>
       <w:r>
         <w:rPr>
-          <w:rFonts w:ascii="Consolas" w:eastAsia="Times New Roman" w:hAnsi="Consolas" w:cs="Times New Roman"/>
-          <w:color w:val="CCCAC2"/>
-          <w:sz w:val="29"/>
-          <w:szCs w:val="29"/>
+          <w:rFonts w:eastAsia="Times New Roman" w:cstheme="minorHAnsi"/>
+          <w:color w:val="CCCAC2"/>
+          <w:sz w:val="24"/>
+          <w:szCs w:val="24"/>
           <w:lang w:eastAsia="en-IN"/>
         </w:rPr>
         <w:t>(</w:t>
       </w:r>
       <w:r>
         <w:rPr>
-          <w:rFonts w:ascii="Consolas" w:eastAsia="Times New Roman" w:hAnsi="Consolas" w:cs="Times New Roman"/>
+          <w:rFonts w:eastAsia="Times New Roman" w:cstheme="minorHAnsi"/>
           <w:color w:val="D5FF80"/>
-          <w:sz w:val="29"/>
-          <w:szCs w:val="29"/>
+          <w:sz w:val="24"/>
+          <w:szCs w:val="24"/>
           <w:lang w:eastAsia="en-IN"/>
         </w:rPr>
         <w:t>"User"</w:t>
       </w:r>
       <w:r>
         <w:rPr>
-          <w:rFonts w:ascii="Consolas" w:eastAsia="Times New Roman" w:hAnsi="Consolas" w:cs="Times New Roman"/>
-          <w:color w:val="CCCAC2"/>
-          <w:sz w:val="29"/>
-          <w:szCs w:val="29"/>
+          <w:rFonts w:eastAsia="Times New Roman" w:cstheme="minorHAnsi"/>
+          <w:color w:val="CCCAC2"/>
+          <w:sz w:val="24"/>
+          <w:szCs w:val="24"/>
           <w:lang w:eastAsia="en-IN"/>
         </w:rPr>
         <w:t xml:space="preserve">, </w:t>
@@ -1345,10 +1687,10 @@
       <w:proofErr w:type="spellStart"/>
       <w:r>
         <w:rPr>
-          <w:rFonts w:ascii="Consolas" w:eastAsia="Times New Roman" w:hAnsi="Consolas" w:cs="Times New Roman"/>
-          <w:color w:val="CCCAC2"/>
-          <w:sz w:val="29"/>
-          <w:szCs w:val="29"/>
+          <w:rFonts w:eastAsia="Times New Roman" w:cstheme="minorHAnsi"/>
+          <w:color w:val="CCCAC2"/>
+          <w:sz w:val="24"/>
+          <w:szCs w:val="24"/>
           <w:lang w:eastAsia="en-IN"/>
         </w:rPr>
         <w:t>userSchema</w:t>
@@ -1356,14 +1698,235 @@
       <w:proofErr w:type="spellEnd"/>
       <w:r>
         <w:rPr>
-          <w:rFonts w:ascii="Consolas" w:eastAsia="Times New Roman" w:hAnsi="Consolas" w:cs="Times New Roman"/>
-          <w:color w:val="CCCAC2"/>
-          <w:sz w:val="29"/>
-          <w:szCs w:val="29"/>
+          <w:rFonts w:eastAsia="Times New Roman" w:cstheme="minorHAnsi"/>
+          <w:color w:val="CCCAC2"/>
+          <w:sz w:val="24"/>
+          <w:szCs w:val="24"/>
           <w:lang w:eastAsia="en-IN"/>
         </w:rPr>
         <w:t>);</w:t>
       </w:r>
+    </w:p>
+    <w:p>
+      <w:pPr>
+        <w:rPr>
+          <w:rFonts w:cstheme="minorHAnsi"/>
+          <w:sz w:val="24"/>
+          <w:szCs w:val="24"/>
+        </w:rPr>
+      </w:pPr>
+    </w:p>
+    <w:p>
+      <w:pPr>
+        <w:pBdr>
+          <w:bottom w:val="single" w:sz="6" w:space="1" w:color="auto"/>
+        </w:pBdr>
+        <w:rPr>
+          <w:rFonts w:cstheme="minorHAnsi"/>
+          <w:color w:val="000000"/>
+          <w:sz w:val="24"/>
+          <w:szCs w:val="24"/>
+        </w:rPr>
+      </w:pPr>
+      <w:hyperlink r:id="rId10" w:anchor="schema_Schema-virtual" w:history="1">
+        <w:r>
+          <w:rPr>
+            <w:rStyle w:val="Hyperlink"/>
+            <w:rFonts w:cstheme="minorHAnsi"/>
+            <w:color w:val="0971B2"/>
+            <w:sz w:val="24"/>
+            <w:szCs w:val="24"/>
+          </w:rPr>
+          <w:t>Virtuals</w:t>
+        </w:r>
+      </w:hyperlink>
+      <w:r>
+        <w:rPr>
+          <w:rFonts w:cstheme="minorHAnsi"/>
+          <w:color w:val="000000"/>
+          <w:sz w:val="24"/>
+          <w:szCs w:val="24"/>
+        </w:rPr>
+        <w:t> are document properties that you can get and set but that do not get persisted to MongoDB. The getters are useful for formatting or combining fields, while setters are useful for de-composing a single value into multiple values for storage.</w:t>
+      </w:r>
+    </w:p>
+    <w:p>
+      <w:pPr>
+        <w:rPr>
+          <w:rFonts w:cstheme="minorHAnsi"/>
+          <w:sz w:val="24"/>
+          <w:szCs w:val="24"/>
+        </w:rPr>
+      </w:pPr>
+      <w:r>
+        <w:rPr>
+          <w:rFonts w:cstheme="minorHAnsi"/>
+          <w:b/>
+          <w:sz w:val="24"/>
+          <w:szCs w:val="24"/>
+          <w:u w:val="single"/>
+        </w:rPr>
+        <w:t>UUID</w:t>
+      </w:r>
+      <w:r>
+        <w:rPr>
+          <w:rFonts w:cstheme="minorHAnsi"/>
+          <w:sz w:val="24"/>
+          <w:szCs w:val="24"/>
+        </w:rPr>
+        <w:t xml:space="preserve"> </w:t>
+      </w:r>
+      <w:r>
+        <w:rPr>
+          <w:rFonts w:cstheme="minorHAnsi"/>
+          <w:sz w:val="24"/>
+          <w:szCs w:val="24"/>
+        </w:rPr>
+        <w:t>–</w:t>
+      </w:r>
+      <w:r>
+        <w:rPr>
+          <w:rFonts w:cstheme="minorHAnsi"/>
+          <w:sz w:val="24"/>
+          <w:szCs w:val="24"/>
+        </w:rPr>
+        <w:t xml:space="preserve"> </w:t>
+      </w:r>
+      <w:r>
+        <w:rPr>
+          <w:rFonts w:cstheme="minorHAnsi"/>
+          <w:color w:val="333333"/>
+          <w:spacing w:val="2"/>
+          <w:sz w:val="24"/>
+          <w:szCs w:val="24"/>
+          <w:shd w:val="clear" w:color="auto" w:fill="FFFFFF"/>
+        </w:rPr>
+        <w:t>For the creation of </w:t>
+      </w:r>
+      <w:hyperlink r:id="rId11" w:history="1">
+        <w:r>
+          <w:rPr>
+            <w:rStyle w:val="Hyperlink"/>
+            <w:rFonts w:cstheme="minorHAnsi"/>
+            <w:b/>
+            <w:bCs/>
+            <w:color w:val="CB3837"/>
+            <w:spacing w:val="2"/>
+            <w:sz w:val="24"/>
+            <w:szCs w:val="24"/>
+            <w:shd w:val="clear" w:color="auto" w:fill="FFFFFF"/>
+          </w:rPr>
+          <w:t>RFC4122</w:t>
+        </w:r>
+      </w:hyperlink>
+      <w:r>
+        <w:rPr>
+          <w:rFonts w:cstheme="minorHAnsi"/>
+          <w:color w:val="333333"/>
+          <w:spacing w:val="2"/>
+          <w:sz w:val="24"/>
+          <w:szCs w:val="24"/>
+          <w:shd w:val="clear" w:color="auto" w:fill="FFFFFF"/>
+        </w:rPr>
+        <w:t> UUIDs</w:t>
+      </w:r>
+    </w:p>
+    <w:p>
+      <w:pPr>
+        <w:pBdr>
+          <w:bottom w:val="single" w:sz="6" w:space="1" w:color="auto"/>
+        </w:pBdr>
+        <w:rPr>
+          <w:rFonts w:cstheme="minorHAnsi"/>
+          <w:sz w:val="24"/>
+          <w:szCs w:val="24"/>
+        </w:rPr>
+      </w:pPr>
+      <w:hyperlink r:id="rId12" w:history="1">
+        <w:r>
+          <w:rPr>
+            <w:rStyle w:val="Hyperlink"/>
+            <w:rFonts w:cstheme="minorHAnsi"/>
+            <w:sz w:val="24"/>
+            <w:szCs w:val="24"/>
+          </w:rPr>
+          <w:t>https://www.npmjs.com/package/uuid</w:t>
+        </w:r>
+      </w:hyperlink>
+    </w:p>
+    <w:p>
+      <w:pPr>
+        <w:rPr>
+          <w:rFonts w:cstheme="minorHAnsi"/>
+          <w:sz w:val="24"/>
+          <w:szCs w:val="24"/>
+        </w:rPr>
+      </w:pPr>
+      <w:r>
+        <w:rPr>
+          <w:rFonts w:cstheme="minorHAnsi"/>
+          <w:b/>
+          <w:sz w:val="24"/>
+          <w:szCs w:val="24"/>
+          <w:u w:val="single"/>
+        </w:rPr>
+        <w:t>Crypto</w:t>
+      </w:r>
+      <w:r>
+        <w:rPr>
+          <w:rFonts w:cstheme="minorHAnsi"/>
+          <w:sz w:val="24"/>
+          <w:szCs w:val="24"/>
+        </w:rPr>
+        <w:t>-</w:t>
+      </w:r>
+      <w:r>
+        <w:rPr>
+          <w:rFonts w:cstheme="minorHAnsi"/>
+          <w:sz w:val="24"/>
+          <w:szCs w:val="24"/>
+        </w:rPr>
+        <w:t xml:space="preserve"> used to encrypt password.</w:t>
+      </w:r>
+      <w:r>
+        <w:rPr>
+          <w:rFonts w:cstheme="minorHAnsi"/>
+          <w:sz w:val="24"/>
+          <w:szCs w:val="24"/>
+        </w:rPr>
+        <w:t xml:space="preserve"> </w:t>
+      </w:r>
+    </w:p>
+    <w:p>
+      <w:pPr>
+        <w:rPr>
+          <w:rFonts w:cstheme="minorHAnsi"/>
+          <w:sz w:val="24"/>
+          <w:szCs w:val="24"/>
+        </w:rPr>
+      </w:pPr>
+      <w:hyperlink r:id="rId13" w:history="1">
+        <w:r>
+          <w:rPr>
+            <w:rStyle w:val="Hyperlink"/>
+            <w:rFonts w:cstheme="minorHAnsi"/>
+            <w:sz w:val="24"/>
+            <w:szCs w:val="24"/>
+          </w:rPr>
+          <w:t>https://www.npmjs.</w:t>
+        </w:r>
+        <w:bookmarkStart w:id="0" w:name="_GoBack"/>
+        <w:bookmarkEnd w:id="0"/>
+        <w:r>
+          <w:rPr>
+            <w:rStyle w:val="Hyperlink"/>
+            <w:rFonts w:cstheme="minorHAnsi"/>
+            <w:sz w:val="24"/>
+            <w:szCs w:val="24"/>
+          </w:rPr>
+          <w:t>com/package/crypto-js</w:t>
+        </w:r>
+      </w:hyperlink>
     </w:p>
     <w:sectPr>
       <w:pgSz w:w="11906" w:h="16838"/>

</xml_diff>

<commit_message>
middle ware for testbackend added
</commit_message>
<xml_diff>
--- a/Commands and imp Points.docx
+++ b/Commands and imp Points.docx
@@ -2168,20 +2168,135 @@
           <w:sz w:val="24"/>
           <w:szCs w:val="24"/>
         </w:rPr>
-        <w:t>process.env.VA</w:t>
-      </w:r>
+        <w:t>process.env.VARIABLE</w:t>
+      </w:r>
+      <w:proofErr w:type="spellEnd"/>
+      <w:proofErr w:type="gramEnd"/>
+    </w:p>
+    <w:p>
+      <w:pPr>
+        <w:rPr>
+          <w:rFonts w:cstheme="minorHAnsi"/>
+          <w:sz w:val="24"/>
+          <w:szCs w:val="24"/>
+        </w:rPr>
+      </w:pPr>
+    </w:p>
+    <w:p>
+      <w:pPr>
+        <w:rPr>
+          <w:rFonts w:cstheme="minorHAnsi"/>
+          <w:sz w:val="24"/>
+          <w:szCs w:val="24"/>
+        </w:rPr>
+      </w:pPr>
+      <w:r>
+        <w:rPr>
+          <w:rFonts w:cstheme="minorHAnsi"/>
+          <w:b/>
+          <w:sz w:val="24"/>
+          <w:szCs w:val="24"/>
+        </w:rPr>
+        <w:t>Middleware</w:t>
+      </w:r>
+      <w:r>
+        <w:rPr>
+          <w:rFonts w:cstheme="minorHAnsi"/>
+          <w:sz w:val="24"/>
+          <w:szCs w:val="24"/>
+        </w:rPr>
+        <w:t xml:space="preserve"> - required for all mern apps. </w:t>
+      </w:r>
+    </w:p>
+    <w:p>
+      <w:pPr>
+        <w:pStyle w:val="ListParagraph"/>
+        <w:numPr>
+          <w:ilvl w:val="0"/>
+          <w:numId w:val="4"/>
+        </w:numPr>
+        <w:rPr>
+          <w:rFonts w:cstheme="minorHAnsi"/>
+          <w:sz w:val="24"/>
+          <w:szCs w:val="24"/>
+        </w:rPr>
+      </w:pPr>
+      <w:r>
+        <w:rPr>
+          <w:rFonts w:cstheme="minorHAnsi"/>
+          <w:sz w:val="24"/>
+          <w:szCs w:val="24"/>
+        </w:rPr>
+        <w:t>Acts as intermediate</w:t>
+      </w:r>
+      <w:r>
+        <w:rPr>
+          <w:rFonts w:cstheme="minorHAnsi"/>
+          <w:sz w:val="24"/>
+          <w:szCs w:val="24"/>
+        </w:rPr>
+        <w:t xml:space="preserve">, used for checking few things before routing to next </w:t>
+      </w:r>
+      <w:r>
+        <w:rPr>
+          <w:rFonts w:cstheme="minorHAnsi"/>
+          <w:sz w:val="24"/>
+          <w:szCs w:val="24"/>
+        </w:rPr>
+        <w:t>page.</w:t>
+      </w:r>
+    </w:p>
+    <w:p>
+      <w:pPr>
+        <w:pStyle w:val="ListParagraph"/>
+        <w:numPr>
+          <w:ilvl w:val="0"/>
+          <w:numId w:val="4"/>
+        </w:numPr>
+        <w:rPr>
+          <w:rFonts w:cstheme="minorHAnsi"/>
+          <w:sz w:val="24"/>
+          <w:szCs w:val="24"/>
+        </w:rPr>
+      </w:pPr>
+      <w:hyperlink r:id="rId16" w:history="1">
+        <w:r>
+          <w:rPr>
+            <w:rStyle w:val="Hyperlink"/>
+            <w:rFonts w:cstheme="minorHAnsi"/>
+            <w:sz w:val="24"/>
+            <w:szCs w:val="24"/>
+          </w:rPr>
+          <w:t>https://expressjs.com/en/guide/using-middleware.html</w:t>
+        </w:r>
+      </w:hyperlink>
+    </w:p>
+    <w:p>
+      <w:pPr>
+        <w:pStyle w:val="ListParagraph"/>
+        <w:numPr>
+          <w:ilvl w:val="0"/>
+          <w:numId w:val="4"/>
+        </w:numPr>
+        <w:rPr>
+          <w:rFonts w:cstheme="minorHAnsi"/>
+          <w:sz w:val="24"/>
+          <w:szCs w:val="24"/>
+        </w:rPr>
+      </w:pPr>
+      <w:hyperlink r:id="rId17" w:history="1">
+        <w:r>
+          <w:rPr>
+            <w:rStyle w:val="Hyperlink"/>
+            <w:rFonts w:cstheme="minorHAnsi"/>
+            <w:sz w:val="24"/>
+            <w:szCs w:val="24"/>
+          </w:rPr>
+          <w:t>https://expressjs.com/en/guide/writing-middleware.html</w:t>
+        </w:r>
+      </w:hyperlink>
       <w:bookmarkStart w:id="0" w:name="_GoBack"/>
       <w:bookmarkEnd w:id="0"/>
-      <w:r>
-        <w:rPr>
-          <w:rFonts w:cstheme="minorHAnsi"/>
-          <w:sz w:val="24"/>
-          <w:szCs w:val="24"/>
-        </w:rPr>
-        <w:t>RIABLE</w:t>
-      </w:r>
-      <w:proofErr w:type="spellEnd"/>
-      <w:proofErr w:type="gramEnd"/>
     </w:p>
     <w:sectPr>
       <w:pgSz w:w="11906" w:h="16838"/>
@@ -2196,6 +2311,119 @@
 <file path=word/numbering.xml><?xml version="1.0" encoding="utf-8"?>
 <w:numbering xmlns:wpc="http://schemas.microsoft.com/office/word/2010/wordprocessingCanvas" xmlns:cx="http://schemas.microsoft.com/office/drawing/2014/chartex" xmlns:cx1="http://schemas.microsoft.com/office/drawing/2015/9/8/chartex" xmlns:cx2="http://schemas.microsoft.com/office/drawing/2015/10/21/chartex" xmlns:cx3="http://schemas.microsoft.com/office/drawing/2016/5/9/chartex" xmlns:cx4="http://schemas.microsoft.com/office/drawing/2016/5/10/chartex" xmlns:cx5="http://schemas.microsoft.com/office/drawing/2016/5/11/chartex" xmlns:cx6="http://schemas.microsoft.com/office/drawing/2016/5/12/chartex" xmlns:cx7="http://schemas.microsoft.com/office/drawing/2016/5/13/chartex" xmlns:cx8="http://schemas.microsoft.com/office/drawing/2016/5/14/chartex" xmlns:mc="http://schemas.openxmlformats.org/markup-compatibility/2006" xmlns:aink="http://schemas.microsoft.com/office/drawing/2016/ink" xmlns:am3d="http://schemas.microsoft.com/office/drawing/2017/model3d" xmlns:o="urn:schemas-microsoft-com:office:office" xmlns:r="http://schemas.openxmlformats.org/officeDocument/2006/relationships" xmlns:m="http://schemas.openxmlformats.org/officeDocument/2006/math" xmlns:v="urn:schemas-microsoft-com:vml" xmlns:wp14="http://schemas.microsoft.com/office/word/2010/wordprocessingDrawing" xmlns:wp="http://schemas.openxmlformats.org/drawingml/2006/wordprocessingDrawing" xmlns:w10="urn:schemas-microsoft-com:office:word" xmlns:w="http://schemas.openxmlformats.org/wordprocessingml/2006/main" xmlns:w14="http://schemas.microsoft.com/office/word/2010/wordml" xmlns:w15="http://schemas.microsoft.com/office/word/2012/wordml" xmlns:w16cid="http://schemas.microsoft.com/office/word/2016/wordml/cid" xmlns:w16se="http://schemas.microsoft.com/office/word/2015/wordml/symex" xmlns:wpg="http://schemas.microsoft.com/office/word/2010/wordprocessingGroup" xmlns:wpi="http://schemas.microsoft.com/office/word/2010/wordprocessingInk" xmlns:wne="http://schemas.microsoft.com/office/word/2006/wordml" xmlns:wps="http://schemas.microsoft.com/office/word/2010/wordprocessingShape" mc:Ignorable="w14 w15 w16se w16cid wp14">
   <w:abstractNum w:abstractNumId="0" w15:restartNumberingAfterBreak="0">
+    <w:nsid w:val="2329054A"/>
+    <w:multiLevelType w:val="hybridMultilevel"/>
+    <w:tmpl w:val="148EE27C"/>
+    <w:lvl w:ilvl="0" w:tplc="40090001">
+      <w:start w:val="1"/>
+      <w:numFmt w:val="bullet"/>
+      <w:lvlText w:val=""/>
+      <w:lvlJc w:val="left"/>
+      <w:pPr>
+        <w:ind w:left="720" w:hanging="360"/>
+      </w:pPr>
+      <w:rPr>
+        <w:rFonts w:ascii="Symbol" w:hAnsi="Symbol" w:hint="default"/>
+      </w:rPr>
+    </w:lvl>
+    <w:lvl w:ilvl="1" w:tplc="40090003" w:tentative="1">
+      <w:start w:val="1"/>
+      <w:numFmt w:val="bullet"/>
+      <w:lvlText w:val="o"/>
+      <w:lvlJc w:val="left"/>
+      <w:pPr>
+        <w:ind w:left="1440" w:hanging="360"/>
+      </w:pPr>
+      <w:rPr>
+        <w:rFonts w:ascii="Courier New" w:hAnsi="Courier New" w:cs="Courier New" w:hint="default"/>
+      </w:rPr>
+    </w:lvl>
+    <w:lvl w:ilvl="2" w:tplc="40090005" w:tentative="1">
+      <w:start w:val="1"/>
+      <w:numFmt w:val="bullet"/>
+      <w:lvlText w:val=""/>
+      <w:lvlJc w:val="left"/>
+      <w:pPr>
+        <w:ind w:left="2160" w:hanging="360"/>
+      </w:pPr>
+      <w:rPr>
+        <w:rFonts w:ascii="Wingdings" w:hAnsi="Wingdings" w:hint="default"/>
+      </w:rPr>
+    </w:lvl>
+    <w:lvl w:ilvl="3" w:tplc="40090001" w:tentative="1">
+      <w:start w:val="1"/>
+      <w:numFmt w:val="bullet"/>
+      <w:lvlText w:val=""/>
+      <w:lvlJc w:val="left"/>
+      <w:pPr>
+        <w:ind w:left="2880" w:hanging="360"/>
+      </w:pPr>
+      <w:rPr>
+        <w:rFonts w:ascii="Symbol" w:hAnsi="Symbol" w:hint="default"/>
+      </w:rPr>
+    </w:lvl>
+    <w:lvl w:ilvl="4" w:tplc="40090003" w:tentative="1">
+      <w:start w:val="1"/>
+      <w:numFmt w:val="bullet"/>
+      <w:lvlText w:val="o"/>
+      <w:lvlJc w:val="left"/>
+      <w:pPr>
+        <w:ind w:left="3600" w:hanging="360"/>
+      </w:pPr>
+      <w:rPr>
+        <w:rFonts w:ascii="Courier New" w:hAnsi="Courier New" w:cs="Courier New" w:hint="default"/>
+      </w:rPr>
+    </w:lvl>
+    <w:lvl w:ilvl="5" w:tplc="40090005" w:tentative="1">
+      <w:start w:val="1"/>
+      <w:numFmt w:val="bullet"/>
+      <w:lvlText w:val=""/>
+      <w:lvlJc w:val="left"/>
+      <w:pPr>
+        <w:ind w:left="4320" w:hanging="360"/>
+      </w:pPr>
+      <w:rPr>
+        <w:rFonts w:ascii="Wingdings" w:hAnsi="Wingdings" w:hint="default"/>
+      </w:rPr>
+    </w:lvl>
+    <w:lvl w:ilvl="6" w:tplc="40090001" w:tentative="1">
+      <w:start w:val="1"/>
+      <w:numFmt w:val="bullet"/>
+      <w:lvlText w:val=""/>
+      <w:lvlJc w:val="left"/>
+      <w:pPr>
+        <w:ind w:left="5040" w:hanging="360"/>
+      </w:pPr>
+      <w:rPr>
+        <w:rFonts w:ascii="Symbol" w:hAnsi="Symbol" w:hint="default"/>
+      </w:rPr>
+    </w:lvl>
+    <w:lvl w:ilvl="7" w:tplc="40090003" w:tentative="1">
+      <w:start w:val="1"/>
+      <w:numFmt w:val="bullet"/>
+      <w:lvlText w:val="o"/>
+      <w:lvlJc w:val="left"/>
+      <w:pPr>
+        <w:ind w:left="5760" w:hanging="360"/>
+      </w:pPr>
+      <w:rPr>
+        <w:rFonts w:ascii="Courier New" w:hAnsi="Courier New" w:cs="Courier New" w:hint="default"/>
+      </w:rPr>
+    </w:lvl>
+    <w:lvl w:ilvl="8" w:tplc="40090005" w:tentative="1">
+      <w:start w:val="1"/>
+      <w:numFmt w:val="bullet"/>
+      <w:lvlText w:val=""/>
+      <w:lvlJc w:val="left"/>
+      <w:pPr>
+        <w:ind w:left="6480" w:hanging="360"/>
+      </w:pPr>
+      <w:rPr>
+        <w:rFonts w:ascii="Wingdings" w:hAnsi="Wingdings" w:hint="default"/>
+      </w:rPr>
+    </w:lvl>
+  </w:abstractNum>
+  <w:abstractNum w:abstractNumId="1" w15:restartNumberingAfterBreak="0">
     <w:nsid w:val="55A72302"/>
     <w:multiLevelType w:val="hybridMultilevel"/>
     <w:tmpl w:val="20A60870"/>
@@ -2284,7 +2512,7 @@
       </w:pPr>
     </w:lvl>
   </w:abstractNum>
-  <w:abstractNum w:abstractNumId="1" w15:restartNumberingAfterBreak="0">
+  <w:abstractNum w:abstractNumId="2" w15:restartNumberingAfterBreak="0">
     <w:nsid w:val="66A357AF"/>
     <w:multiLevelType w:val="hybridMultilevel"/>
     <w:tmpl w:val="176C1276"/>
@@ -2397,7 +2625,7 @@
       </w:rPr>
     </w:lvl>
   </w:abstractNum>
-  <w:abstractNum w:abstractNumId="2" w15:restartNumberingAfterBreak="0">
+  <w:abstractNum w:abstractNumId="3" w15:restartNumberingAfterBreak="0">
     <w:nsid w:val="6B8D4822"/>
     <w:multiLevelType w:val="hybridMultilevel"/>
     <w:tmpl w:val="CFDCB2CC"/>
@@ -2487,13 +2715,16 @@
     </w:lvl>
   </w:abstractNum>
   <w:num w:numId="1">
-    <w:abstractNumId w:val="0"/>
+    <w:abstractNumId w:val="1"/>
   </w:num>
   <w:num w:numId="2">
+    <w:abstractNumId w:val="3"/>
+  </w:num>
+  <w:num w:numId="3">
     <w:abstractNumId w:val="2"/>
   </w:num>
-  <w:num w:numId="3">
-    <w:abstractNumId w:val="1"/>
+  <w:num w:numId="4">
+    <w:abstractNumId w:val="0"/>
   </w:num>
 </w:numbering>
 </file>

</xml_diff>

<commit_message>
middle ware for projbackend added in app.js
</commit_message>
<xml_diff>
--- a/Commands and imp Points.docx
+++ b/Commands and imp Points.docx
@@ -2181,15 +2181,6 @@
           <w:szCs w:val="24"/>
         </w:rPr>
       </w:pPr>
-    </w:p>
-    <w:p>
-      <w:pPr>
-        <w:rPr>
-          <w:rFonts w:cstheme="minorHAnsi"/>
-          <w:sz w:val="24"/>
-          <w:szCs w:val="24"/>
-        </w:rPr>
-      </w:pPr>
       <w:r>
         <w:rPr>
           <w:rFonts w:cstheme="minorHAnsi"/>
@@ -2279,9 +2270,12 @@
           <w:numId w:val="4"/>
         </w:numPr>
         <w:rPr>
-          <w:rFonts w:cstheme="minorHAnsi"/>
-          <w:sz w:val="24"/>
-          <w:szCs w:val="24"/>
+          <w:rStyle w:val="Hyperlink"/>
+          <w:rFonts w:cstheme="minorHAnsi"/>
+          <w:color w:val="auto"/>
+          <w:sz w:val="24"/>
+          <w:szCs w:val="24"/>
+          <w:u w:val="none"/>
         </w:rPr>
       </w:pPr>
       <w:hyperlink r:id="rId17" w:history="1">
@@ -2295,8 +2289,669 @@
           <w:t>https://expressjs.com/en/guide/writing-middleware.html</w:t>
         </w:r>
       </w:hyperlink>
+    </w:p>
+    <w:p>
+      <w:pPr>
+        <w:rPr>
+          <w:rFonts w:cstheme="minorHAnsi"/>
+          <w:b/>
+          <w:sz w:val="24"/>
+          <w:szCs w:val="24"/>
+        </w:rPr>
+      </w:pPr>
+      <w:r>
+        <w:rPr>
+          <w:rFonts w:cstheme="minorHAnsi"/>
+          <w:b/>
+          <w:sz w:val="24"/>
+          <w:szCs w:val="24"/>
+        </w:rPr>
+        <w:t xml:space="preserve">Most Common Middleware used – </w:t>
+      </w:r>
+    </w:p>
+    <w:p>
+      <w:pPr>
+        <w:pStyle w:val="ListParagraph"/>
+        <w:numPr>
+          <w:ilvl w:val="0"/>
+          <w:numId w:val="5"/>
+        </w:numPr>
+        <w:rPr>
+          <w:rFonts w:ascii="Arial" w:hAnsi="Arial" w:cs="Arial"/>
+          <w:sz w:val="24"/>
+          <w:szCs w:val="24"/>
+        </w:rPr>
+      </w:pPr>
+      <w:r>
+        <w:rPr>
+          <w:rFonts w:ascii="Arial" w:hAnsi="Arial" w:cs="Arial"/>
+          <w:b/>
+          <w:sz w:val="24"/>
+          <w:szCs w:val="24"/>
+        </w:rPr>
+        <w:t>Body-parser</w:t>
+      </w:r>
+      <w:r>
+        <w:rPr>
+          <w:rFonts w:ascii="Arial" w:hAnsi="Arial" w:cs="Arial"/>
+          <w:sz w:val="24"/>
+          <w:szCs w:val="24"/>
+        </w:rPr>
+        <w:t xml:space="preserve"> - </w:t>
+      </w:r>
+      <w:hyperlink r:id="rId18" w:history="1">
+        <w:r>
+          <w:rPr>
+            <w:rStyle w:val="Hyperlink"/>
+            <w:rFonts w:ascii="Arial" w:hAnsi="Arial" w:cs="Arial"/>
+            <w:sz w:val="24"/>
+            <w:szCs w:val="24"/>
+          </w:rPr>
+          <w:t>https://www.npmjs.com/package/body-parser</w:t>
+        </w:r>
+      </w:hyperlink>
+      <w:r>
+        <w:rPr>
+          <w:rFonts w:ascii="Arial" w:hAnsi="Arial" w:cs="Arial"/>
+          <w:sz w:val="24"/>
+          <w:szCs w:val="24"/>
+        </w:rPr>
+        <w:t xml:space="preserve">  - </w:t>
+      </w:r>
+      <w:r>
+        <w:rPr>
+          <w:rFonts w:ascii="Arial" w:hAnsi="Arial" w:cs="Arial"/>
+          <w:color w:val="333333"/>
+          <w:spacing w:val="2"/>
+          <w:sz w:val="24"/>
+          <w:szCs w:val="24"/>
+          <w:shd w:val="clear" w:color="auto" w:fill="FFFFFF"/>
+        </w:rPr>
+        <w:t>Parse incoming request bodies in a middleware before your handlers, available under the </w:t>
+      </w:r>
+      <w:proofErr w:type="spellStart"/>
+      <w:proofErr w:type="gramStart"/>
+      <w:r>
+        <w:rPr>
+          <w:rStyle w:val="HTMLCode"/>
+          <w:rFonts w:ascii="Arial" w:eastAsiaTheme="minorHAnsi" w:hAnsi="Arial" w:cs="Arial"/>
+          <w:color w:val="333333"/>
+          <w:sz w:val="24"/>
+          <w:szCs w:val="24"/>
+          <w:shd w:val="clear" w:color="auto" w:fill="F7F7F7"/>
+        </w:rPr>
+        <w:t>req.body</w:t>
+      </w:r>
+      <w:proofErr w:type="spellEnd"/>
+      <w:proofErr w:type="gramEnd"/>
+      <w:r>
+        <w:rPr>
+          <w:rFonts w:ascii="Arial" w:hAnsi="Arial" w:cs="Arial"/>
+          <w:color w:val="333333"/>
+          <w:spacing w:val="2"/>
+          <w:sz w:val="24"/>
+          <w:szCs w:val="24"/>
+          <w:shd w:val="clear" w:color="auto" w:fill="FFFFFF"/>
+        </w:rPr>
+        <w:t> property.</w:t>
+      </w:r>
+    </w:p>
+    <w:p>
+      <w:pPr>
+        <w:pStyle w:val="ListParagraph"/>
+        <w:numPr>
+          <w:ilvl w:val="1"/>
+          <w:numId w:val="5"/>
+        </w:numPr>
+        <w:rPr>
+          <w:rFonts w:ascii="Arial" w:hAnsi="Arial" w:cs="Arial"/>
+          <w:sz w:val="24"/>
+          <w:szCs w:val="24"/>
+        </w:rPr>
+      </w:pPr>
+      <w:r>
+        <w:rPr>
+          <w:rFonts w:ascii="Arial" w:hAnsi="Arial" w:cs="Arial"/>
+          <w:b/>
+          <w:sz w:val="24"/>
+          <w:szCs w:val="24"/>
+        </w:rPr>
+        <w:t xml:space="preserve">To use this install this, add to </w:t>
+      </w:r>
+      <w:proofErr w:type="spellStart"/>
+      <w:proofErr w:type="gramStart"/>
+      <w:r>
+        <w:rPr>
+          <w:rFonts w:ascii="Arial" w:hAnsi="Arial" w:cs="Arial"/>
+          <w:b/>
+          <w:sz w:val="24"/>
+          <w:szCs w:val="24"/>
+        </w:rPr>
+        <w:t>package.</w:t>
+      </w:r>
+      <w:r>
+        <w:rPr>
+          <w:rFonts w:ascii="Arial" w:hAnsi="Arial" w:cs="Arial"/>
+          <w:sz w:val="24"/>
+          <w:szCs w:val="24"/>
+        </w:rPr>
+        <w:t>json</w:t>
+      </w:r>
+      <w:proofErr w:type="spellEnd"/>
+      <w:proofErr w:type="gramEnd"/>
+      <w:r>
+        <w:rPr>
+          <w:rFonts w:ascii="Arial" w:hAnsi="Arial" w:cs="Arial"/>
+          <w:sz w:val="24"/>
+          <w:szCs w:val="24"/>
+        </w:rPr>
+        <w:t xml:space="preserve"> then use - </w:t>
+      </w:r>
+      <w:proofErr w:type="spellStart"/>
+      <w:r>
+        <w:rPr>
+          <w:rFonts w:ascii="Arial" w:hAnsi="Arial" w:cs="Arial"/>
+          <w:sz w:val="24"/>
+          <w:szCs w:val="24"/>
+        </w:rPr>
+        <w:t>app.use</w:t>
+      </w:r>
+      <w:proofErr w:type="spellEnd"/>
+      <w:r>
+        <w:rPr>
+          <w:rFonts w:ascii="Arial" w:hAnsi="Arial" w:cs="Arial"/>
+          <w:sz w:val="24"/>
+          <w:szCs w:val="24"/>
+        </w:rPr>
+        <w:t>(</w:t>
+      </w:r>
+      <w:proofErr w:type="spellStart"/>
+      <w:r>
+        <w:rPr>
+          <w:rFonts w:ascii="Arial" w:hAnsi="Arial" w:cs="Arial"/>
+          <w:sz w:val="24"/>
+          <w:szCs w:val="24"/>
+        </w:rPr>
+        <w:t>bodyParser.json</w:t>
+      </w:r>
+      <w:proofErr w:type="spellEnd"/>
+      <w:r>
+        <w:rPr>
+          <w:rFonts w:ascii="Arial" w:hAnsi="Arial" w:cs="Arial"/>
+          <w:sz w:val="24"/>
+          <w:szCs w:val="24"/>
+        </w:rPr>
+        <w:t>());</w:t>
+      </w:r>
+    </w:p>
+    <w:p>
+      <w:pPr>
+        <w:pStyle w:val="ListParagraph"/>
+        <w:ind w:left="1440"/>
+        <w:rPr>
+          <w:rFonts w:ascii="Arial" w:hAnsi="Arial" w:cs="Arial"/>
+          <w:sz w:val="24"/>
+          <w:szCs w:val="24"/>
+        </w:rPr>
+      </w:pPr>
+    </w:p>
+    <w:p>
+      <w:pPr>
+        <w:pStyle w:val="ListParagraph"/>
+        <w:numPr>
+          <w:ilvl w:val="0"/>
+          <w:numId w:val="5"/>
+        </w:numPr>
+        <w:rPr>
+          <w:rFonts w:ascii="Arial" w:hAnsi="Arial" w:cs="Arial"/>
+          <w:sz w:val="24"/>
+          <w:szCs w:val="24"/>
+        </w:rPr>
+      </w:pPr>
+      <w:r>
+        <w:rPr>
+          <w:rFonts w:ascii="Arial" w:hAnsi="Arial" w:cs="Arial"/>
+          <w:b/>
+          <w:sz w:val="24"/>
+          <w:szCs w:val="24"/>
+        </w:rPr>
+        <w:t>Cookie-parser</w:t>
+      </w:r>
+      <w:r>
+        <w:rPr>
+          <w:rFonts w:ascii="Arial" w:hAnsi="Arial" w:cs="Arial"/>
+          <w:sz w:val="24"/>
+          <w:szCs w:val="24"/>
+        </w:rPr>
+        <w:t xml:space="preserve"> - </w:t>
+      </w:r>
+      <w:hyperlink r:id="rId19" w:history="1">
+        <w:r>
+          <w:rPr>
+            <w:rStyle w:val="Hyperlink"/>
+            <w:rFonts w:ascii="Arial" w:hAnsi="Arial" w:cs="Arial"/>
+            <w:sz w:val="24"/>
+            <w:szCs w:val="24"/>
+          </w:rPr>
+          <w:t>https://www.npmjs.com/package/cookie-parser</w:t>
+        </w:r>
+      </w:hyperlink>
+      <w:r>
+        <w:rPr>
+          <w:rFonts w:ascii="Arial" w:hAnsi="Arial" w:cs="Arial"/>
+          <w:sz w:val="24"/>
+          <w:szCs w:val="24"/>
+        </w:rPr>
+        <w:t xml:space="preserve"> - </w:t>
+      </w:r>
+      <w:r>
+        <w:rPr>
+          <w:rFonts w:ascii="Arial" w:hAnsi="Arial" w:cs="Arial"/>
+          <w:color w:val="333333"/>
+          <w:spacing w:val="2"/>
+          <w:sz w:val="24"/>
+          <w:szCs w:val="24"/>
+          <w:shd w:val="clear" w:color="auto" w:fill="FFFFFF"/>
+        </w:rPr>
+        <w:t>Parse </w:t>
+      </w:r>
+      <w:r>
+        <w:rPr>
+          <w:rStyle w:val="HTMLCode"/>
+          <w:rFonts w:ascii="Arial" w:eastAsiaTheme="minorHAnsi" w:hAnsi="Arial" w:cs="Arial"/>
+          <w:color w:val="333333"/>
+          <w:sz w:val="24"/>
+          <w:szCs w:val="24"/>
+          <w:shd w:val="clear" w:color="auto" w:fill="F7F7F7"/>
+        </w:rPr>
+        <w:t>Cookie</w:t>
+      </w:r>
+      <w:r>
+        <w:rPr>
+          <w:rFonts w:ascii="Arial" w:hAnsi="Arial" w:cs="Arial"/>
+          <w:color w:val="333333"/>
+          <w:spacing w:val="2"/>
+          <w:sz w:val="24"/>
+          <w:szCs w:val="24"/>
+          <w:shd w:val="clear" w:color="auto" w:fill="FFFFFF"/>
+        </w:rPr>
+        <w:t> header and populate </w:t>
+      </w:r>
+      <w:proofErr w:type="spellStart"/>
+      <w:proofErr w:type="gramStart"/>
+      <w:r>
+        <w:rPr>
+          <w:rStyle w:val="HTMLCode"/>
+          <w:rFonts w:ascii="Arial" w:eastAsiaTheme="minorHAnsi" w:hAnsi="Arial" w:cs="Arial"/>
+          <w:color w:val="333333"/>
+          <w:sz w:val="24"/>
+          <w:szCs w:val="24"/>
+          <w:shd w:val="clear" w:color="auto" w:fill="F7F7F7"/>
+        </w:rPr>
+        <w:t>req.cookies</w:t>
+      </w:r>
+      <w:proofErr w:type="spellEnd"/>
+      <w:proofErr w:type="gramEnd"/>
+      <w:r>
+        <w:rPr>
+          <w:rFonts w:ascii="Arial" w:hAnsi="Arial" w:cs="Arial"/>
+          <w:color w:val="333333"/>
+          <w:spacing w:val="2"/>
+          <w:sz w:val="24"/>
+          <w:szCs w:val="24"/>
+          <w:shd w:val="clear" w:color="auto" w:fill="FFFFFF"/>
+        </w:rPr>
+        <w:t> with an object keyed by the cookie names. Optionally you may enable signed cookie support by passing a </w:t>
+      </w:r>
+      <w:r>
+        <w:rPr>
+          <w:rStyle w:val="HTMLCode"/>
+          <w:rFonts w:ascii="Arial" w:eastAsiaTheme="minorHAnsi" w:hAnsi="Arial" w:cs="Arial"/>
+          <w:color w:val="333333"/>
+          <w:sz w:val="24"/>
+          <w:szCs w:val="24"/>
+          <w:shd w:val="clear" w:color="auto" w:fill="F7F7F7"/>
+        </w:rPr>
+        <w:t>secret</w:t>
+      </w:r>
+      <w:r>
+        <w:rPr>
+          <w:rFonts w:ascii="Arial" w:hAnsi="Arial" w:cs="Arial"/>
+          <w:color w:val="333333"/>
+          <w:spacing w:val="2"/>
+          <w:sz w:val="24"/>
+          <w:szCs w:val="24"/>
+          <w:shd w:val="clear" w:color="auto" w:fill="FFFFFF"/>
+        </w:rPr>
+        <w:t> string, which assigns </w:t>
+      </w:r>
+      <w:proofErr w:type="spellStart"/>
+      <w:proofErr w:type="gramStart"/>
+      <w:r>
+        <w:rPr>
+          <w:rStyle w:val="HTMLCode"/>
+          <w:rFonts w:ascii="Arial" w:eastAsiaTheme="minorHAnsi" w:hAnsi="Arial" w:cs="Arial"/>
+          <w:color w:val="333333"/>
+          <w:sz w:val="24"/>
+          <w:szCs w:val="24"/>
+          <w:shd w:val="clear" w:color="auto" w:fill="F7F7F7"/>
+        </w:rPr>
+        <w:t>req.secret</w:t>
+      </w:r>
+      <w:proofErr w:type="spellEnd"/>
+      <w:proofErr w:type="gramEnd"/>
+      <w:r>
+        <w:rPr>
+          <w:rFonts w:ascii="Arial" w:hAnsi="Arial" w:cs="Arial"/>
+          <w:color w:val="333333"/>
+          <w:spacing w:val="2"/>
+          <w:sz w:val="24"/>
+          <w:szCs w:val="24"/>
+          <w:shd w:val="clear" w:color="auto" w:fill="FFFFFF"/>
+        </w:rPr>
+        <w:t> so it may be used by other middleware.</w:t>
+      </w:r>
+    </w:p>
+    <w:p>
+      <w:pPr>
+        <w:pStyle w:val="ListParagraph"/>
+        <w:numPr>
+          <w:ilvl w:val="1"/>
+          <w:numId w:val="5"/>
+        </w:numPr>
+        <w:rPr>
+          <w:rFonts w:ascii="Arial" w:hAnsi="Arial" w:cs="Arial"/>
+          <w:sz w:val="24"/>
+          <w:szCs w:val="24"/>
+        </w:rPr>
+      </w:pPr>
+      <w:r>
+        <w:rPr>
+          <w:rFonts w:ascii="Arial" w:hAnsi="Arial" w:cs="Arial"/>
+          <w:sz w:val="24"/>
+          <w:szCs w:val="24"/>
+        </w:rPr>
+        <w:t xml:space="preserve">To use this install this, add to </w:t>
+      </w:r>
+      <w:proofErr w:type="spellStart"/>
+      <w:proofErr w:type="gramStart"/>
+      <w:r>
+        <w:rPr>
+          <w:rFonts w:ascii="Arial" w:hAnsi="Arial" w:cs="Arial"/>
+          <w:sz w:val="24"/>
+          <w:szCs w:val="24"/>
+        </w:rPr>
+        <w:t>package.json</w:t>
+      </w:r>
+      <w:proofErr w:type="spellEnd"/>
+      <w:proofErr w:type="gramEnd"/>
+      <w:r>
+        <w:rPr>
+          <w:rFonts w:ascii="Arial" w:hAnsi="Arial" w:cs="Arial"/>
+          <w:sz w:val="24"/>
+          <w:szCs w:val="24"/>
+        </w:rPr>
+        <w:t xml:space="preserve"> then use - </w:t>
+      </w:r>
+      <w:proofErr w:type="spellStart"/>
+      <w:r>
+        <w:rPr>
+          <w:rFonts w:ascii="Arial" w:hAnsi="Arial" w:cs="Arial"/>
+          <w:sz w:val="24"/>
+          <w:szCs w:val="24"/>
+        </w:rPr>
+        <w:t>app.use</w:t>
+      </w:r>
+      <w:proofErr w:type="spellEnd"/>
+      <w:r>
+        <w:rPr>
+          <w:rFonts w:ascii="Arial" w:hAnsi="Arial" w:cs="Arial"/>
+          <w:sz w:val="24"/>
+          <w:szCs w:val="24"/>
+        </w:rPr>
+        <w:t>(</w:t>
+      </w:r>
+      <w:proofErr w:type="spellStart"/>
+      <w:r>
+        <w:rPr>
+          <w:rFonts w:ascii="Arial" w:hAnsi="Arial" w:cs="Arial"/>
+          <w:sz w:val="24"/>
+          <w:szCs w:val="24"/>
+        </w:rPr>
+        <w:t>cookieParser</w:t>
+      </w:r>
+      <w:proofErr w:type="spellEnd"/>
+      <w:r>
+        <w:rPr>
+          <w:rFonts w:ascii="Arial" w:hAnsi="Arial" w:cs="Arial"/>
+          <w:sz w:val="24"/>
+          <w:szCs w:val="24"/>
+        </w:rPr>
+        <w:t>());</w:t>
+      </w:r>
+    </w:p>
+    <w:p>
+      <w:pPr>
+        <w:pStyle w:val="ListParagraph"/>
+        <w:ind w:left="1440"/>
+        <w:rPr>
+          <w:rFonts w:ascii="Arial" w:hAnsi="Arial" w:cs="Arial"/>
+          <w:sz w:val="24"/>
+          <w:szCs w:val="24"/>
+        </w:rPr>
+      </w:pPr>
       <w:bookmarkStart w:id="0" w:name="_GoBack"/>
       <w:bookmarkEnd w:id="0"/>
+    </w:p>
+    <w:p>
+      <w:pPr>
+        <w:pStyle w:val="ListParagraph"/>
+        <w:numPr>
+          <w:ilvl w:val="0"/>
+          <w:numId w:val="5"/>
+        </w:numPr>
+        <w:rPr>
+          <w:rFonts w:ascii="Arial" w:hAnsi="Arial" w:cs="Arial"/>
+          <w:sz w:val="24"/>
+          <w:szCs w:val="24"/>
+        </w:rPr>
+      </w:pPr>
+      <w:proofErr w:type="spellStart"/>
+      <w:r>
+        <w:rPr>
+          <w:rFonts w:ascii="Arial" w:hAnsi="Arial" w:cs="Arial"/>
+          <w:b/>
+          <w:sz w:val="24"/>
+          <w:szCs w:val="24"/>
+        </w:rPr>
+        <w:lastRenderedPageBreak/>
+        <w:t>cors</w:t>
+      </w:r>
+      <w:proofErr w:type="spellEnd"/>
+      <w:r>
+        <w:rPr>
+          <w:rFonts w:ascii="Arial" w:hAnsi="Arial" w:cs="Arial"/>
+          <w:sz w:val="24"/>
+          <w:szCs w:val="24"/>
+        </w:rPr>
+        <w:t xml:space="preserve"> - </w:t>
+      </w:r>
+      <w:hyperlink r:id="rId20" w:history="1">
+        <w:r>
+          <w:rPr>
+            <w:rStyle w:val="Hyperlink"/>
+            <w:rFonts w:ascii="Arial" w:hAnsi="Arial" w:cs="Arial"/>
+            <w:sz w:val="24"/>
+            <w:szCs w:val="24"/>
+          </w:rPr>
+          <w:t>https://www.npmjs.com/package/cors</w:t>
+        </w:r>
+      </w:hyperlink>
+      <w:r>
+        <w:rPr>
+          <w:rFonts w:ascii="Arial" w:hAnsi="Arial" w:cs="Arial"/>
+          <w:sz w:val="24"/>
+          <w:szCs w:val="24"/>
+        </w:rPr>
+        <w:t xml:space="preserve"> - </w:t>
+      </w:r>
+      <w:r>
+        <w:rPr>
+          <w:rFonts w:ascii="Arial" w:hAnsi="Arial" w:cs="Arial"/>
+          <w:color w:val="202122"/>
+          <w:sz w:val="21"/>
+          <w:szCs w:val="21"/>
+          <w:shd w:val="clear" w:color="auto" w:fill="FFFFFF"/>
+        </w:rPr>
+        <w:t> mechanism that allows restricted </w:t>
+      </w:r>
+      <w:hyperlink r:id="rId21" w:tooltip="Web resource" w:history="1">
+        <w:r>
+          <w:rPr>
+            <w:rStyle w:val="Hyperlink"/>
+            <w:rFonts w:ascii="Arial" w:hAnsi="Arial" w:cs="Arial"/>
+            <w:color w:val="0645AD"/>
+            <w:sz w:val="21"/>
+            <w:szCs w:val="21"/>
+            <w:shd w:val="clear" w:color="auto" w:fill="FFFFFF"/>
+          </w:rPr>
+          <w:t>resources</w:t>
+        </w:r>
+      </w:hyperlink>
+      <w:r>
+        <w:rPr>
+          <w:rFonts w:ascii="Arial" w:hAnsi="Arial" w:cs="Arial"/>
+          <w:color w:val="202122"/>
+          <w:sz w:val="21"/>
+          <w:szCs w:val="21"/>
+          <w:shd w:val="clear" w:color="auto" w:fill="FFFFFF"/>
+        </w:rPr>
+        <w:t> on a </w:t>
+      </w:r>
+      <w:hyperlink r:id="rId22" w:tooltip="Web page" w:history="1">
+        <w:r>
+          <w:rPr>
+            <w:rStyle w:val="Hyperlink"/>
+            <w:rFonts w:ascii="Arial" w:hAnsi="Arial" w:cs="Arial"/>
+            <w:color w:val="0645AD"/>
+            <w:sz w:val="21"/>
+            <w:szCs w:val="21"/>
+            <w:shd w:val="clear" w:color="auto" w:fill="FFFFFF"/>
+          </w:rPr>
+          <w:t>web page</w:t>
+        </w:r>
+      </w:hyperlink>
+      <w:r>
+        <w:rPr>
+          <w:rFonts w:ascii="Arial" w:hAnsi="Arial" w:cs="Arial"/>
+          <w:color w:val="202122"/>
+          <w:sz w:val="21"/>
+          <w:szCs w:val="21"/>
+          <w:shd w:val="clear" w:color="auto" w:fill="FFFFFF"/>
+        </w:rPr>
+        <w:t> to be requested from another </w:t>
+      </w:r>
+      <w:hyperlink r:id="rId23" w:tooltip="Domain name" w:history="1">
+        <w:r>
+          <w:rPr>
+            <w:rStyle w:val="Hyperlink"/>
+            <w:rFonts w:ascii="Arial" w:hAnsi="Arial" w:cs="Arial"/>
+            <w:color w:val="0645AD"/>
+            <w:sz w:val="21"/>
+            <w:szCs w:val="21"/>
+            <w:shd w:val="clear" w:color="auto" w:fill="FFFFFF"/>
+          </w:rPr>
+          <w:t>domain</w:t>
+        </w:r>
+      </w:hyperlink>
+      <w:r>
+        <w:rPr>
+          <w:rFonts w:ascii="Arial" w:hAnsi="Arial" w:cs="Arial"/>
+          <w:color w:val="202122"/>
+          <w:sz w:val="21"/>
+          <w:szCs w:val="21"/>
+          <w:shd w:val="clear" w:color="auto" w:fill="FFFFFF"/>
+        </w:rPr>
+        <w:t> outside the domain from which the first resource was served.</w:t>
+      </w:r>
+    </w:p>
+    <w:p>
+      <w:pPr>
+        <w:pStyle w:val="ListParagraph"/>
+        <w:numPr>
+          <w:ilvl w:val="1"/>
+          <w:numId w:val="5"/>
+        </w:numPr>
+        <w:rPr>
+          <w:rFonts w:ascii="Arial" w:hAnsi="Arial" w:cs="Arial"/>
+          <w:sz w:val="24"/>
+          <w:szCs w:val="24"/>
+        </w:rPr>
+      </w:pPr>
+      <w:r>
+        <w:rPr>
+          <w:rFonts w:ascii="Arial" w:hAnsi="Arial" w:cs="Arial"/>
+          <w:sz w:val="24"/>
+          <w:szCs w:val="24"/>
+        </w:rPr>
+        <w:t xml:space="preserve">To use this install this, add to </w:t>
+      </w:r>
+      <w:proofErr w:type="spellStart"/>
+      <w:proofErr w:type="gramStart"/>
+      <w:r>
+        <w:rPr>
+          <w:rFonts w:ascii="Arial" w:hAnsi="Arial" w:cs="Arial"/>
+          <w:sz w:val="24"/>
+          <w:szCs w:val="24"/>
+        </w:rPr>
+        <w:t>package.json</w:t>
+      </w:r>
+      <w:proofErr w:type="spellEnd"/>
+      <w:proofErr w:type="gramEnd"/>
+      <w:r>
+        <w:rPr>
+          <w:rFonts w:ascii="Arial" w:hAnsi="Arial" w:cs="Arial"/>
+          <w:sz w:val="24"/>
+          <w:szCs w:val="24"/>
+        </w:rPr>
+        <w:t xml:space="preserve"> then use - </w:t>
+      </w:r>
+      <w:proofErr w:type="spellStart"/>
+      <w:r>
+        <w:rPr>
+          <w:rFonts w:ascii="Arial" w:hAnsi="Arial" w:cs="Arial"/>
+          <w:sz w:val="24"/>
+          <w:szCs w:val="24"/>
+        </w:rPr>
+        <w:t>app.use</w:t>
+      </w:r>
+      <w:proofErr w:type="spellEnd"/>
+      <w:r>
+        <w:rPr>
+          <w:rFonts w:ascii="Arial" w:hAnsi="Arial" w:cs="Arial"/>
+          <w:sz w:val="24"/>
+          <w:szCs w:val="24"/>
+        </w:rPr>
+        <w:t>(</w:t>
+      </w:r>
+      <w:proofErr w:type="spellStart"/>
+      <w:r>
+        <w:rPr>
+          <w:rFonts w:ascii="Arial" w:hAnsi="Arial" w:cs="Arial"/>
+          <w:sz w:val="24"/>
+          <w:szCs w:val="24"/>
+        </w:rPr>
+        <w:t>cors</w:t>
+      </w:r>
+      <w:proofErr w:type="spellEnd"/>
+      <w:r>
+        <w:rPr>
+          <w:rFonts w:ascii="Arial" w:hAnsi="Arial" w:cs="Arial"/>
+          <w:sz w:val="24"/>
+          <w:szCs w:val="24"/>
+        </w:rPr>
+        <w:t>());</w:t>
+      </w:r>
     </w:p>
     <w:sectPr>
       <w:pgSz w:w="11906" w:h="16838"/>
@@ -2424,6 +3079,119 @@
     </w:lvl>
   </w:abstractNum>
   <w:abstractNum w:abstractNumId="1" w15:restartNumberingAfterBreak="0">
+    <w:nsid w:val="300C7D77"/>
+    <w:multiLevelType w:val="hybridMultilevel"/>
+    <w:tmpl w:val="1A72EDCE"/>
+    <w:lvl w:ilvl="0" w:tplc="40090001">
+      <w:start w:val="1"/>
+      <w:numFmt w:val="bullet"/>
+      <w:lvlText w:val=""/>
+      <w:lvlJc w:val="left"/>
+      <w:pPr>
+        <w:ind w:left="720" w:hanging="360"/>
+      </w:pPr>
+      <w:rPr>
+        <w:rFonts w:ascii="Symbol" w:hAnsi="Symbol" w:hint="default"/>
+      </w:rPr>
+    </w:lvl>
+    <w:lvl w:ilvl="1" w:tplc="40090003">
+      <w:start w:val="1"/>
+      <w:numFmt w:val="bullet"/>
+      <w:lvlText w:val="o"/>
+      <w:lvlJc w:val="left"/>
+      <w:pPr>
+        <w:ind w:left="1440" w:hanging="360"/>
+      </w:pPr>
+      <w:rPr>
+        <w:rFonts w:ascii="Courier New" w:hAnsi="Courier New" w:cs="Courier New" w:hint="default"/>
+      </w:rPr>
+    </w:lvl>
+    <w:lvl w:ilvl="2" w:tplc="40090005" w:tentative="1">
+      <w:start w:val="1"/>
+      <w:numFmt w:val="bullet"/>
+      <w:lvlText w:val=""/>
+      <w:lvlJc w:val="left"/>
+      <w:pPr>
+        <w:ind w:left="2160" w:hanging="360"/>
+      </w:pPr>
+      <w:rPr>
+        <w:rFonts w:ascii="Wingdings" w:hAnsi="Wingdings" w:hint="default"/>
+      </w:rPr>
+    </w:lvl>
+    <w:lvl w:ilvl="3" w:tplc="40090001" w:tentative="1">
+      <w:start w:val="1"/>
+      <w:numFmt w:val="bullet"/>
+      <w:lvlText w:val=""/>
+      <w:lvlJc w:val="left"/>
+      <w:pPr>
+        <w:ind w:left="2880" w:hanging="360"/>
+      </w:pPr>
+      <w:rPr>
+        <w:rFonts w:ascii="Symbol" w:hAnsi="Symbol" w:hint="default"/>
+      </w:rPr>
+    </w:lvl>
+    <w:lvl w:ilvl="4" w:tplc="40090003" w:tentative="1">
+      <w:start w:val="1"/>
+      <w:numFmt w:val="bullet"/>
+      <w:lvlText w:val="o"/>
+      <w:lvlJc w:val="left"/>
+      <w:pPr>
+        <w:ind w:left="3600" w:hanging="360"/>
+      </w:pPr>
+      <w:rPr>
+        <w:rFonts w:ascii="Courier New" w:hAnsi="Courier New" w:cs="Courier New" w:hint="default"/>
+      </w:rPr>
+    </w:lvl>
+    <w:lvl w:ilvl="5" w:tplc="40090005" w:tentative="1">
+      <w:start w:val="1"/>
+      <w:numFmt w:val="bullet"/>
+      <w:lvlText w:val=""/>
+      <w:lvlJc w:val="left"/>
+      <w:pPr>
+        <w:ind w:left="4320" w:hanging="360"/>
+      </w:pPr>
+      <w:rPr>
+        <w:rFonts w:ascii="Wingdings" w:hAnsi="Wingdings" w:hint="default"/>
+      </w:rPr>
+    </w:lvl>
+    <w:lvl w:ilvl="6" w:tplc="40090001" w:tentative="1">
+      <w:start w:val="1"/>
+      <w:numFmt w:val="bullet"/>
+      <w:lvlText w:val=""/>
+      <w:lvlJc w:val="left"/>
+      <w:pPr>
+        <w:ind w:left="5040" w:hanging="360"/>
+      </w:pPr>
+      <w:rPr>
+        <w:rFonts w:ascii="Symbol" w:hAnsi="Symbol" w:hint="default"/>
+      </w:rPr>
+    </w:lvl>
+    <w:lvl w:ilvl="7" w:tplc="40090003" w:tentative="1">
+      <w:start w:val="1"/>
+      <w:numFmt w:val="bullet"/>
+      <w:lvlText w:val="o"/>
+      <w:lvlJc w:val="left"/>
+      <w:pPr>
+        <w:ind w:left="5760" w:hanging="360"/>
+      </w:pPr>
+      <w:rPr>
+        <w:rFonts w:ascii="Courier New" w:hAnsi="Courier New" w:cs="Courier New" w:hint="default"/>
+      </w:rPr>
+    </w:lvl>
+    <w:lvl w:ilvl="8" w:tplc="40090005" w:tentative="1">
+      <w:start w:val="1"/>
+      <w:numFmt w:val="bullet"/>
+      <w:lvlText w:val=""/>
+      <w:lvlJc w:val="left"/>
+      <w:pPr>
+        <w:ind w:left="6480" w:hanging="360"/>
+      </w:pPr>
+      <w:rPr>
+        <w:rFonts w:ascii="Wingdings" w:hAnsi="Wingdings" w:hint="default"/>
+      </w:rPr>
+    </w:lvl>
+  </w:abstractNum>
+  <w:abstractNum w:abstractNumId="2" w15:restartNumberingAfterBreak="0">
     <w:nsid w:val="55A72302"/>
     <w:multiLevelType w:val="hybridMultilevel"/>
     <w:tmpl w:val="20A60870"/>
@@ -2512,7 +3280,7 @@
       </w:pPr>
     </w:lvl>
   </w:abstractNum>
-  <w:abstractNum w:abstractNumId="2" w15:restartNumberingAfterBreak="0">
+  <w:abstractNum w:abstractNumId="3" w15:restartNumberingAfterBreak="0">
     <w:nsid w:val="66A357AF"/>
     <w:multiLevelType w:val="hybridMultilevel"/>
     <w:tmpl w:val="176C1276"/>
@@ -2625,7 +3393,7 @@
       </w:rPr>
     </w:lvl>
   </w:abstractNum>
-  <w:abstractNum w:abstractNumId="3" w15:restartNumberingAfterBreak="0">
+  <w:abstractNum w:abstractNumId="4" w15:restartNumberingAfterBreak="0">
     <w:nsid w:val="6B8D4822"/>
     <w:multiLevelType w:val="hybridMultilevel"/>
     <w:tmpl w:val="CFDCB2CC"/>
@@ -2715,16 +3483,19 @@
     </w:lvl>
   </w:abstractNum>
   <w:num w:numId="1">
-    <w:abstractNumId w:val="1"/>
+    <w:abstractNumId w:val="2"/>
   </w:num>
   <w:num w:numId="2">
-    <w:abstractNumId w:val="3"/>
+    <w:abstractNumId w:val="4"/>
   </w:num>
   <w:num w:numId="3">
-    <w:abstractNumId w:val="2"/>
+    <w:abstractNumId w:val="3"/>
   </w:num>
   <w:num w:numId="4">
     <w:abstractNumId w:val="0"/>
+  </w:num>
+  <w:num w:numId="5">
+    <w:abstractNumId w:val="1"/>
   </w:num>
 </w:numbering>
 </file>
@@ -3200,6 +3971,19 @@
       <w:u w:val="single"/>
     </w:rPr>
   </w:style>
+  <w:style w:type="character" w:styleId="HTMLCode">
+    <w:name w:val="HTML Code"/>
+    <w:basedOn w:val="DefaultParagraphFont"/>
+    <w:uiPriority w:val="99"/>
+    <w:semiHidden/>
+    <w:unhideWhenUsed/>
+    <w:rsid w:val="00A72F64"/>
+    <w:rPr>
+      <w:rFonts w:ascii="Courier New" w:eastAsia="Times New Roman" w:hAnsi="Courier New" w:cs="Courier New"/>
+      <w:sz w:val="20"/>
+      <w:szCs w:val="20"/>
+    </w:rPr>
+  </w:style>
 </w:styles>
 </file>
 

</xml_diff>

<commit_message>
router added for projbackend
</commit_message>
<xml_diff>
--- a/Commands and imp Points.docx
+++ b/Commands and imp Points.docx
@@ -2740,8 +2740,6 @@
           <w:szCs w:val="24"/>
         </w:rPr>
       </w:pPr>
-      <w:bookmarkStart w:id="0" w:name="_GoBack"/>
-      <w:bookmarkEnd w:id="0"/>
     </w:p>
     <w:p>
       <w:pPr>
@@ -2952,6 +2950,208 @@
         </w:rPr>
         <w:t>());</w:t>
       </w:r>
+    </w:p>
+    <w:p>
+      <w:pPr>
+        <w:rPr>
+          <w:rFonts w:ascii="Arial" w:hAnsi="Arial" w:cs="Arial"/>
+          <w:sz w:val="24"/>
+          <w:szCs w:val="24"/>
+        </w:rPr>
+      </w:pPr>
+    </w:p>
+    <w:p>
+      <w:pPr>
+        <w:rPr>
+          <w:rFonts w:ascii="Arial" w:hAnsi="Arial" w:cs="Arial"/>
+          <w:b/>
+          <w:sz w:val="24"/>
+          <w:szCs w:val="24"/>
+        </w:rPr>
+      </w:pPr>
+      <w:r>
+        <w:rPr>
+          <w:rFonts w:ascii="Arial" w:hAnsi="Arial" w:cs="Arial"/>
+          <w:b/>
+          <w:sz w:val="24"/>
+          <w:szCs w:val="24"/>
+        </w:rPr>
+        <w:t xml:space="preserve">Routing in express – </w:t>
+      </w:r>
+      <w:r>
+        <w:rPr>
+          <w:rStyle w:val="Emphasis"/>
+          <w:rFonts w:ascii="Arial" w:hAnsi="Arial" w:cs="Arial"/>
+          <w:b/>
+          <w:bCs/>
+          <w:color w:val="353535"/>
+          <w:sz w:val="21"/>
+          <w:szCs w:val="21"/>
+        </w:rPr>
+        <w:t>Routing</w:t>
+      </w:r>
+      <w:r>
+        <w:rPr>
+          <w:rFonts w:ascii="Arial" w:hAnsi="Arial" w:cs="Arial"/>
+          <w:color w:val="555555"/>
+          <w:sz w:val="21"/>
+          <w:szCs w:val="21"/>
+        </w:rPr>
+        <w:t> refers to how an application’s endpoints (URIs) respond to client requests.</w:t>
+      </w:r>
+    </w:p>
+    <w:p>
+      <w:pPr>
+        <w:pStyle w:val="ListParagraph"/>
+        <w:numPr>
+          <w:ilvl w:val="0"/>
+          <w:numId w:val="6"/>
+        </w:numPr>
+        <w:rPr>
+          <w:rFonts w:ascii="Arial" w:hAnsi="Arial" w:cs="Arial"/>
+          <w:sz w:val="24"/>
+          <w:szCs w:val="24"/>
+        </w:rPr>
+      </w:pPr>
+      <w:hyperlink r:id="rId24" w:history="1">
+        <w:r>
+          <w:rPr>
+            <w:rStyle w:val="Hyperlink"/>
+            <w:rFonts w:ascii="Arial" w:hAnsi="Arial" w:cs="Arial"/>
+            <w:sz w:val="24"/>
+            <w:szCs w:val="24"/>
+          </w:rPr>
+          <w:t>https://expressjs.com/en/guide/routing.html</w:t>
+        </w:r>
+      </w:hyperlink>
+    </w:p>
+    <w:p>
+      <w:pPr>
+        <w:pStyle w:val="ListParagraph"/>
+        <w:numPr>
+          <w:ilvl w:val="0"/>
+          <w:numId w:val="6"/>
+        </w:numPr>
+        <w:rPr>
+          <w:rFonts w:ascii="Arial" w:hAnsi="Arial" w:cs="Arial"/>
+          <w:sz w:val="24"/>
+          <w:szCs w:val="24"/>
+        </w:rPr>
+      </w:pPr>
+      <w:r>
+        <w:rPr>
+          <w:rFonts w:ascii="Arial" w:hAnsi="Arial" w:cs="Arial"/>
+          <w:sz w:val="24"/>
+          <w:szCs w:val="24"/>
+        </w:rPr>
+        <w:t xml:space="preserve">User </w:t>
+      </w:r>
+      <w:proofErr w:type="spellStart"/>
+      <w:proofErr w:type="gramStart"/>
+      <w:r>
+        <w:rPr>
+          <w:rFonts w:ascii="Arial" w:hAnsi="Arial" w:cs="Arial"/>
+          <w:sz w:val="24"/>
+          <w:szCs w:val="24"/>
+        </w:rPr>
+        <w:t>express.Router</w:t>
+      </w:r>
+      <w:proofErr w:type="spellEnd"/>
+      <w:proofErr w:type="gramEnd"/>
+      <w:r>
+        <w:rPr>
+          <w:rFonts w:ascii="Arial" w:hAnsi="Arial" w:cs="Arial"/>
+          <w:sz w:val="24"/>
+          <w:szCs w:val="24"/>
+        </w:rPr>
+        <w:t xml:space="preserve"> for easy routing as mentioned in documentation.</w:t>
+      </w:r>
+    </w:p>
+    <w:p>
+      <w:pPr>
+        <w:pStyle w:val="ListParagraph"/>
+        <w:numPr>
+          <w:ilvl w:val="0"/>
+          <w:numId w:val="6"/>
+        </w:numPr>
+        <w:rPr>
+          <w:rFonts w:ascii="Arial" w:hAnsi="Arial" w:cs="Arial"/>
+          <w:sz w:val="24"/>
+          <w:szCs w:val="24"/>
+        </w:rPr>
+      </w:pPr>
+      <w:proofErr w:type="spellStart"/>
+      <w:r>
+        <w:rPr>
+          <w:rFonts w:ascii="Arial" w:hAnsi="Arial" w:cs="Arial"/>
+          <w:sz w:val="24"/>
+          <w:szCs w:val="24"/>
+        </w:rPr>
+        <w:t>Eg</w:t>
+      </w:r>
+      <w:proofErr w:type="spellEnd"/>
+      <w:r>
+        <w:rPr>
+          <w:rFonts w:ascii="Arial" w:hAnsi="Arial" w:cs="Arial"/>
+          <w:sz w:val="24"/>
+          <w:szCs w:val="24"/>
+        </w:rPr>
+        <w:t xml:space="preserve"> –</w:t>
+      </w:r>
+    </w:p>
+    <w:p>
+      <w:pPr>
+        <w:pStyle w:val="ListParagraph"/>
+        <w:rPr>
+          <w:rFonts w:ascii="Arial" w:hAnsi="Arial" w:cs="Arial"/>
+          <w:sz w:val="24"/>
+          <w:szCs w:val="24"/>
+        </w:rPr>
+      </w:pPr>
+      <w:r>
+        <w:rPr>
+          <w:rFonts w:ascii="Arial" w:hAnsi="Arial" w:cs="Arial"/>
+          <w:sz w:val="24"/>
+          <w:szCs w:val="24"/>
+        </w:rPr>
+        <w:drawing>
+          <wp:inline distT="0" distB="0" distL="0" distR="0" wp14:anchorId="6359C979" wp14:editId="1F583859">
+            <wp:extent cx="3332085" cy="1436370"/>
+            <wp:effectExtent l="0" t="0" r="1905" b="0"/>
+            <wp:docPr id="2" name="Picture 2"/>
+            <wp:cNvGraphicFramePr>
+              <a:graphicFrameLocks xmlns:a="http://schemas.openxmlformats.org/drawingml/2006/main" noChangeAspect="1"/>
+            </wp:cNvGraphicFramePr>
+            <a:graphic xmlns:a="http://schemas.openxmlformats.org/drawingml/2006/main">
+              <a:graphicData uri="http://schemas.openxmlformats.org/drawingml/2006/picture">
+                <pic:pic xmlns:pic="http://schemas.openxmlformats.org/drawingml/2006/picture">
+                  <pic:nvPicPr>
+                    <pic:cNvPr id="1" name=""/>
+                    <pic:cNvPicPr/>
+                  </pic:nvPicPr>
+                  <pic:blipFill>
+                    <a:blip r:embed="rId25"/>
+                    <a:stretch>
+                      <a:fillRect/>
+                    </a:stretch>
+                  </pic:blipFill>
+                  <pic:spPr>
+                    <a:xfrm>
+                      <a:off x="0" y="0"/>
+                      <a:ext cx="3410013" cy="1469962"/>
+                    </a:xfrm>
+                    <a:prstGeom prst="rect">
+                      <a:avLst/>
+                    </a:prstGeom>
+                  </pic:spPr>
+                </pic:pic>
+              </a:graphicData>
+            </a:graphic>
+          </wp:inline>
+        </w:drawing>
+      </w:r>
+      <w:bookmarkStart w:id="0" w:name="_GoBack"/>
+      <w:bookmarkEnd w:id="0"/>
     </w:p>
     <w:sectPr>
       <w:pgSz w:w="11906" w:h="16838"/>
@@ -3079,6 +3279,119 @@
     </w:lvl>
   </w:abstractNum>
   <w:abstractNum w:abstractNumId="1" w15:restartNumberingAfterBreak="0">
+    <w:nsid w:val="233C640E"/>
+    <w:multiLevelType w:val="hybridMultilevel"/>
+    <w:tmpl w:val="88F46464"/>
+    <w:lvl w:ilvl="0" w:tplc="40090001">
+      <w:start w:val="1"/>
+      <w:numFmt w:val="bullet"/>
+      <w:lvlText w:val=""/>
+      <w:lvlJc w:val="left"/>
+      <w:pPr>
+        <w:ind w:left="720" w:hanging="360"/>
+      </w:pPr>
+      <w:rPr>
+        <w:rFonts w:ascii="Symbol" w:hAnsi="Symbol" w:hint="default"/>
+      </w:rPr>
+    </w:lvl>
+    <w:lvl w:ilvl="1" w:tplc="40090003" w:tentative="1">
+      <w:start w:val="1"/>
+      <w:numFmt w:val="bullet"/>
+      <w:lvlText w:val="o"/>
+      <w:lvlJc w:val="left"/>
+      <w:pPr>
+        <w:ind w:left="1440" w:hanging="360"/>
+      </w:pPr>
+      <w:rPr>
+        <w:rFonts w:ascii="Courier New" w:hAnsi="Courier New" w:cs="Courier New" w:hint="default"/>
+      </w:rPr>
+    </w:lvl>
+    <w:lvl w:ilvl="2" w:tplc="40090005" w:tentative="1">
+      <w:start w:val="1"/>
+      <w:numFmt w:val="bullet"/>
+      <w:lvlText w:val=""/>
+      <w:lvlJc w:val="left"/>
+      <w:pPr>
+        <w:ind w:left="2160" w:hanging="360"/>
+      </w:pPr>
+      <w:rPr>
+        <w:rFonts w:ascii="Wingdings" w:hAnsi="Wingdings" w:hint="default"/>
+      </w:rPr>
+    </w:lvl>
+    <w:lvl w:ilvl="3" w:tplc="40090001" w:tentative="1">
+      <w:start w:val="1"/>
+      <w:numFmt w:val="bullet"/>
+      <w:lvlText w:val=""/>
+      <w:lvlJc w:val="left"/>
+      <w:pPr>
+        <w:ind w:left="2880" w:hanging="360"/>
+      </w:pPr>
+      <w:rPr>
+        <w:rFonts w:ascii="Symbol" w:hAnsi="Symbol" w:hint="default"/>
+      </w:rPr>
+    </w:lvl>
+    <w:lvl w:ilvl="4" w:tplc="40090003" w:tentative="1">
+      <w:start w:val="1"/>
+      <w:numFmt w:val="bullet"/>
+      <w:lvlText w:val="o"/>
+      <w:lvlJc w:val="left"/>
+      <w:pPr>
+        <w:ind w:left="3600" w:hanging="360"/>
+      </w:pPr>
+      <w:rPr>
+        <w:rFonts w:ascii="Courier New" w:hAnsi="Courier New" w:cs="Courier New" w:hint="default"/>
+      </w:rPr>
+    </w:lvl>
+    <w:lvl w:ilvl="5" w:tplc="40090005" w:tentative="1">
+      <w:start w:val="1"/>
+      <w:numFmt w:val="bullet"/>
+      <w:lvlText w:val=""/>
+      <w:lvlJc w:val="left"/>
+      <w:pPr>
+        <w:ind w:left="4320" w:hanging="360"/>
+      </w:pPr>
+      <w:rPr>
+        <w:rFonts w:ascii="Wingdings" w:hAnsi="Wingdings" w:hint="default"/>
+      </w:rPr>
+    </w:lvl>
+    <w:lvl w:ilvl="6" w:tplc="40090001" w:tentative="1">
+      <w:start w:val="1"/>
+      <w:numFmt w:val="bullet"/>
+      <w:lvlText w:val=""/>
+      <w:lvlJc w:val="left"/>
+      <w:pPr>
+        <w:ind w:left="5040" w:hanging="360"/>
+      </w:pPr>
+      <w:rPr>
+        <w:rFonts w:ascii="Symbol" w:hAnsi="Symbol" w:hint="default"/>
+      </w:rPr>
+    </w:lvl>
+    <w:lvl w:ilvl="7" w:tplc="40090003" w:tentative="1">
+      <w:start w:val="1"/>
+      <w:numFmt w:val="bullet"/>
+      <w:lvlText w:val="o"/>
+      <w:lvlJc w:val="left"/>
+      <w:pPr>
+        <w:ind w:left="5760" w:hanging="360"/>
+      </w:pPr>
+      <w:rPr>
+        <w:rFonts w:ascii="Courier New" w:hAnsi="Courier New" w:cs="Courier New" w:hint="default"/>
+      </w:rPr>
+    </w:lvl>
+    <w:lvl w:ilvl="8" w:tplc="40090005" w:tentative="1">
+      <w:start w:val="1"/>
+      <w:numFmt w:val="bullet"/>
+      <w:lvlText w:val=""/>
+      <w:lvlJc w:val="left"/>
+      <w:pPr>
+        <w:ind w:left="6480" w:hanging="360"/>
+      </w:pPr>
+      <w:rPr>
+        <w:rFonts w:ascii="Wingdings" w:hAnsi="Wingdings" w:hint="default"/>
+      </w:rPr>
+    </w:lvl>
+  </w:abstractNum>
+  <w:abstractNum w:abstractNumId="2" w15:restartNumberingAfterBreak="0">
     <w:nsid w:val="300C7D77"/>
     <w:multiLevelType w:val="hybridMultilevel"/>
     <w:tmpl w:val="1A72EDCE"/>
@@ -3191,7 +3504,7 @@
       </w:rPr>
     </w:lvl>
   </w:abstractNum>
-  <w:abstractNum w:abstractNumId="2" w15:restartNumberingAfterBreak="0">
+  <w:abstractNum w:abstractNumId="3" w15:restartNumberingAfterBreak="0">
     <w:nsid w:val="55A72302"/>
     <w:multiLevelType w:val="hybridMultilevel"/>
     <w:tmpl w:val="20A60870"/>
@@ -3280,7 +3593,7 @@
       </w:pPr>
     </w:lvl>
   </w:abstractNum>
-  <w:abstractNum w:abstractNumId="3" w15:restartNumberingAfterBreak="0">
+  <w:abstractNum w:abstractNumId="4" w15:restartNumberingAfterBreak="0">
     <w:nsid w:val="66A357AF"/>
     <w:multiLevelType w:val="hybridMultilevel"/>
     <w:tmpl w:val="176C1276"/>
@@ -3393,7 +3706,7 @@
       </w:rPr>
     </w:lvl>
   </w:abstractNum>
-  <w:abstractNum w:abstractNumId="4" w15:restartNumberingAfterBreak="0">
+  <w:abstractNum w:abstractNumId="5" w15:restartNumberingAfterBreak="0">
     <w:nsid w:val="6B8D4822"/>
     <w:multiLevelType w:val="hybridMultilevel"/>
     <w:tmpl w:val="CFDCB2CC"/>
@@ -3483,18 +3796,21 @@
     </w:lvl>
   </w:abstractNum>
   <w:num w:numId="1">
-    <w:abstractNumId w:val="2"/>
+    <w:abstractNumId w:val="3"/>
   </w:num>
   <w:num w:numId="2">
-    <w:abstractNumId w:val="4"/>
+    <w:abstractNumId w:val="5"/>
   </w:num>
   <w:num w:numId="3">
-    <w:abstractNumId w:val="3"/>
+    <w:abstractNumId w:val="4"/>
   </w:num>
   <w:num w:numId="4">
     <w:abstractNumId w:val="0"/>
   </w:num>
   <w:num w:numId="5">
+    <w:abstractNumId w:val="2"/>
+  </w:num>
+  <w:num w:numId="6">
     <w:abstractNumId w:val="1"/>
   </w:num>
 </w:numbering>
@@ -3984,6 +4300,17 @@
       <w:szCs w:val="20"/>
     </w:rPr>
   </w:style>
+  <w:style w:type="character" w:styleId="Emphasis">
+    <w:name w:val="Emphasis"/>
+    <w:basedOn w:val="DefaultParagraphFont"/>
+    <w:uiPriority w:val="20"/>
+    <w:qFormat/>
+    <w:rsid w:val="00512529"/>
+    <w:rPr>
+      <w:i/>
+      <w:iCs/>
+    </w:rPr>
+  </w:style>
 </w:styles>
 </file>
 

</xml_diff>

<commit_message>
basic controller added for auth route
</commit_message>
<xml_diff>
--- a/Commands and imp Points.docx
+++ b/Commands and imp Points.docx
@@ -3150,8 +3150,171 @@
           </wp:inline>
         </w:drawing>
       </w:r>
-      <w:bookmarkStart w:id="0" w:name="_GoBack"/>
-      <w:bookmarkEnd w:id="0"/>
+    </w:p>
+    <w:p>
+      <w:pPr>
+        <w:pStyle w:val="ListParagraph"/>
+        <w:rPr>
+          <w:rFonts w:ascii="Arial" w:hAnsi="Arial" w:cs="Arial"/>
+          <w:sz w:val="24"/>
+          <w:szCs w:val="24"/>
+        </w:rPr>
+      </w:pPr>
+    </w:p>
+    <w:p>
+      <w:pPr>
+        <w:pStyle w:val="ListParagraph"/>
+        <w:rPr>
+          <w:rFonts w:ascii="Arial" w:hAnsi="Arial" w:cs="Arial"/>
+          <w:sz w:val="24"/>
+          <w:szCs w:val="24"/>
+        </w:rPr>
+      </w:pPr>
+    </w:p>
+    <w:p>
+      <w:pPr>
+        <w:pStyle w:val="ListParagraph"/>
+        <w:ind w:left="0"/>
+        <w:rPr>
+          <w:rFonts w:cstheme="minorHAnsi"/>
+          <w:b/>
+          <w:sz w:val="24"/>
+          <w:szCs w:val="24"/>
+        </w:rPr>
+      </w:pPr>
+      <w:r>
+        <w:rPr>
+          <w:rFonts w:ascii="Arial" w:hAnsi="Arial" w:cs="Arial"/>
+          <w:b/>
+          <w:sz w:val="24"/>
+          <w:szCs w:val="24"/>
+        </w:rPr>
+        <w:t xml:space="preserve">Controller </w:t>
+      </w:r>
+      <w:r>
+        <w:rPr>
+          <w:rFonts w:ascii="Arial" w:hAnsi="Arial" w:cs="Arial"/>
+          <w:b/>
+          <w:sz w:val="24"/>
+          <w:szCs w:val="24"/>
+        </w:rPr>
+        <w:t>–</w:t>
+      </w:r>
+      <w:r>
+        <w:rPr>
+          <w:rFonts w:ascii="Arial" w:hAnsi="Arial" w:cs="Arial"/>
+          <w:b/>
+          <w:sz w:val="24"/>
+          <w:szCs w:val="24"/>
+        </w:rPr>
+        <w:t xml:space="preserve"> </w:t>
+      </w:r>
+      <w:r>
+        <w:rPr>
+          <w:rFonts w:cstheme="minorHAnsi"/>
+          <w:color w:val="111111"/>
+          <w:sz w:val="24"/>
+          <w:szCs w:val="24"/>
+          <w:shd w:val="clear" w:color="auto" w:fill="FFFFFF"/>
+        </w:rPr>
+        <w:t xml:space="preserve">Controllers are typically </w:t>
+      </w:r>
+      <w:r>
+        <w:rPr>
+          <w:rFonts w:cstheme="minorHAnsi"/>
+          <w:color w:val="111111"/>
+          <w:sz w:val="24"/>
+          <w:szCs w:val="24"/>
+          <w:shd w:val="clear" w:color="auto" w:fill="FFFFFF"/>
+        </w:rPr>
+        <w:t>call back</w:t>
+      </w:r>
+      <w:r>
+        <w:rPr>
+          <w:rFonts w:cstheme="minorHAnsi"/>
+          <w:color w:val="111111"/>
+          <w:sz w:val="24"/>
+          <w:szCs w:val="24"/>
+          <w:shd w:val="clear" w:color="auto" w:fill="FFFFFF"/>
+        </w:rPr>
+        <w:t xml:space="preserve"> functions that corresponds to the routers to handle requests. </w:t>
+      </w:r>
+      <w:r>
+        <w:rPr>
+          <w:rFonts w:cstheme="minorHAnsi"/>
+          <w:color w:val="111111"/>
+          <w:sz w:val="24"/>
+          <w:szCs w:val="24"/>
+          <w:shd w:val="clear" w:color="auto" w:fill="FFFFFF"/>
+        </w:rPr>
+        <w:t xml:space="preserve"> All functions of routes are written in controller file. Keep file name of route and controller same.</w:t>
+      </w:r>
+    </w:p>
+    <w:p>
+      <w:pPr>
+        <w:pStyle w:val="ListParagraph"/>
+        <w:numPr>
+          <w:ilvl w:val="0"/>
+          <w:numId w:val="7"/>
+        </w:numPr>
+        <w:rPr>
+          <w:rFonts w:ascii="Arial" w:hAnsi="Arial" w:cs="Arial"/>
+          <w:b/>
+          <w:sz w:val="24"/>
+          <w:szCs w:val="24"/>
+        </w:rPr>
+      </w:pPr>
+      <w:hyperlink r:id="rId26" w:history="1">
+        <w:r>
+          <w:rPr>
+            <w:rStyle w:val="Hyperlink"/>
+            <w:rFonts w:ascii="Arial" w:hAnsi="Arial" w:cs="Arial"/>
+            <w:b/>
+            <w:sz w:val="24"/>
+            <w:szCs w:val="24"/>
+          </w:rPr>
+          <w:t>https://dev.to/ericchapman/nodejs-express-part-5-routes-and-controllers-55d3</w:t>
+        </w:r>
+      </w:hyperlink>
+    </w:p>
+    <w:p>
+      <w:pPr>
+        <w:pStyle w:val="ListParagraph"/>
+        <w:numPr>
+          <w:ilvl w:val="0"/>
+          <w:numId w:val="7"/>
+        </w:numPr>
+        <w:rPr>
+          <w:rFonts w:ascii="Arial" w:hAnsi="Arial" w:cs="Arial"/>
+          <w:b/>
+          <w:sz w:val="24"/>
+          <w:szCs w:val="24"/>
+        </w:rPr>
+      </w:pPr>
+      <w:hyperlink r:id="rId27" w:history="1">
+        <w:r>
+          <w:rPr>
+            <w:rStyle w:val="Hyperlink"/>
+            <w:rFonts w:ascii="Arial" w:hAnsi="Arial" w:cs="Arial"/>
+            <w:b/>
+            <w:sz w:val="24"/>
+            <w:szCs w:val="24"/>
+          </w:rPr>
+          <w:t>https://lo-victoria.com/build-a-rest-api-with-nodejs-routes-and-con</w:t>
+        </w:r>
+        <w:bookmarkStart w:id="0" w:name="_GoBack"/>
+        <w:bookmarkEnd w:id="0"/>
+        <w:r>
+          <w:rPr>
+            <w:rStyle w:val="Hyperlink"/>
+            <w:rFonts w:ascii="Arial" w:hAnsi="Arial" w:cs="Arial"/>
+            <w:b/>
+            <w:sz w:val="24"/>
+            <w:szCs w:val="24"/>
+          </w:rPr>
+          <w:t>trollers</w:t>
+        </w:r>
+      </w:hyperlink>
     </w:p>
     <w:sectPr>
       <w:pgSz w:w="11906" w:h="16838"/>
@@ -3166,6 +3329,119 @@
 <file path=word/numbering.xml><?xml version="1.0" encoding="utf-8"?>
 <w:numbering xmlns:wpc="http://schemas.microsoft.com/office/word/2010/wordprocessingCanvas" xmlns:cx="http://schemas.microsoft.com/office/drawing/2014/chartex" xmlns:cx1="http://schemas.microsoft.com/office/drawing/2015/9/8/chartex" xmlns:cx2="http://schemas.microsoft.com/office/drawing/2015/10/21/chartex" xmlns:cx3="http://schemas.microsoft.com/office/drawing/2016/5/9/chartex" xmlns:cx4="http://schemas.microsoft.com/office/drawing/2016/5/10/chartex" xmlns:cx5="http://schemas.microsoft.com/office/drawing/2016/5/11/chartex" xmlns:cx6="http://schemas.microsoft.com/office/drawing/2016/5/12/chartex" xmlns:cx7="http://schemas.microsoft.com/office/drawing/2016/5/13/chartex" xmlns:cx8="http://schemas.microsoft.com/office/drawing/2016/5/14/chartex" xmlns:mc="http://schemas.openxmlformats.org/markup-compatibility/2006" xmlns:aink="http://schemas.microsoft.com/office/drawing/2016/ink" xmlns:am3d="http://schemas.microsoft.com/office/drawing/2017/model3d" xmlns:o="urn:schemas-microsoft-com:office:office" xmlns:r="http://schemas.openxmlformats.org/officeDocument/2006/relationships" xmlns:m="http://schemas.openxmlformats.org/officeDocument/2006/math" xmlns:v="urn:schemas-microsoft-com:vml" xmlns:wp14="http://schemas.microsoft.com/office/word/2010/wordprocessingDrawing" xmlns:wp="http://schemas.openxmlformats.org/drawingml/2006/wordprocessingDrawing" xmlns:w10="urn:schemas-microsoft-com:office:word" xmlns:w="http://schemas.openxmlformats.org/wordprocessingml/2006/main" xmlns:w14="http://schemas.microsoft.com/office/word/2010/wordml" xmlns:w15="http://schemas.microsoft.com/office/word/2012/wordml" xmlns:w16cid="http://schemas.microsoft.com/office/word/2016/wordml/cid" xmlns:w16se="http://schemas.microsoft.com/office/word/2015/wordml/symex" xmlns:wpg="http://schemas.microsoft.com/office/word/2010/wordprocessingGroup" xmlns:wpi="http://schemas.microsoft.com/office/word/2010/wordprocessingInk" xmlns:wne="http://schemas.microsoft.com/office/word/2006/wordml" xmlns:wps="http://schemas.microsoft.com/office/word/2010/wordprocessingShape" mc:Ignorable="w14 w15 w16se w16cid wp14">
   <w:abstractNum w:abstractNumId="0" w15:restartNumberingAfterBreak="0">
+    <w:nsid w:val="06482ED7"/>
+    <w:multiLevelType w:val="hybridMultilevel"/>
+    <w:tmpl w:val="3B827644"/>
+    <w:lvl w:ilvl="0" w:tplc="40090001">
+      <w:start w:val="1"/>
+      <w:numFmt w:val="bullet"/>
+      <w:lvlText w:val=""/>
+      <w:lvlJc w:val="left"/>
+      <w:pPr>
+        <w:ind w:left="720" w:hanging="360"/>
+      </w:pPr>
+      <w:rPr>
+        <w:rFonts w:ascii="Symbol" w:hAnsi="Symbol" w:hint="default"/>
+      </w:rPr>
+    </w:lvl>
+    <w:lvl w:ilvl="1" w:tplc="40090003" w:tentative="1">
+      <w:start w:val="1"/>
+      <w:numFmt w:val="bullet"/>
+      <w:lvlText w:val="o"/>
+      <w:lvlJc w:val="left"/>
+      <w:pPr>
+        <w:ind w:left="1440" w:hanging="360"/>
+      </w:pPr>
+      <w:rPr>
+        <w:rFonts w:ascii="Courier New" w:hAnsi="Courier New" w:cs="Courier New" w:hint="default"/>
+      </w:rPr>
+    </w:lvl>
+    <w:lvl w:ilvl="2" w:tplc="40090005" w:tentative="1">
+      <w:start w:val="1"/>
+      <w:numFmt w:val="bullet"/>
+      <w:lvlText w:val=""/>
+      <w:lvlJc w:val="left"/>
+      <w:pPr>
+        <w:ind w:left="2160" w:hanging="360"/>
+      </w:pPr>
+      <w:rPr>
+        <w:rFonts w:ascii="Wingdings" w:hAnsi="Wingdings" w:hint="default"/>
+      </w:rPr>
+    </w:lvl>
+    <w:lvl w:ilvl="3" w:tplc="40090001" w:tentative="1">
+      <w:start w:val="1"/>
+      <w:numFmt w:val="bullet"/>
+      <w:lvlText w:val=""/>
+      <w:lvlJc w:val="left"/>
+      <w:pPr>
+        <w:ind w:left="2880" w:hanging="360"/>
+      </w:pPr>
+      <w:rPr>
+        <w:rFonts w:ascii="Symbol" w:hAnsi="Symbol" w:hint="default"/>
+      </w:rPr>
+    </w:lvl>
+    <w:lvl w:ilvl="4" w:tplc="40090003" w:tentative="1">
+      <w:start w:val="1"/>
+      <w:numFmt w:val="bullet"/>
+      <w:lvlText w:val="o"/>
+      <w:lvlJc w:val="left"/>
+      <w:pPr>
+        <w:ind w:left="3600" w:hanging="360"/>
+      </w:pPr>
+      <w:rPr>
+        <w:rFonts w:ascii="Courier New" w:hAnsi="Courier New" w:cs="Courier New" w:hint="default"/>
+      </w:rPr>
+    </w:lvl>
+    <w:lvl w:ilvl="5" w:tplc="40090005" w:tentative="1">
+      <w:start w:val="1"/>
+      <w:numFmt w:val="bullet"/>
+      <w:lvlText w:val=""/>
+      <w:lvlJc w:val="left"/>
+      <w:pPr>
+        <w:ind w:left="4320" w:hanging="360"/>
+      </w:pPr>
+      <w:rPr>
+        <w:rFonts w:ascii="Wingdings" w:hAnsi="Wingdings" w:hint="default"/>
+      </w:rPr>
+    </w:lvl>
+    <w:lvl w:ilvl="6" w:tplc="40090001" w:tentative="1">
+      <w:start w:val="1"/>
+      <w:numFmt w:val="bullet"/>
+      <w:lvlText w:val=""/>
+      <w:lvlJc w:val="left"/>
+      <w:pPr>
+        <w:ind w:left="5040" w:hanging="360"/>
+      </w:pPr>
+      <w:rPr>
+        <w:rFonts w:ascii="Symbol" w:hAnsi="Symbol" w:hint="default"/>
+      </w:rPr>
+    </w:lvl>
+    <w:lvl w:ilvl="7" w:tplc="40090003" w:tentative="1">
+      <w:start w:val="1"/>
+      <w:numFmt w:val="bullet"/>
+      <w:lvlText w:val="o"/>
+      <w:lvlJc w:val="left"/>
+      <w:pPr>
+        <w:ind w:left="5760" w:hanging="360"/>
+      </w:pPr>
+      <w:rPr>
+        <w:rFonts w:ascii="Courier New" w:hAnsi="Courier New" w:cs="Courier New" w:hint="default"/>
+      </w:rPr>
+    </w:lvl>
+    <w:lvl w:ilvl="8" w:tplc="40090005" w:tentative="1">
+      <w:start w:val="1"/>
+      <w:numFmt w:val="bullet"/>
+      <w:lvlText w:val=""/>
+      <w:lvlJc w:val="left"/>
+      <w:pPr>
+        <w:ind w:left="6480" w:hanging="360"/>
+      </w:pPr>
+      <w:rPr>
+        <w:rFonts w:ascii="Wingdings" w:hAnsi="Wingdings" w:hint="default"/>
+      </w:rPr>
+    </w:lvl>
+  </w:abstractNum>
+  <w:abstractNum w:abstractNumId="1" w15:restartNumberingAfterBreak="0">
     <w:nsid w:val="2329054A"/>
     <w:multiLevelType w:val="hybridMultilevel"/>
     <w:tmpl w:val="148EE27C"/>
@@ -3278,7 +3554,7 @@
       </w:rPr>
     </w:lvl>
   </w:abstractNum>
-  <w:abstractNum w:abstractNumId="1" w15:restartNumberingAfterBreak="0">
+  <w:abstractNum w:abstractNumId="2" w15:restartNumberingAfterBreak="0">
     <w:nsid w:val="233C640E"/>
     <w:multiLevelType w:val="hybridMultilevel"/>
     <w:tmpl w:val="88F46464"/>
@@ -3391,7 +3667,7 @@
       </w:rPr>
     </w:lvl>
   </w:abstractNum>
-  <w:abstractNum w:abstractNumId="2" w15:restartNumberingAfterBreak="0">
+  <w:abstractNum w:abstractNumId="3" w15:restartNumberingAfterBreak="0">
     <w:nsid w:val="300C7D77"/>
     <w:multiLevelType w:val="hybridMultilevel"/>
     <w:tmpl w:val="1A72EDCE"/>
@@ -3504,7 +3780,7 @@
       </w:rPr>
     </w:lvl>
   </w:abstractNum>
-  <w:abstractNum w:abstractNumId="3" w15:restartNumberingAfterBreak="0">
+  <w:abstractNum w:abstractNumId="4" w15:restartNumberingAfterBreak="0">
     <w:nsid w:val="55A72302"/>
     <w:multiLevelType w:val="hybridMultilevel"/>
     <w:tmpl w:val="20A60870"/>
@@ -3593,7 +3869,7 @@
       </w:pPr>
     </w:lvl>
   </w:abstractNum>
-  <w:abstractNum w:abstractNumId="4" w15:restartNumberingAfterBreak="0">
+  <w:abstractNum w:abstractNumId="5" w15:restartNumberingAfterBreak="0">
     <w:nsid w:val="66A357AF"/>
     <w:multiLevelType w:val="hybridMultilevel"/>
     <w:tmpl w:val="176C1276"/>
@@ -3706,7 +3982,7 @@
       </w:rPr>
     </w:lvl>
   </w:abstractNum>
-  <w:abstractNum w:abstractNumId="5" w15:restartNumberingAfterBreak="0">
+  <w:abstractNum w:abstractNumId="6" w15:restartNumberingAfterBreak="0">
     <w:nsid w:val="6B8D4822"/>
     <w:multiLevelType w:val="hybridMultilevel"/>
     <w:tmpl w:val="CFDCB2CC"/>
@@ -3796,22 +4072,25 @@
     </w:lvl>
   </w:abstractNum>
   <w:num w:numId="1">
+    <w:abstractNumId w:val="4"/>
+  </w:num>
+  <w:num w:numId="2">
+    <w:abstractNumId w:val="6"/>
+  </w:num>
+  <w:num w:numId="3">
+    <w:abstractNumId w:val="5"/>
+  </w:num>
+  <w:num w:numId="4">
+    <w:abstractNumId w:val="1"/>
+  </w:num>
+  <w:num w:numId="5">
     <w:abstractNumId w:val="3"/>
   </w:num>
-  <w:num w:numId="2">
-    <w:abstractNumId w:val="5"/>
-  </w:num>
-  <w:num w:numId="3">
-    <w:abstractNumId w:val="4"/>
-  </w:num>
-  <w:num w:numId="4">
-    <w:abstractNumId w:val="0"/>
-  </w:num>
-  <w:num w:numId="5">
+  <w:num w:numId="6">
     <w:abstractNumId w:val="2"/>
   </w:num>
-  <w:num w:numId="6">
-    <w:abstractNumId w:val="1"/>
+  <w:num w:numId="7">
+    <w:abstractNumId w:val="0"/>
   </w:num>
 </w:numbering>
 </file>

</xml_diff>

<commit_message>
saving user to database done
</commit_message>
<xml_diff>
--- a/Commands and imp Points.docx
+++ b/Commands and imp Points.docx
@@ -3244,27 +3244,7 @@
             <w:sz w:val="24"/>
             <w:szCs w:val="24"/>
           </w:rPr>
-          <w:t>https://dev.to/ericchapman/nodejs-express-part-5-routes-an</w:t>
-        </w:r>
-        <w:r>
-          <w:rPr>
-            <w:rStyle w:val="Hyperlink"/>
-            <w:rFonts w:ascii="Arial" w:hAnsi="Arial" w:cs="Arial"/>
-            <w:b/>
-            <w:sz w:val="24"/>
-            <w:szCs w:val="24"/>
-          </w:rPr>
-          <w:t>d</w:t>
-        </w:r>
-        <w:r>
-          <w:rPr>
-            <w:rStyle w:val="Hyperlink"/>
-            <w:rFonts w:ascii="Arial" w:hAnsi="Arial" w:cs="Arial"/>
-            <w:b/>
-            <w:sz w:val="24"/>
-            <w:szCs w:val="24"/>
-          </w:rPr>
-          <w:t>-controllers-55d3</w:t>
+          <w:t>https://dev.to/ericchapman/nodejs-express-part-5-routes-and-controllers-55d3</w:t>
         </w:r>
       </w:hyperlink>
     </w:p>
@@ -3491,99 +3471,126 @@
           <w:szCs w:val="24"/>
         </w:rPr>
       </w:pPr>
+    </w:p>
+    <w:p>
+      <w:pPr>
+        <w:pStyle w:val="ListParagraph"/>
+        <w:ind w:left="0"/>
+        <w:rPr>
+          <w:rFonts w:ascii="Arial" w:hAnsi="Arial" w:cs="Arial"/>
+          <w:b/>
+          <w:sz w:val="24"/>
+          <w:szCs w:val="24"/>
+        </w:rPr>
+      </w:pPr>
+      <w:r>
+        <w:rPr>
+          <w:rFonts w:ascii="Arial" w:hAnsi="Arial" w:cs="Arial"/>
+          <w:b/>
+          <w:sz w:val="24"/>
+          <w:szCs w:val="24"/>
+        </w:rPr>
+        <w:t xml:space="preserve">Express validator - </w:t>
+      </w:r>
+      <w:hyperlink r:id="rId28" w:history="1">
+        <w:r>
+          <w:rPr>
+            <w:rStyle w:val="Hyperlink"/>
+            <w:rFonts w:ascii="Arial" w:hAnsi="Arial" w:cs="Arial"/>
+            <w:sz w:val="24"/>
+            <w:szCs w:val="24"/>
+          </w:rPr>
+          <w:t>https://express-validator.github.io/docs/</w:t>
+        </w:r>
+      </w:hyperlink>
+    </w:p>
+    <w:p>
+      <w:pPr>
+        <w:pStyle w:val="ListParagraph"/>
+        <w:ind w:left="0"/>
+        <w:rPr>
+          <w:rFonts w:ascii="Arial" w:hAnsi="Arial" w:cs="Arial"/>
+          <w:sz w:val="24"/>
+          <w:szCs w:val="24"/>
+        </w:rPr>
+      </w:pPr>
+      <w:r>
+        <w:rPr>
+          <w:rFonts w:ascii="Arial" w:hAnsi="Arial" w:cs="Arial"/>
+          <w:sz w:val="24"/>
+          <w:szCs w:val="24"/>
+        </w:rPr>
+        <w:t>Used to validate data before saving data to database.</w:t>
+      </w:r>
+    </w:p>
+    <w:p>
+      <w:pPr>
+        <w:pStyle w:val="ListParagraph"/>
+        <w:ind w:left="0"/>
+        <w:rPr>
+          <w:rFonts w:ascii="Arial" w:hAnsi="Arial" w:cs="Arial"/>
+          <w:b/>
+          <w:sz w:val="24"/>
+          <w:szCs w:val="24"/>
+        </w:rPr>
+      </w:pPr>
+      <w:r>
+        <w:rPr>
+          <w:rFonts w:ascii="Arial" w:hAnsi="Arial" w:cs="Arial"/>
+          <w:b/>
+          <w:sz w:val="24"/>
+          <w:szCs w:val="24"/>
+        </w:rPr>
+        <w:softHyphen/>
+      </w:r>
+      <w:r>
+        <w:rPr>
+          <w:rFonts w:ascii="Arial" w:hAnsi="Arial" w:cs="Arial"/>
+          <w:b/>
+          <w:sz w:val="24"/>
+          <w:szCs w:val="24"/>
+        </w:rPr>
+        <w:softHyphen/>
+      </w:r>
+      <w:r>
+        <w:rPr>
+          <w:rFonts w:ascii="Arial" w:hAnsi="Arial" w:cs="Arial"/>
+          <w:b/>
+          <w:sz w:val="24"/>
+          <w:szCs w:val="24"/>
+        </w:rPr>
+        <w:softHyphen/>
+      </w:r>
+      <w:r>
+        <w:rPr>
+          <w:rFonts w:ascii="Arial" w:hAnsi="Arial" w:cs="Arial"/>
+          <w:b/>
+          <w:sz w:val="24"/>
+          <w:szCs w:val="24"/>
+        </w:rPr>
+        <w:softHyphen/>
+      </w:r>
+    </w:p>
+    <w:p>
+      <w:pPr>
+        <w:rPr>
+          <w:rFonts w:ascii="Arial" w:hAnsi="Arial" w:cs="Arial"/>
+          <w:b/>
+          <w:sz w:val="24"/>
+          <w:szCs w:val="24"/>
+        </w:rPr>
+      </w:pPr>
+      <w:r>
+        <w:rPr>
+          <w:rFonts w:ascii="Arial" w:hAnsi="Arial" w:cs="Arial"/>
+          <w:b/>
+          <w:sz w:val="24"/>
+          <w:szCs w:val="24"/>
+        </w:rPr>
+        <w:br w:type="page"/>
+      </w:r>
       <w:bookmarkStart w:id="0" w:name="_GoBack"/>
       <w:bookmarkEnd w:id="0"/>
-    </w:p>
-    <w:p>
-      <w:pPr>
-        <w:pStyle w:val="ListParagraph"/>
-        <w:ind w:left="0"/>
-        <w:rPr>
-          <w:rFonts w:ascii="Arial" w:hAnsi="Arial" w:cs="Arial"/>
-          <w:b/>
-          <w:sz w:val="24"/>
-          <w:szCs w:val="24"/>
-        </w:rPr>
-      </w:pPr>
-    </w:p>
-    <w:p>
-      <w:pPr>
-        <w:pStyle w:val="ListParagraph"/>
-        <w:ind w:left="0"/>
-        <w:rPr>
-          <w:rFonts w:ascii="Arial" w:hAnsi="Arial" w:cs="Arial"/>
-          <w:b/>
-          <w:sz w:val="24"/>
-          <w:szCs w:val="24"/>
-        </w:rPr>
-      </w:pPr>
-    </w:p>
-    <w:p>
-      <w:pPr>
-        <w:pStyle w:val="ListParagraph"/>
-        <w:ind w:left="0"/>
-        <w:rPr>
-          <w:rFonts w:ascii="Arial" w:hAnsi="Arial" w:cs="Arial"/>
-          <w:b/>
-          <w:sz w:val="24"/>
-          <w:szCs w:val="24"/>
-        </w:rPr>
-      </w:pPr>
-      <w:r>
-        <w:rPr>
-          <w:rFonts w:ascii="Arial" w:hAnsi="Arial" w:cs="Arial"/>
-          <w:b/>
-          <w:sz w:val="24"/>
-          <w:szCs w:val="24"/>
-        </w:rPr>
-        <w:softHyphen/>
-      </w:r>
-      <w:r>
-        <w:rPr>
-          <w:rFonts w:ascii="Arial" w:hAnsi="Arial" w:cs="Arial"/>
-          <w:b/>
-          <w:sz w:val="24"/>
-          <w:szCs w:val="24"/>
-        </w:rPr>
-        <w:softHyphen/>
-      </w:r>
-      <w:r>
-        <w:rPr>
-          <w:rFonts w:ascii="Arial" w:hAnsi="Arial" w:cs="Arial"/>
-          <w:b/>
-          <w:sz w:val="24"/>
-          <w:szCs w:val="24"/>
-        </w:rPr>
-        <w:softHyphen/>
-      </w:r>
-      <w:r>
-        <w:rPr>
-          <w:rFonts w:ascii="Arial" w:hAnsi="Arial" w:cs="Arial"/>
-          <w:b/>
-          <w:sz w:val="24"/>
-          <w:szCs w:val="24"/>
-        </w:rPr>
-        <w:softHyphen/>
-      </w:r>
-    </w:p>
-    <w:p>
-      <w:pPr>
-        <w:rPr>
-          <w:rFonts w:ascii="Arial" w:hAnsi="Arial" w:cs="Arial"/>
-          <w:b/>
-          <w:sz w:val="24"/>
-          <w:szCs w:val="24"/>
-        </w:rPr>
-      </w:pPr>
-      <w:r>
-        <w:rPr>
-          <w:rFonts w:ascii="Arial" w:hAnsi="Arial" w:cs="Arial"/>
-          <w:b/>
-          <w:sz w:val="24"/>
-          <w:szCs w:val="24"/>
-        </w:rPr>
-        <w:br w:type="page"/>
-      </w:r>
     </w:p>
     <w:p>
       <w:pPr>

</xml_diff>

<commit_message>
Bearer token and signout user done
</commit_message>
<xml_diff>
--- a/Commands and imp Points.docx
+++ b/Commands and imp Points.docx
@@ -3702,6 +3702,233 @@
         </w:rPr>
         <w:br w:type="page"/>
       </w:r>
+    </w:p>
+    <w:p>
+      <w:pPr>
+        <w:ind w:firstLine="720"/>
+        <w:rPr>
+          <w:rFonts w:ascii="Arial" w:hAnsi="Arial" w:cs="Arial"/>
+          <w:b/>
+          <w:sz w:val="24"/>
+          <w:szCs w:val="24"/>
+        </w:rPr>
+      </w:pPr>
+      <w:r>
+        <w:rPr>
+          <w:rFonts w:ascii="Arial" w:hAnsi="Arial" w:cs="Arial"/>
+          <w:b/>
+          <w:sz w:val="24"/>
+          <w:szCs w:val="24"/>
+        </w:rPr>
+        <w:lastRenderedPageBreak/>
+        <w:t xml:space="preserve">Bearer token – </w:t>
+      </w:r>
+      <w:r>
+        <w:rPr>
+          <w:rFonts w:ascii="Arial" w:hAnsi="Arial" w:cs="Arial"/>
+          <w:sz w:val="24"/>
+          <w:szCs w:val="24"/>
+        </w:rPr>
+        <w:t>somebody who is carrying token</w:t>
+      </w:r>
+    </w:p>
+    <w:p>
+      <w:pPr>
+        <w:ind w:firstLine="720"/>
+        <w:rPr>
+          <w:rFonts w:ascii="Arial" w:hAnsi="Arial" w:cs="Arial"/>
+          <w:sz w:val="24"/>
+          <w:szCs w:val="24"/>
+        </w:rPr>
+      </w:pPr>
+      <w:hyperlink r:id="rId31" w:history="1">
+        <w:r>
+          <w:rPr>
+            <w:rStyle w:val="Hyperlink"/>
+            <w:rFonts w:ascii="Arial" w:hAnsi="Arial" w:cs="Arial"/>
+            <w:sz w:val="24"/>
+            <w:szCs w:val="24"/>
+          </w:rPr>
+          <w:t>https://jwt.io/introduction</w:t>
+        </w:r>
+      </w:hyperlink>
+    </w:p>
+    <w:p>
+      <w:pPr>
+        <w:ind w:firstLine="720"/>
+        <w:rPr>
+          <w:rFonts w:ascii="Arial" w:hAnsi="Arial" w:cs="Arial"/>
+          <w:sz w:val="24"/>
+          <w:szCs w:val="24"/>
+        </w:rPr>
+      </w:pPr>
+      <w:r>
+        <w:rPr>
+          <w:rFonts w:ascii="Arial" w:hAnsi="Arial" w:cs="Arial"/>
+          <w:sz w:val="24"/>
+          <w:szCs w:val="24"/>
+        </w:rPr>
+        <w:t>we cannot send token directly</w:t>
+      </w:r>
+      <w:r>
+        <w:rPr>
+          <w:rFonts w:ascii="Arial" w:hAnsi="Arial" w:cs="Arial"/>
+          <w:sz w:val="24"/>
+          <w:szCs w:val="24"/>
+        </w:rPr>
+        <w:t>, so use</w:t>
+      </w:r>
+    </w:p>
+    <w:p>
+      <w:pPr>
+        <w:ind w:firstLine="720"/>
+        <w:rPr>
+          <w:rFonts w:ascii="Arial" w:hAnsi="Arial" w:cs="Arial"/>
+          <w:sz w:val="24"/>
+          <w:szCs w:val="24"/>
+        </w:rPr>
+      </w:pPr>
+      <w:r>
+        <w:rPr>
+          <w:rFonts w:ascii="Arial" w:hAnsi="Arial" w:cs="Arial"/>
+          <w:sz w:val="24"/>
+          <w:szCs w:val="24"/>
+        </w:rPr>
+        <w:drawing>
+          <wp:inline distT="0" distB="0" distL="0" distR="0" wp14:anchorId="50471F72" wp14:editId="060C2A35">
+            <wp:extent cx="6030410" cy="1682115"/>
+            <wp:effectExtent l="0" t="0" r="8890" b="0"/>
+            <wp:docPr id="3" name="Picture 3"/>
+            <wp:cNvGraphicFramePr>
+              <a:graphicFrameLocks xmlns:a="http://schemas.openxmlformats.org/drawingml/2006/main" noChangeAspect="1"/>
+            </wp:cNvGraphicFramePr>
+            <a:graphic xmlns:a="http://schemas.openxmlformats.org/drawingml/2006/main">
+              <a:graphicData uri="http://schemas.openxmlformats.org/drawingml/2006/picture">
+                <pic:pic xmlns:pic="http://schemas.openxmlformats.org/drawingml/2006/picture">
+                  <pic:nvPicPr>
+                    <pic:cNvPr id="1" name=""/>
+                    <pic:cNvPicPr/>
+                  </pic:nvPicPr>
+                  <pic:blipFill>
+                    <a:blip r:embed="rId32"/>
+                    <a:stretch>
+                      <a:fillRect/>
+                    </a:stretch>
+                  </pic:blipFill>
+                  <pic:spPr>
+                    <a:xfrm>
+                      <a:off x="0" y="0"/>
+                      <a:ext cx="6041514" cy="1685212"/>
+                    </a:xfrm>
+                    <a:prstGeom prst="rect">
+                      <a:avLst/>
+                    </a:prstGeom>
+                  </pic:spPr>
+                </pic:pic>
+              </a:graphicData>
+            </a:graphic>
+          </wp:inline>
+        </w:drawing>
+      </w:r>
+    </w:p>
+    <w:p>
+      <w:pPr>
+        <w:ind w:firstLine="720"/>
+        <w:rPr>
+          <w:rFonts w:ascii="Arial" w:hAnsi="Arial" w:cs="Arial"/>
+          <w:sz w:val="24"/>
+          <w:szCs w:val="24"/>
+        </w:rPr>
+      </w:pPr>
+      <w:r>
+        <w:rPr>
+          <w:rFonts w:ascii="Arial" w:hAnsi="Arial" w:cs="Arial"/>
+          <w:sz w:val="24"/>
+          <w:szCs w:val="24"/>
+        </w:rPr>
+        <w:t xml:space="preserve">To </w:t>
+      </w:r>
+      <w:proofErr w:type="spellStart"/>
+      <w:r>
+        <w:rPr>
+          <w:rFonts w:ascii="Arial" w:hAnsi="Arial" w:cs="Arial"/>
+          <w:b/>
+          <w:sz w:val="24"/>
+          <w:szCs w:val="24"/>
+        </w:rPr>
+        <w:t>signout</w:t>
+      </w:r>
+      <w:proofErr w:type="spellEnd"/>
+      <w:r>
+        <w:rPr>
+          <w:rFonts w:ascii="Arial" w:hAnsi="Arial" w:cs="Arial"/>
+          <w:sz w:val="24"/>
+          <w:szCs w:val="24"/>
+        </w:rPr>
+        <w:t xml:space="preserve"> user just clear cookies.</w:t>
+      </w:r>
+    </w:p>
+    <w:p>
+      <w:pPr>
+        <w:ind w:firstLine="720"/>
+        <w:rPr>
+          <w:rFonts w:ascii="Arial" w:hAnsi="Arial" w:cs="Arial"/>
+          <w:sz w:val="24"/>
+          <w:szCs w:val="24"/>
+        </w:rPr>
+      </w:pPr>
+      <w:r>
+        <w:rPr>
+          <w:rFonts w:ascii="Arial" w:hAnsi="Arial" w:cs="Arial"/>
+          <w:sz w:val="24"/>
+          <w:szCs w:val="24"/>
+        </w:rPr>
+        <w:drawing>
+          <wp:inline distT="0" distB="0" distL="0" distR="0" wp14:anchorId="36C3807C" wp14:editId="11289885">
+            <wp:extent cx="3784922" cy="1456639"/>
+            <wp:effectExtent l="0" t="0" r="6350" b="0"/>
+            <wp:docPr id="4" name="Picture 4"/>
+            <wp:cNvGraphicFramePr>
+              <a:graphicFrameLocks xmlns:a="http://schemas.openxmlformats.org/drawingml/2006/main" noChangeAspect="1"/>
+            </wp:cNvGraphicFramePr>
+            <a:graphic xmlns:a="http://schemas.openxmlformats.org/drawingml/2006/main">
+              <a:graphicData uri="http://schemas.openxmlformats.org/drawingml/2006/picture">
+                <pic:pic xmlns:pic="http://schemas.openxmlformats.org/drawingml/2006/picture">
+                  <pic:nvPicPr>
+                    <pic:cNvPr id="1" name=""/>
+                    <pic:cNvPicPr/>
+                  </pic:nvPicPr>
+                  <pic:blipFill>
+                    <a:blip r:embed="rId33"/>
+                    <a:stretch>
+                      <a:fillRect/>
+                    </a:stretch>
+                  </pic:blipFill>
+                  <pic:spPr>
+                    <a:xfrm>
+                      <a:off x="0" y="0"/>
+                      <a:ext cx="3812429" cy="1467225"/>
+                    </a:xfrm>
+                    <a:prstGeom prst="rect">
+                      <a:avLst/>
+                    </a:prstGeom>
+                  </pic:spPr>
+                </pic:pic>
+              </a:graphicData>
+            </a:graphic>
+          </wp:inline>
+        </w:drawing>
+      </w:r>
+    </w:p>
+    <w:p>
+      <w:pPr>
+        <w:ind w:firstLine="720"/>
+        <w:rPr>
+          <w:rFonts w:ascii="Arial" w:hAnsi="Arial" w:cs="Arial"/>
+          <w:sz w:val="24"/>
+          <w:szCs w:val="24"/>
+        </w:rPr>
+      </w:pPr>
       <w:bookmarkStart w:id="0" w:name="_GoBack"/>
       <w:bookmarkEnd w:id="0"/>
     </w:p>

</xml_diff>

<commit_message>
custom middleware to check isAuthicated and isAdmin added
</commit_message>
<xml_diff>
--- a/Commands and imp Points.docx
+++ b/Commands and imp Points.docx
@@ -4038,6 +4038,7 @@
           <w:szCs w:val="24"/>
         </w:rPr>
       </w:pPr>
+      <w:bookmarkStart w:id="0" w:name="_GoBack"/>
       <w:r>
         <w:rPr>
           <w:rFonts w:ascii="Arial" w:hAnsi="Arial" w:cs="Arial"/>
@@ -4045,9 +4046,9 @@
           <w:szCs w:val="24"/>
         </w:rPr>
         <w:drawing>
-          <wp:inline distT="0" distB="0" distL="0" distR="0" wp14:anchorId="253D7C9A" wp14:editId="455FE554">
-            <wp:extent cx="4595149" cy="2493393"/>
-            <wp:effectExtent l="0" t="0" r="0" b="2540"/>
+          <wp:inline distT="0" distB="0" distL="0" distR="0" wp14:anchorId="253D7C9A" wp14:editId="4A3436BE">
+            <wp:extent cx="3223549" cy="1749143"/>
+            <wp:effectExtent l="0" t="0" r="0" b="3810"/>
             <wp:docPr id="5" name="Picture 5"/>
             <wp:cNvGraphicFramePr>
               <a:graphicFrameLocks xmlns:a="http://schemas.openxmlformats.org/drawingml/2006/main" noChangeAspect="1"/>
@@ -4068,7 +4069,7 @@
                   <pic:spPr>
                     <a:xfrm>
                       <a:off x="0" y="0"/>
-                      <a:ext cx="4610356" cy="2501644"/>
+                      <a:ext cx="3243283" cy="1759851"/>
                     </a:xfrm>
                     <a:prstGeom prst="rect">
                       <a:avLst/>
@@ -4080,8 +4081,60 @@
           </wp:inline>
         </w:drawing>
       </w:r>
-      <w:bookmarkStart w:id="0" w:name="_GoBack"/>
       <w:bookmarkEnd w:id="0"/>
+      <w:r>
+        <w:rPr>
+          <w:rFonts w:ascii="Arial" w:hAnsi="Arial" w:cs="Arial"/>
+          <w:sz w:val="24"/>
+          <w:szCs w:val="24"/>
+        </w:rPr>
+        <w:drawing>
+          <wp:inline distT="0" distB="0" distL="0" distR="0" wp14:anchorId="392F7800" wp14:editId="6D1B65C6">
+            <wp:extent cx="3593939" cy="1474777"/>
+            <wp:effectExtent l="0" t="0" r="6985" b="0"/>
+            <wp:docPr id="6" name="Picture 6"/>
+            <wp:cNvGraphicFramePr>
+              <a:graphicFrameLocks xmlns:a="http://schemas.openxmlformats.org/drawingml/2006/main" noChangeAspect="1"/>
+            </wp:cNvGraphicFramePr>
+            <a:graphic xmlns:a="http://schemas.openxmlformats.org/drawingml/2006/main">
+              <a:graphicData uri="http://schemas.openxmlformats.org/drawingml/2006/picture">
+                <pic:pic xmlns:pic="http://schemas.openxmlformats.org/drawingml/2006/picture">
+                  <pic:nvPicPr>
+                    <pic:cNvPr id="1" name=""/>
+                    <pic:cNvPicPr/>
+                  </pic:nvPicPr>
+                  <pic:blipFill>
+                    <a:blip r:embed="rId36"/>
+                    <a:stretch>
+                      <a:fillRect/>
+                    </a:stretch>
+                  </pic:blipFill>
+                  <pic:spPr>
+                    <a:xfrm>
+                      <a:off x="0" y="0"/>
+                      <a:ext cx="3609478" cy="1481153"/>
+                    </a:xfrm>
+                    <a:prstGeom prst="rect">
+                      <a:avLst/>
+                    </a:prstGeom>
+                  </pic:spPr>
+                </pic:pic>
+              </a:graphicData>
+            </a:graphic>
+          </wp:inline>
+        </w:drawing>
+      </w:r>
+    </w:p>
+    <w:p>
+      <w:pPr>
+        <w:pStyle w:val="ListParagraph"/>
+        <w:ind w:left="0"/>
+        <w:rPr>
+          <w:rFonts w:ascii="Arial" w:hAnsi="Arial" w:cs="Arial"/>
+          <w:sz w:val="24"/>
+          <w:szCs w:val="24"/>
+        </w:rPr>
+      </w:pPr>
     </w:p>
     <w:sectPr>
       <w:pgSz w:w="11906" w:h="16838"/>

</xml_diff>

<commit_message>
user route and controller started - get id from params
</commit_message>
<xml_diff>
--- a/Commands and imp Points.docx
+++ b/Commands and imp Points.docx
@@ -4006,25 +4006,7 @@
             <w:sz w:val="24"/>
             <w:szCs w:val="24"/>
           </w:rPr>
-          <w:t>https://ww</w:t>
-        </w:r>
-        <w:r>
-          <w:rPr>
-            <w:rStyle w:val="Hyperlink"/>
-            <w:rFonts w:ascii="Arial" w:hAnsi="Arial" w:cs="Arial"/>
-            <w:sz w:val="24"/>
-            <w:szCs w:val="24"/>
-          </w:rPr>
-          <w:t>w</w:t>
-        </w:r>
-        <w:r>
-          <w:rPr>
-            <w:rStyle w:val="Hyperlink"/>
-            <w:rFonts w:ascii="Arial" w:hAnsi="Arial" w:cs="Arial"/>
-            <w:sz w:val="24"/>
-            <w:szCs w:val="24"/>
-          </w:rPr>
-          <w:t>.npmjs.com/package/express-jwt</w:t>
+          <w:t>https://www.npmjs.com/package/express-jwt</w:t>
         </w:r>
       </w:hyperlink>
     </w:p>
@@ -4038,16 +4020,16 @@
           <w:szCs w:val="24"/>
         </w:rPr>
       </w:pPr>
-      <w:bookmarkStart w:id="0" w:name="_GoBack"/>
-      <w:r>
-        <w:rPr>
-          <w:rFonts w:ascii="Arial" w:hAnsi="Arial" w:cs="Arial"/>
+      <w:r>
+        <w:rPr>
+          <w:rFonts w:ascii="Arial" w:hAnsi="Arial" w:cs="Arial"/>
+          <w:noProof/>
           <w:sz w:val="24"/>
           <w:szCs w:val="24"/>
         </w:rPr>
         <w:drawing>
-          <wp:inline distT="0" distB="0" distL="0" distR="0" wp14:anchorId="253D7C9A" wp14:editId="4A3436BE">
-            <wp:extent cx="3223549" cy="1749143"/>
+          <wp:inline distT="0" distB="0" distL="0" distR="0" wp14:anchorId="253D7C9A" wp14:editId="3FB2E338">
+            <wp:extent cx="3049480" cy="1748790"/>
             <wp:effectExtent l="0" t="0" r="0" b="3810"/>
             <wp:docPr id="5" name="Picture 5"/>
             <wp:cNvGraphicFramePr>
@@ -4069,7 +4051,7 @@
                   <pic:spPr>
                     <a:xfrm>
                       <a:off x="0" y="0"/>
-                      <a:ext cx="3243283" cy="1759851"/>
+                      <a:ext cx="3054318" cy="1751565"/>
                     </a:xfrm>
                     <a:prstGeom prst="rect">
                       <a:avLst/>
@@ -4081,17 +4063,17 @@
           </wp:inline>
         </w:drawing>
       </w:r>
-      <w:bookmarkEnd w:id="0"/>
-      <w:r>
-        <w:rPr>
-          <w:rFonts w:ascii="Arial" w:hAnsi="Arial" w:cs="Arial"/>
+      <w:r>
+        <w:rPr>
+          <w:rFonts w:ascii="Arial" w:hAnsi="Arial" w:cs="Arial"/>
+          <w:noProof/>
           <w:sz w:val="24"/>
           <w:szCs w:val="24"/>
         </w:rPr>
         <w:drawing>
-          <wp:inline distT="0" distB="0" distL="0" distR="0" wp14:anchorId="392F7800" wp14:editId="6D1B65C6">
-            <wp:extent cx="3593939" cy="1474777"/>
-            <wp:effectExtent l="0" t="0" r="6985" b="0"/>
+          <wp:inline distT="0" distB="0" distL="0" distR="0" wp14:anchorId="392F7800" wp14:editId="26DFC319">
+            <wp:extent cx="3377953" cy="1474470"/>
+            <wp:effectExtent l="0" t="0" r="0" b="0"/>
             <wp:docPr id="6" name="Picture 6"/>
             <wp:cNvGraphicFramePr>
               <a:graphicFrameLocks xmlns:a="http://schemas.openxmlformats.org/drawingml/2006/main" noChangeAspect="1"/>
@@ -4112,7 +4094,7 @@
                   <pic:spPr>
                     <a:xfrm>
                       <a:off x="0" y="0"/>
-                      <a:ext cx="3609478" cy="1481153"/>
+                      <a:ext cx="3407784" cy="1487491"/>
                     </a:xfrm>
                     <a:prstGeom prst="rect">
                       <a:avLst/>
@@ -4124,6 +4106,122 @@
           </wp:inline>
         </w:drawing>
       </w:r>
+    </w:p>
+    <w:p>
+      <w:pPr>
+        <w:pStyle w:val="ListParagraph"/>
+        <w:ind w:left="0"/>
+        <w:rPr>
+          <w:rFonts w:ascii="Arial" w:hAnsi="Arial" w:cs="Arial"/>
+          <w:sz w:val="24"/>
+          <w:szCs w:val="24"/>
+        </w:rPr>
+      </w:pPr>
+    </w:p>
+    <w:p>
+      <w:pPr>
+        <w:pStyle w:val="ListParagraph"/>
+        <w:ind w:left="0"/>
+        <w:rPr>
+          <w:rFonts w:ascii="Arial" w:hAnsi="Arial" w:cs="Arial"/>
+          <w:b/>
+          <w:sz w:val="24"/>
+          <w:szCs w:val="24"/>
+        </w:rPr>
+      </w:pPr>
+      <w:r>
+        <w:rPr>
+          <w:rFonts w:ascii="Arial" w:hAnsi="Arial" w:cs="Arial"/>
+          <w:b/>
+          <w:sz w:val="24"/>
+          <w:szCs w:val="24"/>
+        </w:rPr>
+        <w:t>Populate</w:t>
+      </w:r>
+    </w:p>
+    <w:p>
+      <w:pPr>
+        <w:pStyle w:val="ListParagraph"/>
+        <w:ind w:left="0"/>
+        <w:rPr>
+          <w:rFonts w:ascii="Arial" w:hAnsi="Arial" w:cs="Arial"/>
+          <w:sz w:val="24"/>
+          <w:szCs w:val="24"/>
+        </w:rPr>
+      </w:pPr>
+      <w:hyperlink r:id="rId37" w:history="1">
+        <w:r>
+          <w:rPr>
+            <w:rStyle w:val="Hyperlink"/>
+            <w:rFonts w:ascii="Arial" w:hAnsi="Arial" w:cs="Arial"/>
+            <w:sz w:val="24"/>
+            <w:szCs w:val="24"/>
+          </w:rPr>
+          <w:t>https://mongoosejs.com/docs/populate.html</w:t>
+        </w:r>
+      </w:hyperlink>
+    </w:p>
+    <w:p>
+      <w:pPr>
+        <w:pStyle w:val="ListParagraph"/>
+        <w:ind w:left="0"/>
+        <w:rPr>
+          <w:rFonts w:ascii="Arial" w:hAnsi="Arial" w:cs="Arial"/>
+          <w:sz w:val="24"/>
+          <w:szCs w:val="24"/>
+        </w:rPr>
+      </w:pPr>
+    </w:p>
+    <w:p>
+      <w:pPr>
+        <w:pStyle w:val="ListParagraph"/>
+        <w:ind w:left="0"/>
+        <w:rPr>
+          <w:rFonts w:ascii="Arial" w:hAnsi="Arial" w:cs="Arial"/>
+          <w:sz w:val="24"/>
+          <w:szCs w:val="24"/>
+        </w:rPr>
+      </w:pPr>
+      <w:r>
+        <w:rPr>
+          <w:rFonts w:ascii="Arial" w:hAnsi="Arial" w:cs="Arial"/>
+          <w:sz w:val="24"/>
+          <w:szCs w:val="24"/>
+        </w:rPr>
+        <w:t xml:space="preserve">Parameters - </w:t>
+      </w:r>
+      <w:hyperlink r:id="rId38" w:history="1">
+        <w:r>
+          <w:rPr>
+            <w:rStyle w:val="Hyperlink"/>
+            <w:rFonts w:ascii="Arial" w:hAnsi="Arial" w:cs="Arial"/>
+            <w:sz w:val="24"/>
+            <w:szCs w:val="24"/>
+          </w:rPr>
+          <w:t>https://expressjs.com/en/5x/api.html#router.param</w:t>
+        </w:r>
+      </w:hyperlink>
+    </w:p>
+    <w:p>
+      <w:pPr>
+        <w:pStyle w:val="ListParagraph"/>
+        <w:ind w:left="0"/>
+        <w:rPr>
+          <w:rFonts w:ascii="Arial" w:hAnsi="Arial" w:cs="Arial"/>
+          <w:sz w:val="24"/>
+          <w:szCs w:val="24"/>
+        </w:rPr>
+      </w:pPr>
+      <w:r>
+        <w:rPr>
+          <w:rFonts w:ascii="Arial" w:hAnsi="Arial" w:cs="Arial"/>
+          <w:sz w:val="24"/>
+          <w:szCs w:val="24"/>
+        </w:rPr>
+        <w:t>Used to get parameters from url</w:t>
+      </w:r>
+      <w:bookmarkStart w:id="0" w:name="_GoBack"/>
+      <w:bookmarkEnd w:id="0"/>
     </w:p>
     <w:p>
       <w:pPr>

</xml_diff>